<commit_message>
Añadidos criterios de comparación (implementación)
</commit_message>
<xml_diff>
--- a/TG3_JavierOblaré.docx
+++ b/TG3_JavierOblaré.docx
@@ -2110,19 +2110,16 @@
         <w:tab/>
       </w:r>
     </w:p>
-    <w:p>
-      <w:bookmarkStart w:id="3" w:name="_GoBack"/>
+    <w:p/>
+    <w:p>
+      <w:pPr>
+        <w:pStyle w:val="Ttulo2"/>
+      </w:pPr>
+      <w:bookmarkStart w:id="3" w:name="_Toc448254547"/>
+      <w:r>
+        <w:t>1.3 Entrega</w:t>
+      </w:r>
       <w:bookmarkEnd w:id="3"/>
-    </w:p>
-    <w:p>
-      <w:pPr>
-        <w:pStyle w:val="Ttulo2"/>
-      </w:pPr>
-      <w:bookmarkStart w:id="4" w:name="_Toc448254547"/>
-      <w:r>
-        <w:t>1.3 Entrega</w:t>
-      </w:r>
-      <w:bookmarkEnd w:id="4"/>
     </w:p>
     <w:p>
       <w:r>
@@ -2297,7 +2294,7 @@
         <w:pStyle w:val="Ttulo1"/>
         <w:spacing w:before="360"/>
       </w:pPr>
-      <w:bookmarkStart w:id="5" w:name="_Toc448254548"/>
+      <w:bookmarkStart w:id="4" w:name="_Toc448254548"/>
       <w:r>
         <w:lastRenderedPageBreak/>
         <w:t xml:space="preserve">2. </w:t>
@@ -2311,49 +2308,49 @@
       <w:r>
         <w:t xml:space="preserve"> implementar</w:t>
       </w:r>
+      <w:bookmarkEnd w:id="4"/>
+    </w:p>
+    <w:p>
+      <w:r>
+        <w:t xml:space="preserve">El objetivo del proyecto es comparar la implementación de un mismo </w:t>
+      </w:r>
+      <w:r>
+        <w:t xml:space="preserve">prototipo de </w:t>
+      </w:r>
+      <w:r>
+        <w:t>sistema utilizando dos tecnologías diferentes (A y B).</w:t>
+      </w:r>
+      <w:r>
+        <w:t xml:space="preserve">  </w:t>
+      </w:r>
+    </w:p>
+    <w:p>
+      <w:r>
+        <w:t>Es importante cumplimentar este apartado antes de empezar a implementar el prototipo de cada tecnología, porque ambos prototipos deben cumplir los requisitos que se establezcan en este apartado. Si se van a crear dos equipos de trabajo, uno para cada prototipo, el contenido de este apartado es lo que han de compartir ambos equipos como punto de partida.</w:t>
+      </w:r>
+    </w:p>
+    <w:p>
+      <w:r>
+        <w:t>Cuanto más detallados sean los requisitos, mayor será la precisión en la comparación que se realizará al final del trabajo. Se trata de conseguir dos prototipos con igual funcionalidad, pero utilizando diferentes tecnologías.</w:t>
+      </w:r>
+      <w:r>
+        <w:t xml:space="preserve"> </w:t>
+      </w:r>
+    </w:p>
+    <w:p>
+      <w:r>
+        <w:t>Se puede dar libertad a los equipos de desarrollo en cuanto al diseño, pero la funcionalidad debe ser lo más parecida posible. Por ejemplo, no es necesario que los colores utilizados en las pantallas sean exactamente los mismos en ambos prototipos, a no ser que los miembros del grupo lo hayan decidido así, en cuyo caso, esos detalles de colores deben incluirse en  el catálogo de requisitos, para que ambos equipos los  cumplan.</w:t>
+      </w:r>
+    </w:p>
+    <w:p>
+      <w:pPr>
+        <w:pStyle w:val="Ttulo2"/>
+      </w:pPr>
+      <w:bookmarkStart w:id="5" w:name="_Toc448254549"/>
+      <w:r>
+        <w:t>2.1 Requisitos funcionales</w:t>
+      </w:r>
       <w:bookmarkEnd w:id="5"/>
-    </w:p>
-    <w:p>
-      <w:r>
-        <w:t xml:space="preserve">El objetivo del proyecto es comparar la implementación de un mismo </w:t>
-      </w:r>
-      <w:r>
-        <w:t xml:space="preserve">prototipo de </w:t>
-      </w:r>
-      <w:r>
-        <w:t>sistema utilizando dos tecnologías diferentes (A y B).</w:t>
-      </w:r>
-      <w:r>
-        <w:t xml:space="preserve">  </w:t>
-      </w:r>
-    </w:p>
-    <w:p>
-      <w:r>
-        <w:t>Es importante cumplimentar este apartado antes de empezar a implementar el prototipo de cada tecnología, porque ambos prototipos deben cumplir los requisitos que se establezcan en este apartado. Si se van a crear dos equipos de trabajo, uno para cada prototipo, el contenido de este apartado es lo que han de compartir ambos equipos como punto de partida.</w:t>
-      </w:r>
-    </w:p>
-    <w:p>
-      <w:r>
-        <w:t>Cuanto más detallados sean los requisitos, mayor será la precisión en la comparación que se realizará al final del trabajo. Se trata de conseguir dos prototipos con igual funcionalidad, pero utilizando diferentes tecnologías.</w:t>
-      </w:r>
-      <w:r>
-        <w:t xml:space="preserve"> </w:t>
-      </w:r>
-    </w:p>
-    <w:p>
-      <w:r>
-        <w:t>Se puede dar libertad a los equipos de desarrollo en cuanto al diseño, pero la funcionalidad debe ser lo más parecida posible. Por ejemplo, no es necesario que los colores utilizados en las pantallas sean exactamente los mismos en ambos prototipos, a no ser que los miembros del grupo lo hayan decidido así, en cuyo caso, esos detalles de colores deben incluirse en  el catálogo de requisitos, para que ambos equipos los  cumplan.</w:t>
-      </w:r>
-    </w:p>
-    <w:p>
-      <w:pPr>
-        <w:pStyle w:val="Ttulo2"/>
-      </w:pPr>
-      <w:bookmarkStart w:id="6" w:name="_Toc448254549"/>
-      <w:r>
-        <w:t>2.1 Requisitos funcionales</w:t>
-      </w:r>
-      <w:bookmarkEnd w:id="6"/>
     </w:p>
     <w:p>
       <w:r>
@@ -2493,11 +2490,11 @@
       <w:pPr>
         <w:pStyle w:val="Ttulo2"/>
       </w:pPr>
-      <w:bookmarkStart w:id="7" w:name="_Toc448254550"/>
+      <w:bookmarkStart w:id="6" w:name="_Toc448254550"/>
       <w:r>
         <w:t>2.2 Otros requisitos</w:t>
       </w:r>
-      <w:bookmarkEnd w:id="7"/>
+      <w:bookmarkEnd w:id="6"/>
     </w:p>
     <w:p>
       <w:r>
@@ -2645,7 +2642,7 @@
       <w:pPr>
         <w:pStyle w:val="Ttulo1"/>
       </w:pPr>
-      <w:bookmarkStart w:id="8" w:name="_Toc448254551"/>
+      <w:bookmarkStart w:id="7" w:name="_Toc448254551"/>
       <w:r>
         <w:lastRenderedPageBreak/>
         <w:t xml:space="preserve">3. </w:t>
@@ -2656,218 +2653,489 @@
       <w:r>
         <w:t xml:space="preserve"> en la implementación</w:t>
       </w:r>
+      <w:bookmarkEnd w:id="7"/>
+    </w:p>
+    <w:p>
+      <w:r>
+        <w:t>En el trabajo TG2 se definieron criterios de comparación de las dos tecnologías a nivel teórico.</w:t>
+      </w:r>
+    </w:p>
+    <w:p>
+      <w:r>
+        <w:t>En este trabajo hay que definir criterios para la comparación de la implementación de las tecnologías</w:t>
+      </w:r>
+      <w:r>
+        <w:t xml:space="preserve"> en la construcción del </w:t>
+      </w:r>
+      <w:r>
+        <w:t xml:space="preserve">prototipo de </w:t>
+      </w:r>
+      <w:r>
+        <w:t xml:space="preserve">sistema </w:t>
+      </w:r>
+      <w:r>
+        <w:t>de ejemplo, cuyos requisitos son los est</w:t>
+      </w:r>
+      <w:r>
+        <w:t>ablecido</w:t>
+      </w:r>
+      <w:r>
+        <w:t>s</w:t>
+      </w:r>
+      <w:r>
+        <w:t xml:space="preserve"> en el apartado 2.</w:t>
+      </w:r>
+    </w:p>
+    <w:p>
+      <w:r>
+        <w:t>Se trata de criterios del tipo” “horas empleadas en el desarrollo del sistema”, “velocidad de funcionamiento del sistema”, “recursos necesarios”, etc.</w:t>
+      </w:r>
+    </w:p>
+    <w:p>
+      <w:pPr>
+        <w:pStyle w:val="Ttulo2"/>
+      </w:pPr>
+      <w:bookmarkStart w:id="8" w:name="_Toc448254552"/>
+      <w:r>
+        <w:t>3.1 C</w:t>
+      </w:r>
+      <w:r>
+        <w:t xml:space="preserve">riterio 1: </w:t>
+      </w:r>
       <w:bookmarkEnd w:id="8"/>
-    </w:p>
-    <w:p>
-      <w:r>
-        <w:t>En el trabajo TG2 se definieron criterios de comparación de las dos tecnologías a nivel teórico.</w:t>
-      </w:r>
-    </w:p>
-    <w:p>
-      <w:r>
-        <w:t>En este trabajo hay que definir criterios para la comparación de la implementación de las tecnologías</w:t>
-      </w:r>
-      <w:r>
-        <w:t xml:space="preserve"> en la construcción del </w:t>
-      </w:r>
-      <w:r>
-        <w:t xml:space="preserve">prototipo de </w:t>
-      </w:r>
-      <w:r>
-        <w:t xml:space="preserve">sistema </w:t>
-      </w:r>
-      <w:r>
-        <w:t>de ejemplo, cuyos requisitos son los est</w:t>
-      </w:r>
-      <w:r>
-        <w:t>ablecido</w:t>
-      </w:r>
-      <w:r>
-        <w:t>s</w:t>
-      </w:r>
-      <w:r>
-        <w:t xml:space="preserve"> en el apartado 2.</w:t>
-      </w:r>
-    </w:p>
-    <w:p>
-      <w:r>
-        <w:t>Se trata de criterios del tipo” “horas empleadas en el desarrollo del sistema”, “velocidad de funcionamiento del sistema”, “recursos necesarios”, etc.</w:t>
+      <w:r>
+        <w:t>Tiempo de implementación de la aplicación</w:t>
+      </w:r>
+    </w:p>
+    <w:p>
+      <w:r>
+        <w:t>Por cada criterio hay que indicar el nombre, una breve descripción, y el tipo de valor a asignar al criterio.</w:t>
+      </w:r>
+      <w:r>
+        <w:t xml:space="preserve"> </w:t>
+      </w:r>
+    </w:p>
+    <w:p>
+      <w:r>
+        <w:t>Por ejemplo, si</w:t>
+      </w:r>
+      <w:r>
+        <w:t xml:space="preserve"> se comparan dos herramientas CASE</w:t>
+      </w:r>
+      <w:r>
+        <w:t xml:space="preserve"> </w:t>
+      </w:r>
+      <w:r>
+        <w:t xml:space="preserve">realizar el diseño UML de </w:t>
+      </w:r>
+      <w:r>
+        <w:t>un mismo sistema</w:t>
+      </w:r>
+      <w:r>
+        <w:t xml:space="preserve">, un criterio </w:t>
+      </w:r>
+      <w:r>
+        <w:t>podría ser</w:t>
+      </w:r>
+      <w:r>
+        <w:t>:</w:t>
+      </w:r>
+    </w:p>
+    <w:p>
+      <w:pPr>
+        <w:rPr>
+          <w:i/>
+        </w:rPr>
+      </w:pPr>
+      <w:r>
+        <w:rPr>
+          <w:i/>
+        </w:rPr>
+        <w:t xml:space="preserve">Nombre del criterio: Tiempo de </w:t>
+      </w:r>
+      <w:r>
+        <w:rPr>
+          <w:i/>
+        </w:rPr>
+        <w:t>implementación de la aplicación</w:t>
+      </w:r>
+      <w:r>
+        <w:rPr>
+          <w:i/>
+        </w:rPr>
+        <w:t>.</w:t>
+      </w:r>
+    </w:p>
+    <w:p>
+      <w:pPr>
+        <w:rPr>
+          <w:i/>
+        </w:rPr>
+      </w:pPr>
+      <w:r>
+        <w:rPr>
+          <w:i/>
+        </w:rPr>
+        <w:t>Descripción:</w:t>
+      </w:r>
+      <w:r>
+        <w:rPr>
+          <w:i/>
+        </w:rPr>
+        <w:t xml:space="preserve"> </w:t>
+      </w:r>
+      <w:r>
+        <w:rPr>
+          <w:i/>
+        </w:rPr>
+        <w:t>Horas invertidas en la implementación de la aplicación.</w:t>
+      </w:r>
+    </w:p>
+    <w:p>
+      <w:pPr>
+        <w:rPr>
+          <w:i/>
+        </w:rPr>
+      </w:pPr>
+      <w:r>
+        <w:rPr>
+          <w:i/>
+        </w:rPr>
+        <w:t>Tipo de valor:</w:t>
+      </w:r>
+      <w:r>
+        <w:rPr>
+          <w:i/>
+        </w:rPr>
+        <w:t xml:space="preserve"> Numérico</w:t>
+      </w:r>
+      <w:r>
+        <w:rPr>
+          <w:i/>
+        </w:rPr>
+        <w:t xml:space="preserve"> (horas)</w:t>
+      </w:r>
+      <w:r>
+        <w:rPr>
+          <w:i/>
+        </w:rPr>
+        <w:t>.</w:t>
       </w:r>
     </w:p>
     <w:p>
       <w:pPr>
         <w:pStyle w:val="Ttulo2"/>
       </w:pPr>
-      <w:bookmarkStart w:id="9" w:name="_Toc448254552"/>
-      <w:r>
-        <w:t>3.1 C</w:t>
-      </w:r>
-      <w:r>
-        <w:t>riterio 1: N</w:t>
-      </w:r>
-      <w:r>
-        <w:t>ombre</w:t>
+      <w:bookmarkStart w:id="9" w:name="_Toc448254553"/>
+    </w:p>
+    <w:p>
+      <w:pPr>
+        <w:pStyle w:val="Ttulo2"/>
+      </w:pPr>
+      <w:r>
+        <w:t>3.2 C</w:t>
+      </w:r>
+      <w:r>
+        <w:t xml:space="preserve">riterio 2: </w:t>
+      </w:r>
+      <w:bookmarkEnd w:id="9"/>
+      <w:r>
+        <w:t>Dificultad de aprendizaje</w:t>
+      </w:r>
+    </w:p>
+    <w:p/>
+    <w:p>
+      <w:pPr>
+        <w:rPr>
+          <w:i/>
+        </w:rPr>
+      </w:pPr>
+      <w:r>
+        <w:rPr>
+          <w:i/>
+        </w:rPr>
+        <w:t xml:space="preserve">Nombre del criterio: </w:t>
+      </w:r>
+      <w:r>
+        <w:rPr>
+          <w:i/>
+        </w:rPr>
+        <w:t>Dificultad de aprendizaje</w:t>
+      </w:r>
+      <w:r>
+        <w:rPr>
+          <w:i/>
+        </w:rPr>
+        <w:t>.</w:t>
+      </w:r>
+    </w:p>
+    <w:p>
+      <w:pPr>
+        <w:rPr>
+          <w:i/>
+        </w:rPr>
+      </w:pPr>
+      <w:r>
+        <w:rPr>
+          <w:i/>
+        </w:rPr>
+        <w:t>Descripción:</w:t>
+      </w:r>
+      <w:r>
+        <w:rPr>
+          <w:i/>
+        </w:rPr>
+        <w:t xml:space="preserve"> Dificultad de aprendizaje de uso de la tecnología.</w:t>
+      </w:r>
+    </w:p>
+    <w:p>
+      <w:pPr>
+        <w:rPr>
+          <w:i/>
+        </w:rPr>
+      </w:pPr>
+      <w:r>
+        <w:rPr>
+          <w:i/>
+        </w:rPr>
+        <w:t>Tipo de valor:</w:t>
+      </w:r>
+      <w:r>
+        <w:rPr>
+          <w:i/>
+        </w:rPr>
+        <w:t xml:space="preserve"> Numérico (</w:t>
+      </w:r>
+      <w:r>
+        <w:rPr>
+          <w:i/>
+        </w:rPr>
+        <w:t>0-10</w:t>
+      </w:r>
+      <w:r>
+        <w:rPr>
+          <w:i/>
+        </w:rPr>
+        <w:t>)</w:t>
+      </w:r>
+      <w:r>
+        <w:rPr>
+          <w:i/>
+        </w:rPr>
+        <w:t>.</w:t>
+      </w:r>
+    </w:p>
+    <w:p/>
+    <w:p>
+      <w:pPr>
+        <w:pStyle w:val="Ttulo2"/>
+      </w:pPr>
+      <w:bookmarkStart w:id="10" w:name="_Toc448254554"/>
+      <w:r>
+        <w:t>3.</w:t>
+      </w:r>
+      <w:r>
+        <w:t>3</w:t>
+      </w:r>
+      <w:r>
+        <w:t xml:space="preserve"> C</w:t>
+      </w:r>
+      <w:r>
+        <w:t>riterio 3</w:t>
+      </w:r>
+      <w:r>
+        <w:t>: Nombre</w:t>
       </w:r>
       <w:r>
         <w:t xml:space="preserve"> del criterio</w:t>
       </w:r>
-      <w:bookmarkEnd w:id="9"/>
-    </w:p>
-    <w:p>
-      <w:r>
-        <w:t>Por cada criterio hay que indicar el nombre, una breve descripción, y el tipo de valor a asignar al criterio.</w:t>
-      </w:r>
-      <w:r>
+      <w:bookmarkEnd w:id="10"/>
+    </w:p>
+    <w:p/>
+    <w:p>
+      <w:pPr>
+        <w:rPr>
+          <w:i/>
+        </w:rPr>
+      </w:pPr>
+      <w:r>
+        <w:rPr>
+          <w:i/>
+        </w:rPr>
+        <w:t xml:space="preserve">Nombre del criterio: </w:t>
+      </w:r>
+      <w:r>
+        <w:rPr>
+          <w:i/>
+        </w:rPr>
+        <w:t>Número de líneas</w:t>
+      </w:r>
+      <w:r>
+        <w:rPr>
+          <w:i/>
+        </w:rPr>
+        <w:t>.</w:t>
+      </w:r>
+    </w:p>
+    <w:p>
+      <w:pPr>
+        <w:rPr>
+          <w:i/>
+        </w:rPr>
+      </w:pPr>
+      <w:r>
+        <w:rPr>
+          <w:i/>
+        </w:rPr>
+        <w:t>Descripción:</w:t>
+      </w:r>
+      <w:r>
+        <w:rPr>
+          <w:i/>
+        </w:rPr>
         <w:t xml:space="preserve"> </w:t>
       </w:r>
-    </w:p>
-    <w:p>
-      <w:r>
-        <w:t>Por ejemplo, si</w:t>
-      </w:r>
-      <w:r>
-        <w:t xml:space="preserve"> se comparan dos herramientas CASE</w:t>
-      </w:r>
-      <w:r>
+      <w:r>
+        <w:rPr>
+          <w:i/>
+        </w:rPr>
+        <w:t>Número de líneas de código realizadas</w:t>
+      </w:r>
+      <w:r>
+        <w:rPr>
+          <w:i/>
+        </w:rPr>
+        <w:t>.</w:t>
+      </w:r>
+    </w:p>
+    <w:p>
+      <w:pPr>
+        <w:rPr>
+          <w:i/>
+        </w:rPr>
+      </w:pPr>
+      <w:r>
+        <w:rPr>
+          <w:i/>
+        </w:rPr>
+        <w:t>Tipo de valor:</w:t>
+      </w:r>
+      <w:r>
+        <w:rPr>
+          <w:i/>
+        </w:rPr>
+        <w:t xml:space="preserve"> Numérico</w:t>
+      </w:r>
+      <w:r>
+        <w:rPr>
+          <w:i/>
+        </w:rPr>
+        <w:t>.</w:t>
+      </w:r>
+    </w:p>
+    <w:p/>
+    <w:p>
+      <w:pPr>
+        <w:pStyle w:val="Ttulo2"/>
+      </w:pPr>
+      <w:r>
+        <w:t>3.</w:t>
+      </w:r>
+      <w:r>
+        <w:t>4</w:t>
+      </w:r>
+      <w:r>
+        <w:t xml:space="preserve"> Criterio </w:t>
+      </w:r>
+      <w:r>
+        <w:t>4</w:t>
+      </w:r>
+      <w:r>
+        <w:t xml:space="preserve">: </w:t>
+      </w:r>
+      <w:r>
+        <w:t>Base de datos</w:t>
+      </w:r>
+    </w:p>
+    <w:p/>
+    <w:p>
+      <w:pPr>
+        <w:rPr>
+          <w:i/>
+        </w:rPr>
+      </w:pPr>
+      <w:r>
+        <w:rPr>
+          <w:i/>
+        </w:rPr>
+        <w:t xml:space="preserve">Nombre del criterio: </w:t>
+      </w:r>
+      <w:r>
+        <w:rPr>
+          <w:i/>
+        </w:rPr>
+        <w:t>Base de datos.</w:t>
+      </w:r>
+    </w:p>
+    <w:p>
+      <w:pPr>
+        <w:rPr>
+          <w:i/>
+        </w:rPr>
+      </w:pPr>
+      <w:r>
+        <w:rPr>
+          <w:i/>
+        </w:rPr>
+        <w:t>Descripción:</w:t>
+      </w:r>
+      <w:r>
+        <w:rPr>
+          <w:i/>
+        </w:rPr>
         <w:t xml:space="preserve"> </w:t>
       </w:r>
       <w:r>
-        <w:t xml:space="preserve">realizar el diseño UML de </w:t>
-      </w:r>
-      <w:r>
-        <w:t>un mismo sistema</w:t>
-      </w:r>
-      <w:r>
-        <w:t xml:space="preserve">, un criterio </w:t>
-      </w:r>
-      <w:r>
-        <w:t>podría ser</w:t>
-      </w:r>
-      <w:r>
-        <w:t>:</w:t>
-      </w:r>
-    </w:p>
-    <w:p>
-      <w:pPr>
         <w:rPr>
           <w:i/>
         </w:rPr>
-      </w:pPr>
+        <w:t>Con que sistema se realiza la base de datos de la aplicación</w:t>
+      </w:r>
       <w:r>
         <w:rPr>
           <w:i/>
         </w:rPr>
-        <w:t>Nombre del criterio: Tiempo de creación del diagrama de clases del sistema</w:t>
-      </w:r>
-      <w:r>
+        <w:t>.</w:t>
+      </w:r>
+    </w:p>
+    <w:p>
+      <w:pPr>
         <w:rPr>
           <w:i/>
         </w:rPr>
+      </w:pPr>
+      <w:r>
+        <w:rPr>
+          <w:i/>
+        </w:rPr>
+        <w:t>Tipo de valor:</w:t>
+      </w:r>
+      <w:r>
+        <w:rPr>
+          <w:i/>
+        </w:rPr>
+        <w:t xml:space="preserve"> texto</w:t>
+      </w:r>
+      <w:bookmarkStart w:id="11" w:name="_GoBack"/>
+      <w:bookmarkEnd w:id="11"/>
+      <w:r>
+        <w:rPr>
+          <w:i/>
+        </w:rPr>
         <w:t>.</w:t>
       </w:r>
     </w:p>
-    <w:p>
-      <w:pPr>
-        <w:rPr>
-          <w:i/>
-        </w:rPr>
-      </w:pPr>
-      <w:r>
-        <w:rPr>
-          <w:i/>
-        </w:rPr>
-        <w:t>Descripción:</w:t>
-      </w:r>
-      <w:r>
-        <w:rPr>
-          <w:i/>
-        </w:rPr>
-        <w:t xml:space="preserve"> </w:t>
-      </w:r>
-      <w:r>
-        <w:rPr>
-          <w:i/>
-        </w:rPr>
-        <w:t xml:space="preserve">Horas invertidas en la creación del diagrama de clases utilizando el editor de la </w:t>
-      </w:r>
-      <w:r>
-        <w:rPr>
-          <w:i/>
-        </w:rPr>
-        <w:t>herramienta.</w:t>
-      </w:r>
-    </w:p>
-    <w:p>
-      <w:pPr>
-        <w:rPr>
-          <w:i/>
-        </w:rPr>
-      </w:pPr>
-      <w:r>
-        <w:rPr>
-          <w:i/>
-        </w:rPr>
-        <w:t>Tipo de valor:</w:t>
-      </w:r>
-      <w:r>
-        <w:rPr>
-          <w:i/>
-        </w:rPr>
-        <w:t xml:space="preserve"> Numérico</w:t>
-      </w:r>
-      <w:r>
-        <w:rPr>
-          <w:i/>
-        </w:rPr>
-        <w:t xml:space="preserve"> (horas)</w:t>
-      </w:r>
-      <w:r>
-        <w:rPr>
-          <w:i/>
-        </w:rPr>
-        <w:t>.</w:t>
-      </w:r>
-    </w:p>
-    <w:p>
-      <w:pPr>
-        <w:pStyle w:val="Ttulo2"/>
-      </w:pPr>
-      <w:bookmarkStart w:id="10" w:name="_Toc448254553"/>
-      <w:r>
-        <w:t>3.2 C</w:t>
-      </w:r>
-      <w:r>
-        <w:t>riterio 2: Nombre del criterio</w:t>
-      </w:r>
-      <w:bookmarkEnd w:id="10"/>
-    </w:p>
-    <w:p>
-      <w:pPr>
-        <w:pStyle w:val="Ttulo2"/>
-      </w:pPr>
-      <w:bookmarkStart w:id="11" w:name="_Toc448254554"/>
-      <w:proofErr w:type="gramStart"/>
-      <w:r>
-        <w:t>3.</w:t>
-      </w:r>
-      <w:r>
-        <w:t>N</w:t>
-      </w:r>
-      <w:proofErr w:type="gramEnd"/>
-      <w:r>
-        <w:t xml:space="preserve"> C</w:t>
-      </w:r>
-      <w:r>
-        <w:t>riterio N</w:t>
-      </w:r>
-      <w:r>
-        <w:t>: Nombre</w:t>
-      </w:r>
-      <w:r>
-        <w:t xml:space="preserve"> del criterio</w:t>
-      </w:r>
-      <w:bookmarkEnd w:id="11"/>
-    </w:p>
+    <w:p/>
     <w:p/>
     <w:p>
       <w:pPr>
@@ -3722,7 +3990,7 @@
           <w:rPr>
             <w:noProof/>
           </w:rPr>
-          <w:t>2</w:t>
+          <w:t>4</w:t>
         </w:r>
         <w:r>
           <w:fldChar w:fldCharType="end"/>
@@ -5401,7 +5669,7 @@
   <a:extraClrSchemeLst/>
   <a:extLst>
     <a:ext uri="{05A4C25C-085E-4340-85A3-A5531E510DB2}">
-      <thm15:themeFamily xmlns:thm15="http://schemas.microsoft.com/office/thememl/2012/main" xmlns="" name="Office Theme" id="{62F939B6-93AF-4DB8-9C6B-D6C7DFDC589F}" vid="{4A3C46E8-61CC-4603-A589-7422A47A8E4A}"/>
+      <thm15:themeFamily xmlns="" xmlns:thm15="http://schemas.microsoft.com/office/thememl/2012/main" name="Office Theme" id="{62F939B6-93AF-4DB8-9C6B-D6C7DFDC589F}" vid="{4A3C46E8-61CC-4603-A589-7422A47A8E4A}"/>
     </a:ext>
   </a:extLst>
 </a:theme>
@@ -5412,7 +5680,7 @@
 </file>
 
 <file path=customXml/itemProps1.xml><?xml version="1.0" encoding="utf-8"?>
-<ds:datastoreItem xmlns:ds="http://schemas.openxmlformats.org/officeDocument/2006/customXml" ds:itemID="{F0150577-E07E-4BF6-B703-C53C2BF23605}">
+<ds:datastoreItem xmlns:ds="http://schemas.openxmlformats.org/officeDocument/2006/customXml" ds:itemID="{31E729E2-BFCC-49D9-ADB0-9CADDCCE1742}">
   <ds:schemaRefs>
     <ds:schemaRef ds:uri="http://schemas.openxmlformats.org/officeDocument/2006/bibliography"/>
   </ds:schemaRefs>

</xml_diff>

<commit_message>
Añadidos evaluación criterios Hibernate
</commit_message>
<xml_diff>
--- a/TG3_JavierOblaré.docx
+++ b/TG3_JavierOblaré.docx
@@ -1,6 +1,6 @@
 
 <file path=word/document.xml><?xml version="1.0" encoding="utf-8"?>
-<w:document xmlns:wpc="http://schemas.microsoft.com/office/word/2010/wordprocessingCanvas" xmlns:mc="http://schemas.openxmlformats.org/markup-compatibility/2006" xmlns:o="urn:schemas-microsoft-com:office:office" xmlns:r="http://schemas.openxmlformats.org/officeDocument/2006/relationships" xmlns:m="http://schemas.openxmlformats.org/officeDocument/2006/math" xmlns:v="urn:schemas-microsoft-com:vml" xmlns:wp14="http://schemas.microsoft.com/office/word/2010/wordprocessingDrawing" xmlns:wp="http://schemas.openxmlformats.org/drawingml/2006/wordprocessingDrawing" xmlns:w10="urn:schemas-microsoft-com:office:word" xmlns:w="http://schemas.openxmlformats.org/wordprocessingml/2006/main" xmlns:w14="http://schemas.microsoft.com/office/word/2010/wordml" xmlns:wpg="http://schemas.microsoft.com/office/word/2010/wordprocessingGroup" xmlns:wpi="http://schemas.microsoft.com/office/word/2010/wordprocessingInk" xmlns:wne="http://schemas.microsoft.com/office/word/2006/wordml" xmlns:wps="http://schemas.microsoft.com/office/word/2010/wordprocessingShape" mc:Ignorable="w14 wp14">
+<w:document xmlns:wpc="http://schemas.microsoft.com/office/word/2010/wordprocessingCanvas" xmlns:cx="http://schemas.microsoft.com/office/drawing/2014/chartex" xmlns:cx1="http://schemas.microsoft.com/office/drawing/2015/9/8/chartex" xmlns:cx2="http://schemas.microsoft.com/office/drawing/2015/10/21/chartex" xmlns:mc="http://schemas.openxmlformats.org/markup-compatibility/2006" xmlns:o="urn:schemas-microsoft-com:office:office" xmlns:r="http://schemas.openxmlformats.org/officeDocument/2006/relationships" xmlns:m="http://schemas.openxmlformats.org/officeDocument/2006/math" xmlns:v="urn:schemas-microsoft-com:vml" xmlns:wp14="http://schemas.microsoft.com/office/word/2010/wordprocessingDrawing" xmlns:wp="http://schemas.openxmlformats.org/drawingml/2006/wordprocessingDrawing" xmlns:w10="urn:schemas-microsoft-com:office:word" xmlns:w="http://schemas.openxmlformats.org/wordprocessingml/2006/main" xmlns:w14="http://schemas.microsoft.com/office/word/2010/wordml" xmlns:w15="http://schemas.microsoft.com/office/word/2012/wordml" xmlns:w16se="http://schemas.microsoft.com/office/word/2015/wordml/symex" xmlns:wpg="http://schemas.microsoft.com/office/word/2010/wordprocessingGroup" xmlns:wpi="http://schemas.microsoft.com/office/word/2010/wordprocessingInk" xmlns:wne="http://schemas.microsoft.com/office/word/2006/wordml" xmlns:wps="http://schemas.microsoft.com/office/word/2010/wordprocessingShape" mc:Ignorable="w14 w15 w16se wp14">
   <w:body>
     <w:sdt>
       <w:sdtPr>
@@ -21,7 +21,7 @@
       <w:sdtContent>
         <w:p>
           <w:pPr>
-            <w:pStyle w:val="TtulodeTDC"/>
+            <w:pStyle w:val="TtuloTDC"/>
           </w:pPr>
           <w:r>
             <w:t>Contenido</w:t>
@@ -2056,7 +2056,15 @@
         <w:t xml:space="preserve">compartido a </w:t>
       </w:r>
       <w:r>
-        <w:t xml:space="preserve">la planificación del trabajo utilizando una herramienta online de diagramación Gantt (por  ejemplo, </w:t>
+        <w:t>la planificación del trabajo utilizando una herramienta online de diagramación Gantt (</w:t>
+      </w:r>
+      <w:proofErr w:type="gramStart"/>
+      <w:r>
+        <w:t>por  ejemplo</w:t>
+      </w:r>
+      <w:proofErr w:type="gramEnd"/>
+      <w:r>
+        <w:t xml:space="preserve">, </w:t>
       </w:r>
       <w:proofErr w:type="spellStart"/>
       <w:r>
@@ -2081,7 +2089,15 @@
         <w:t>natura es de un 3</w:t>
       </w:r>
       <w:r>
-        <w:t xml:space="preserve">0%, por tanto requiere de una dedicación de </w:t>
+        <w:t xml:space="preserve">0%, por </w:t>
+      </w:r>
+      <w:proofErr w:type="gramStart"/>
+      <w:r>
+        <w:t>tanto</w:t>
+      </w:r>
+      <w:proofErr w:type="gramEnd"/>
+      <w:r>
+        <w:t xml:space="preserve"> requiere de una dedicación de </w:t>
       </w:r>
       <w:r>
         <w:t>4</w:t>
@@ -2098,7 +2114,7 @@
     </w:p>
     <w:p/>
     <w:p>
-      <w:hyperlink r:id="rId9" w:history="1">
+      <w:hyperlink r:id="rId8" w:history="1">
         <w:r>
           <w:rPr>
             <w:rStyle w:val="Hipervnculo"/>
@@ -2123,15 +2139,7 @@
     </w:p>
     <w:p>
       <w:r>
-        <w:t xml:space="preserve">En este apartado debe incluirse un enlace (URL) a un repositorio en </w:t>
-      </w:r>
-      <w:proofErr w:type="spellStart"/>
-      <w:r>
-        <w:t>GitHub</w:t>
-      </w:r>
-      <w:proofErr w:type="spellEnd"/>
-      <w:r>
-        <w:t xml:space="preserve"> </w:t>
+        <w:t xml:space="preserve">En este apartado debe incluirse un enlace (URL) a un repositorio en GitHub </w:t>
       </w:r>
       <w:r>
         <w:t xml:space="preserve">o </w:t>
@@ -2339,7 +2347,15 @@
     </w:p>
     <w:p>
       <w:r>
-        <w:t>Se puede dar libertad a los equipos de desarrollo en cuanto al diseño, pero la funcionalidad debe ser lo más parecida posible. Por ejemplo, no es necesario que los colores utilizados en las pantallas sean exactamente los mismos en ambos prototipos, a no ser que los miembros del grupo lo hayan decidido así, en cuyo caso, esos detalles de colores deben incluirse en  el catálogo de requisitos, para que ambos equipos los  cumplan.</w:t>
+        <w:t xml:space="preserve">Se puede dar libertad a los equipos de desarrollo en cuanto al diseño, pero la funcionalidad debe ser lo más parecida posible. Por ejemplo, no es necesario que los colores utilizados en las pantallas sean exactamente los mismos en ambos prototipos, a no ser que los miembros del grupo lo hayan decidido así, en cuyo caso, esos detalles de colores deben incluirse </w:t>
+      </w:r>
+      <w:proofErr w:type="gramStart"/>
+      <w:r>
+        <w:t>en  el</w:t>
+      </w:r>
+      <w:proofErr w:type="gramEnd"/>
+      <w:r>
+        <w:t xml:space="preserve"> catálogo de requisitos, para que ambos equipos los  cumplan.</w:t>
       </w:r>
     </w:p>
     <w:p>
@@ -2421,13 +2437,10 @@
           </w:tcPr>
           <w:p>
             <w:r>
-              <w:t>R</w:t>
-            </w:r>
-            <w:r>
-              <w:t>F</w:t>
-            </w:r>
-            <w:r>
-              <w:t>01</w:t>
+              <w:t>RF0</w:t>
+            </w:r>
+            <w:r>
+              <w:t>1</w:t>
             </w:r>
           </w:p>
         </w:tc>
@@ -2437,10 +2450,7 @@
           </w:tcPr>
           <w:p>
             <w:r>
-              <w:t xml:space="preserve">Ingresar nuevos empleados – La aplicación debe dejar introducir nuevos empleados a la base de datos </w:t>
-            </w:r>
-            <w:r>
-              <w:t>(botón nuevo empleado)</w:t>
+              <w:t>Página de Inicio – Página inicial de la aplicación con dos botones.</w:t>
             </w:r>
           </w:p>
         </w:tc>
@@ -2455,10 +2465,7 @@
               <w:t>RF</w:t>
             </w:r>
             <w:r>
-              <w:t>0</w:t>
-            </w:r>
-            <w:r>
-              <w:t>2</w:t>
+              <w:t>02</w:t>
             </w:r>
           </w:p>
         </w:tc>
@@ -2468,19 +2475,7 @@
           </w:tcPr>
           <w:p>
             <w:r>
-              <w:t xml:space="preserve">Página de proyectos – observas los proyectos de la empresa con una descripción </w:t>
-            </w:r>
-            <w:r>
-              <w:t xml:space="preserve">de ellos </w:t>
-            </w:r>
-            <w:r>
-              <w:t>(botón</w:t>
-            </w:r>
-            <w:r>
-              <w:t xml:space="preserve"> proyectos</w:t>
-            </w:r>
-            <w:r>
-              <w:t xml:space="preserve"> desde la pantalla inicial).</w:t>
+              <w:t>Ingresar nuevos empleados – La aplicación debe dejar introducir nuevos empleados a la base de datos (botón nuevo empleado)</w:t>
             </w:r>
           </w:p>
         </w:tc>
@@ -2502,18 +2497,7 @@
           </w:tcPr>
           <w:p>
             <w:r>
-              <w:t>Página empleados – Listado con información de los empleados de la empresa</w:t>
-            </w:r>
-            <w:r>
-              <w:t xml:space="preserve"> (</w:t>
-            </w:r>
-            <w:proofErr w:type="gramStart"/>
-            <w:r>
-              <w:t>botón empleados</w:t>
-            </w:r>
-            <w:proofErr w:type="gramEnd"/>
-            <w:r>
-              <w:t xml:space="preserve"> desde la pantalla inicial).</w:t>
+              <w:t>Página empleados – Listado con información de los empleados de la empresa (botón empleados desde la página inicial).</w:t>
             </w:r>
           </w:p>
         </w:tc>
@@ -2528,10 +2512,7 @@
           </w:tcPr>
           <w:p>
             <w:r>
-              <w:t>RF</w:t>
-            </w:r>
-            <w:r>
-              <w:t>04</w:t>
+              <w:t>RF04</w:t>
             </w:r>
           </w:p>
         </w:tc>
@@ -2541,10 +2522,7 @@
           </w:tcPr>
           <w:p>
             <w:r>
-              <w:t>Página de nóminas – pantalla en la cual observamos las nóminas de los empleados.</w:t>
-            </w:r>
-            <w:r>
-              <w:t>(botones nominas desde pantalla empleados)</w:t>
+              <w:t>Mensaje – Una ver introducido un mensaje debe saltar un mensaje confirmando su introducción.</w:t>
             </w:r>
           </w:p>
         </w:tc>
@@ -2578,10 +2556,7 @@
     </w:p>
     <w:p/>
     <w:p/>
-    <w:p>
-      <w:bookmarkStart w:id="7" w:name="_GoBack"/>
-      <w:bookmarkEnd w:id="7"/>
-    </w:p>
+    <w:p/>
     <w:p/>
     <w:tbl>
       <w:tblPr>
@@ -2590,8 +2565,8 @@
         <w:tblLook w:val="04A0" w:firstRow="1" w:lastRow="0" w:firstColumn="1" w:lastColumn="0" w:noHBand="0" w:noVBand="1"/>
       </w:tblPr>
       <w:tblGrid>
-        <w:gridCol w:w="846"/>
-        <w:gridCol w:w="7648"/>
+        <w:gridCol w:w="913"/>
+        <w:gridCol w:w="7581"/>
       </w:tblGrid>
       <w:tr>
         <w:trPr>
@@ -2642,7 +2617,13 @@
           </w:tcPr>
           <w:p>
             <w:r>
-              <w:t>R01</w:t>
+              <w:t>R</w:t>
+            </w:r>
+            <w:r>
+              <w:t>NF</w:t>
+            </w:r>
+            <w:r>
+              <w:t>01</w:t>
             </w:r>
           </w:p>
         </w:tc>
@@ -2664,7 +2645,13 @@
           </w:tcPr>
           <w:p>
             <w:r>
-              <w:t>R02</w:t>
+              <w:t>R</w:t>
+            </w:r>
+            <w:r>
+              <w:t>NF</w:t>
+            </w:r>
+            <w:r>
+              <w:t>02</w:t>
             </w:r>
           </w:p>
         </w:tc>
@@ -2714,7 +2701,7 @@
       <w:pPr>
         <w:pStyle w:val="Ttulo1"/>
       </w:pPr>
-      <w:bookmarkStart w:id="8" w:name="_Toc448254551"/>
+      <w:bookmarkStart w:id="7" w:name="_Toc448254551"/>
       <w:r>
         <w:lastRenderedPageBreak/>
         <w:t xml:space="preserve">3. </w:t>
@@ -2725,94 +2712,197 @@
       <w:r>
         <w:t xml:space="preserve"> en la implementación</w:t>
       </w:r>
+      <w:bookmarkEnd w:id="7"/>
+    </w:p>
+    <w:p>
+      <w:r>
+        <w:t>En el trabajo TG2 se definieron criterios de comparación de las dos tecnologías a nivel teórico.</w:t>
+      </w:r>
+    </w:p>
+    <w:p>
+      <w:r>
+        <w:t>En este trabajo hay que definir criterios para la comparación de la implementación de las tecnologías</w:t>
+      </w:r>
+      <w:r>
+        <w:t xml:space="preserve"> en la construcción del </w:t>
+      </w:r>
+      <w:r>
+        <w:t xml:space="preserve">prototipo de </w:t>
+      </w:r>
+      <w:r>
+        <w:t xml:space="preserve">sistema </w:t>
+      </w:r>
+      <w:r>
+        <w:t>de ejemplo, cuyos requisitos son los est</w:t>
+      </w:r>
+      <w:r>
+        <w:t>ablecido</w:t>
+      </w:r>
+      <w:r>
+        <w:t>s</w:t>
+      </w:r>
+      <w:r>
+        <w:t xml:space="preserve"> en el apartado 2.</w:t>
+      </w:r>
+    </w:p>
+    <w:p>
+      <w:r>
+        <w:t>Se trata de criterios del tipo” “horas empleadas en el desarrollo del sistema”, “velocidad de funcionamiento del sistema”, “recursos necesarios”, etc.</w:t>
+      </w:r>
+    </w:p>
+    <w:p>
+      <w:pPr>
+        <w:pStyle w:val="Ttulo2"/>
+      </w:pPr>
+      <w:bookmarkStart w:id="8" w:name="_Toc448254552"/>
+      <w:r>
+        <w:t>3.1 C</w:t>
+      </w:r>
+      <w:r>
+        <w:t xml:space="preserve">riterio 1: </w:t>
+      </w:r>
       <w:bookmarkEnd w:id="8"/>
-    </w:p>
-    <w:p>
-      <w:r>
-        <w:t>En el trabajo TG2 se definieron criterios de comparación de las dos tecnologías a nivel teórico.</w:t>
-      </w:r>
-    </w:p>
-    <w:p>
-      <w:r>
-        <w:t>En este trabajo hay que definir criterios para la comparación de la implementación de las tecnologías</w:t>
-      </w:r>
-      <w:r>
-        <w:t xml:space="preserve"> en la construcción del </w:t>
-      </w:r>
-      <w:r>
-        <w:t xml:space="preserve">prototipo de </w:t>
-      </w:r>
-      <w:r>
-        <w:t xml:space="preserve">sistema </w:t>
-      </w:r>
-      <w:r>
-        <w:t>de ejemplo, cuyos requisitos son los est</w:t>
-      </w:r>
-      <w:r>
-        <w:t>ablecido</w:t>
-      </w:r>
-      <w:r>
-        <w:t>s</w:t>
-      </w:r>
-      <w:r>
-        <w:t xml:space="preserve"> en el apartado 2.</w:t>
-      </w:r>
-    </w:p>
-    <w:p>
-      <w:r>
-        <w:t>Se trata de criterios del tipo” “horas empleadas en el desarrollo del sistema”, “velocidad de funcionamiento del sistema”, “recursos necesarios”, etc.</w:t>
+      <w:r>
+        <w:t>Tiempo de implementación de la aplicación</w:t>
+      </w:r>
+    </w:p>
+    <w:p>
+      <w:r>
+        <w:t>Por cada criterio hay que indicar el nombre, una breve descripción, y el tipo de valor a asignar al criterio.</w:t>
+      </w:r>
+      <w:r>
+        <w:t xml:space="preserve"> </w:t>
+      </w:r>
+    </w:p>
+    <w:p>
+      <w:r>
+        <w:t>Por ejemplo, si</w:t>
+      </w:r>
+      <w:r>
+        <w:t xml:space="preserve"> se comparan dos herramientas CASE</w:t>
+      </w:r>
+      <w:r>
+        <w:t xml:space="preserve"> </w:t>
+      </w:r>
+      <w:r>
+        <w:t xml:space="preserve">realizar el diseño UML de </w:t>
+      </w:r>
+      <w:r>
+        <w:t>un mismo sistema</w:t>
+      </w:r>
+      <w:r>
+        <w:t xml:space="preserve">, un criterio </w:t>
+      </w:r>
+      <w:r>
+        <w:t>podría ser</w:t>
+      </w:r>
+      <w:r>
+        <w:t>:</w:t>
+      </w:r>
+    </w:p>
+    <w:p>
+      <w:pPr>
+        <w:rPr>
+          <w:i/>
+        </w:rPr>
+      </w:pPr>
+      <w:r>
+        <w:rPr>
+          <w:i/>
+        </w:rPr>
+        <w:t xml:space="preserve">Nombre del criterio: Tiempo de </w:t>
+      </w:r>
+      <w:r>
+        <w:rPr>
+          <w:i/>
+        </w:rPr>
+        <w:t>implementación de la aplicación</w:t>
+      </w:r>
+      <w:r>
+        <w:rPr>
+          <w:i/>
+        </w:rPr>
+        <w:t>.</w:t>
+      </w:r>
+    </w:p>
+    <w:p>
+      <w:pPr>
+        <w:rPr>
+          <w:i/>
+        </w:rPr>
+      </w:pPr>
+      <w:r>
+        <w:rPr>
+          <w:i/>
+        </w:rPr>
+        <w:t>Descripción:</w:t>
+      </w:r>
+      <w:r>
+        <w:rPr>
+          <w:i/>
+        </w:rPr>
+        <w:t xml:space="preserve"> </w:t>
+      </w:r>
+      <w:r>
+        <w:rPr>
+          <w:i/>
+        </w:rPr>
+        <w:t>Horas invertidas en la implementación de la aplicación.</w:t>
+      </w:r>
+    </w:p>
+    <w:p>
+      <w:pPr>
+        <w:rPr>
+          <w:i/>
+        </w:rPr>
+      </w:pPr>
+      <w:r>
+        <w:rPr>
+          <w:i/>
+        </w:rPr>
+        <w:t>Tipo de valor:</w:t>
+      </w:r>
+      <w:r>
+        <w:rPr>
+          <w:i/>
+        </w:rPr>
+        <w:t xml:space="preserve"> Numérico</w:t>
+      </w:r>
+      <w:r>
+        <w:rPr>
+          <w:i/>
+        </w:rPr>
+        <w:t xml:space="preserve"> (horas)</w:t>
+      </w:r>
+      <w:r>
+        <w:rPr>
+          <w:i/>
+        </w:rPr>
+        <w:t>.</w:t>
       </w:r>
     </w:p>
     <w:p>
       <w:pPr>
         <w:pStyle w:val="Ttulo2"/>
       </w:pPr>
-      <w:bookmarkStart w:id="9" w:name="_Toc448254552"/>
-      <w:r>
-        <w:t>3.1 C</w:t>
-      </w:r>
-      <w:r>
-        <w:t xml:space="preserve">riterio 1: </w:t>
+      <w:bookmarkStart w:id="9" w:name="_Toc448254553"/>
+    </w:p>
+    <w:p>
+      <w:pPr>
+        <w:pStyle w:val="Ttulo2"/>
+      </w:pPr>
+      <w:r>
+        <w:t>3.2 C</w:t>
+      </w:r>
+      <w:r>
+        <w:t xml:space="preserve">riterio 2: </w:t>
       </w:r>
       <w:bookmarkEnd w:id="9"/>
       <w:r>
-        <w:t>Tiempo de implementación de la aplicación</w:t>
-      </w:r>
-    </w:p>
-    <w:p>
-      <w:r>
-        <w:t>Por cada criterio hay que indicar el nombre, una breve descripción, y el tipo de valor a asignar al criterio.</w:t>
-      </w:r>
-      <w:r>
-        <w:t xml:space="preserve"> </w:t>
-      </w:r>
-    </w:p>
-    <w:p>
-      <w:r>
-        <w:t>Por ejemplo, si</w:t>
-      </w:r>
-      <w:r>
-        <w:t xml:space="preserve"> se comparan dos herramientas CASE</w:t>
-      </w:r>
-      <w:r>
-        <w:t xml:space="preserve"> </w:t>
-      </w:r>
-      <w:r>
-        <w:t xml:space="preserve">realizar el diseño UML de </w:t>
-      </w:r>
-      <w:r>
-        <w:t>un mismo sistema</w:t>
-      </w:r>
-      <w:r>
-        <w:t xml:space="preserve">, un criterio </w:t>
-      </w:r>
-      <w:r>
-        <w:t>podría ser</w:t>
-      </w:r>
-      <w:r>
-        <w:t>:</w:t>
-      </w:r>
-    </w:p>
+        <w:t>Dificultad de aprendizaje</w:t>
+      </w:r>
+    </w:p>
+    <w:p/>
     <w:p>
       <w:pPr>
         <w:rPr>
@@ -2823,21 +2913,86 @@
         <w:rPr>
           <w:i/>
         </w:rPr>
-        <w:t xml:space="preserve">Nombre del criterio: Tiempo de </w:t>
+        <w:t>Nombre del criterio: Dificultad de aprendizaje</w:t>
       </w:r>
       <w:r>
         <w:rPr>
           <w:i/>
         </w:rPr>
-        <w:t>implementación de la aplicación</w:t>
-      </w:r>
-      <w:r>
+        <w:t>.</w:t>
+      </w:r>
+    </w:p>
+    <w:p>
+      <w:pPr>
         <w:rPr>
           <w:i/>
         </w:rPr>
+      </w:pPr>
+      <w:r>
+        <w:rPr>
+          <w:i/>
+        </w:rPr>
+        <w:t>Descripción:</w:t>
+      </w:r>
+      <w:r>
+        <w:rPr>
+          <w:i/>
+        </w:rPr>
+        <w:t xml:space="preserve"> Dificultad de aprendizaje de uso de la tecnología.</w:t>
+      </w:r>
+    </w:p>
+    <w:p>
+      <w:pPr>
+        <w:rPr>
+          <w:i/>
+        </w:rPr>
+      </w:pPr>
+      <w:r>
+        <w:rPr>
+          <w:i/>
+        </w:rPr>
+        <w:t>Tipo de valor:</w:t>
+      </w:r>
+      <w:r>
+        <w:rPr>
+          <w:i/>
+        </w:rPr>
+        <w:t xml:space="preserve"> Numérico (0-10)</w:t>
+      </w:r>
+      <w:r>
+        <w:rPr>
+          <w:i/>
+        </w:rPr>
         <w:t>.</w:t>
       </w:r>
     </w:p>
+    <w:p/>
+    <w:p>
+      <w:pPr>
+        <w:pStyle w:val="Ttulo2"/>
+      </w:pPr>
+      <w:bookmarkStart w:id="10" w:name="_Toc448254554"/>
+      <w:r>
+        <w:t>3.</w:t>
+      </w:r>
+      <w:r>
+        <w:t>3</w:t>
+      </w:r>
+      <w:r>
+        <w:t xml:space="preserve"> C</w:t>
+      </w:r>
+      <w:r>
+        <w:t>riterio 3</w:t>
+      </w:r>
+      <w:r>
+        <w:t xml:space="preserve">: </w:t>
+      </w:r>
+      <w:bookmarkEnd w:id="10"/>
+      <w:r>
+        <w:t>Número de líneas de código realizadas</w:t>
+      </w:r>
+    </w:p>
+    <w:p/>
     <w:p>
       <w:pPr>
         <w:rPr>
@@ -2848,31 +3003,143 @@
         <w:rPr>
           <w:i/>
         </w:rPr>
+        <w:t>Nombre del criterio: Número de líneas</w:t>
+      </w:r>
+      <w:r>
+        <w:rPr>
+          <w:i/>
+        </w:rPr>
+        <w:t>.</w:t>
+      </w:r>
+    </w:p>
+    <w:p>
+      <w:pPr>
+        <w:rPr>
+          <w:i/>
+        </w:rPr>
+      </w:pPr>
+      <w:r>
+        <w:rPr>
+          <w:i/>
+        </w:rPr>
         <w:t>Descripción:</w:t>
       </w:r>
       <w:r>
         <w:rPr>
           <w:i/>
         </w:rPr>
-        <w:t xml:space="preserve"> </w:t>
-      </w:r>
-      <w:r>
+        <w:t xml:space="preserve"> Número de líneas de código realizadas.</w:t>
+      </w:r>
+    </w:p>
+    <w:p>
+      <w:pPr>
         <w:rPr>
           <w:i/>
         </w:rPr>
-        <w:t>Horas invertidas en la implementación de la aplicación.</w:t>
-      </w:r>
-    </w:p>
-    <w:p>
-      <w:pPr>
+      </w:pPr>
+      <w:r>
         <w:rPr>
           <w:i/>
         </w:rPr>
-      </w:pPr>
+        <w:t>Tipo de valor:</w:t>
+      </w:r>
       <w:r>
         <w:rPr>
           <w:i/>
         </w:rPr>
+        <w:t xml:space="preserve"> Numérico</w:t>
+      </w:r>
+      <w:r>
+        <w:rPr>
+          <w:i/>
+        </w:rPr>
+        <w:t>.</w:t>
+      </w:r>
+    </w:p>
+    <w:p>
+      <w:pPr>
+        <w:rPr>
+          <w:i/>
+        </w:rPr>
+      </w:pPr>
+    </w:p>
+    <w:p>
+      <w:pPr>
+        <w:pStyle w:val="Ttulo2"/>
+      </w:pPr>
+      <w:r>
+        <w:t>3.3 C</w:t>
+      </w:r>
+      <w:r>
+        <w:t>riterio 4</w:t>
+      </w:r>
+      <w:r>
+        <w:t>: Velocidad de inserción y consulta de datos</w:t>
+      </w:r>
+    </w:p>
+    <w:p/>
+    <w:p>
+      <w:pPr>
+        <w:rPr>
+          <w:i/>
+        </w:rPr>
+      </w:pPr>
+      <w:r>
+        <w:rPr>
+          <w:i/>
+        </w:rPr>
+        <w:t xml:space="preserve">Nombre del criterio: </w:t>
+      </w:r>
+      <w:r>
+        <w:rPr>
+          <w:i/>
+        </w:rPr>
+        <w:t>Velocidad de consulta de datos.</w:t>
+      </w:r>
+    </w:p>
+    <w:p>
+      <w:pPr>
+        <w:rPr>
+          <w:i/>
+        </w:rPr>
+      </w:pPr>
+      <w:r>
+        <w:rPr>
+          <w:i/>
+        </w:rPr>
+        <w:t>Descripción</w:t>
+      </w:r>
+      <w:r>
+        <w:rPr>
+          <w:i/>
+        </w:rPr>
+        <w:t xml:space="preserve"> Velocidad de consulta de los datos de empleados registrados en la </w:t>
+      </w:r>
+      <w:proofErr w:type="spellStart"/>
+      <w:r>
+        <w:rPr>
+          <w:i/>
+        </w:rPr>
+        <w:t>bbdd</w:t>
+      </w:r>
+      <w:proofErr w:type="spellEnd"/>
+      <w:r>
+        <w:rPr>
+          <w:i/>
+        </w:rPr>
+        <w:t>.</w:t>
+      </w:r>
+    </w:p>
+    <w:p>
+      <w:pPr>
+        <w:rPr>
+          <w:i/>
+        </w:rPr>
+      </w:pPr>
+      <w:r>
+        <w:rPr>
+          <w:i/>
+        </w:rPr>
         <w:t>Tipo de valor:</w:t>
       </w:r>
       <w:r>
@@ -2885,256 +3152,92 @@
         <w:rPr>
           <w:i/>
         </w:rPr>
-        <w:t xml:space="preserve"> (horas)</w:t>
-      </w:r>
-      <w:r>
+        <w:t>.</w:t>
+      </w:r>
+    </w:p>
+    <w:p>
+      <w:pPr>
         <w:rPr>
           <w:i/>
         </w:rPr>
+      </w:pPr>
+    </w:p>
+    <w:p/>
+    <w:p>
+      <w:pPr>
+        <w:pStyle w:val="Ttulo2"/>
+      </w:pPr>
+      <w:r>
+        <w:t>3.5 Criterio 5</w:t>
+      </w:r>
+      <w:r>
+        <w:t>: Base de datos</w:t>
+      </w:r>
+    </w:p>
+    <w:p/>
+    <w:p>
+      <w:pPr>
+        <w:rPr>
+          <w:i/>
+        </w:rPr>
+      </w:pPr>
+      <w:r>
+        <w:rPr>
+          <w:i/>
+        </w:rPr>
+        <w:t>Nombre del criterio: Base de datos.</w:t>
+      </w:r>
+    </w:p>
+    <w:p>
+      <w:pPr>
+        <w:rPr>
+          <w:i/>
+        </w:rPr>
+      </w:pPr>
+      <w:r>
+        <w:rPr>
+          <w:i/>
+        </w:rPr>
+        <w:t>Descripción:</w:t>
+      </w:r>
+      <w:r>
+        <w:rPr>
+          <w:i/>
+        </w:rPr>
+        <w:t xml:space="preserve"> Con que sistema se realiza la base de datos de la aplicación.</w:t>
+      </w:r>
+    </w:p>
+    <w:p>
+      <w:pPr>
+        <w:rPr>
+          <w:i/>
+        </w:rPr>
+      </w:pPr>
+      <w:r>
+        <w:rPr>
+          <w:i/>
+        </w:rPr>
+        <w:t>Tipo de valor:</w:t>
+      </w:r>
+      <w:r>
+        <w:rPr>
+          <w:i/>
+        </w:rPr>
+        <w:t xml:space="preserve"> texto</w:t>
+      </w:r>
+      <w:r>
+        <w:rPr>
+          <w:i/>
+        </w:rPr>
         <w:t>.</w:t>
       </w:r>
     </w:p>
     <w:p>
       <w:pPr>
-        <w:pStyle w:val="Ttulo2"/>
-      </w:pPr>
-      <w:bookmarkStart w:id="10" w:name="_Toc448254553"/>
-    </w:p>
-    <w:p>
-      <w:pPr>
-        <w:pStyle w:val="Ttulo2"/>
-      </w:pPr>
-      <w:r>
-        <w:t>3.2 C</w:t>
-      </w:r>
-      <w:r>
-        <w:t xml:space="preserve">riterio 2: </w:t>
-      </w:r>
-      <w:bookmarkEnd w:id="10"/>
-      <w:r>
-        <w:t>Dificultad de aprendizaje</w:t>
-      </w:r>
-    </w:p>
-    <w:p/>
-    <w:p>
-      <w:pPr>
         <w:rPr>
           <w:i/>
         </w:rPr>
       </w:pPr>
-      <w:r>
-        <w:rPr>
-          <w:i/>
-        </w:rPr>
-        <w:t>Nombre del criterio: Dificultad de aprendizaje</w:t>
-      </w:r>
-      <w:r>
-        <w:rPr>
-          <w:i/>
-        </w:rPr>
-        <w:t>.</w:t>
-      </w:r>
-    </w:p>
-    <w:p>
-      <w:pPr>
-        <w:rPr>
-          <w:i/>
-        </w:rPr>
-      </w:pPr>
-      <w:r>
-        <w:rPr>
-          <w:i/>
-        </w:rPr>
-        <w:t>Descripción:</w:t>
-      </w:r>
-      <w:r>
-        <w:rPr>
-          <w:i/>
-        </w:rPr>
-        <w:t xml:space="preserve"> Dificultad de aprendizaje de uso de la tecnología.</w:t>
-      </w:r>
-    </w:p>
-    <w:p>
-      <w:pPr>
-        <w:rPr>
-          <w:i/>
-        </w:rPr>
-      </w:pPr>
-      <w:r>
-        <w:rPr>
-          <w:i/>
-        </w:rPr>
-        <w:t>Tipo de valor:</w:t>
-      </w:r>
-      <w:r>
-        <w:rPr>
-          <w:i/>
-        </w:rPr>
-        <w:t xml:space="preserve"> Numérico (0-10)</w:t>
-      </w:r>
-      <w:r>
-        <w:rPr>
-          <w:i/>
-        </w:rPr>
-        <w:t>.</w:t>
-      </w:r>
-    </w:p>
-    <w:p/>
-    <w:p>
-      <w:pPr>
-        <w:pStyle w:val="Ttulo2"/>
-      </w:pPr>
-      <w:bookmarkStart w:id="11" w:name="_Toc448254554"/>
-      <w:r>
-        <w:t>3.</w:t>
-      </w:r>
-      <w:r>
-        <w:t>3</w:t>
-      </w:r>
-      <w:r>
-        <w:t xml:space="preserve"> C</w:t>
-      </w:r>
-      <w:r>
-        <w:t>riterio 3</w:t>
-      </w:r>
-      <w:r>
-        <w:t>: Nombre</w:t>
-      </w:r>
-      <w:r>
-        <w:t xml:space="preserve"> del criterio</w:t>
-      </w:r>
-      <w:bookmarkEnd w:id="11"/>
-    </w:p>
-    <w:p/>
-    <w:p>
-      <w:pPr>
-        <w:rPr>
-          <w:i/>
-        </w:rPr>
-      </w:pPr>
-      <w:r>
-        <w:rPr>
-          <w:i/>
-        </w:rPr>
-        <w:t>Nombre del criterio: Número de líneas</w:t>
-      </w:r>
-      <w:r>
-        <w:rPr>
-          <w:i/>
-        </w:rPr>
-        <w:t>.</w:t>
-      </w:r>
-    </w:p>
-    <w:p>
-      <w:pPr>
-        <w:rPr>
-          <w:i/>
-        </w:rPr>
-      </w:pPr>
-      <w:r>
-        <w:rPr>
-          <w:i/>
-        </w:rPr>
-        <w:t>Descripción:</w:t>
-      </w:r>
-      <w:r>
-        <w:rPr>
-          <w:i/>
-        </w:rPr>
-        <w:t xml:space="preserve"> Número de líneas de código realizadas.</w:t>
-      </w:r>
-    </w:p>
-    <w:p>
-      <w:pPr>
-        <w:rPr>
-          <w:i/>
-        </w:rPr>
-      </w:pPr>
-      <w:r>
-        <w:rPr>
-          <w:i/>
-        </w:rPr>
-        <w:t>Tipo de valor:</w:t>
-      </w:r>
-      <w:r>
-        <w:rPr>
-          <w:i/>
-        </w:rPr>
-        <w:t xml:space="preserve"> Numérico</w:t>
-      </w:r>
-      <w:r>
-        <w:rPr>
-          <w:i/>
-        </w:rPr>
-        <w:t>.</w:t>
-      </w:r>
-    </w:p>
-    <w:p/>
-    <w:p>
-      <w:pPr>
-        <w:pStyle w:val="Ttulo2"/>
-      </w:pPr>
-      <w:r>
-        <w:t>3.4 Criterio 4: Base de datos</w:t>
-      </w:r>
-    </w:p>
-    <w:p/>
-    <w:p>
-      <w:pPr>
-        <w:rPr>
-          <w:i/>
-        </w:rPr>
-      </w:pPr>
-      <w:r>
-        <w:rPr>
-          <w:i/>
-        </w:rPr>
-        <w:t>Nombre del criterio: Base de datos.</w:t>
-      </w:r>
-    </w:p>
-    <w:p>
-      <w:pPr>
-        <w:rPr>
-          <w:i/>
-        </w:rPr>
-      </w:pPr>
-      <w:r>
-        <w:rPr>
-          <w:i/>
-        </w:rPr>
-        <w:t>Descripción:</w:t>
-      </w:r>
-      <w:r>
-        <w:rPr>
-          <w:i/>
-        </w:rPr>
-        <w:t xml:space="preserve"> Con que sistema se realiza la base de datos de la aplicación.</w:t>
-      </w:r>
-    </w:p>
-    <w:p>
-      <w:pPr>
-        <w:rPr>
-          <w:i/>
-        </w:rPr>
-      </w:pPr>
-      <w:r>
-        <w:rPr>
-          <w:i/>
-        </w:rPr>
-        <w:t>Tipo de valor:</w:t>
-      </w:r>
-      <w:r>
-        <w:rPr>
-          <w:i/>
-        </w:rPr>
-        <w:t xml:space="preserve"> texto</w:t>
-      </w:r>
-      <w:r>
-        <w:rPr>
-          <w:i/>
-        </w:rPr>
-        <w:t>.</w:t>
-      </w:r>
     </w:p>
     <w:p/>
     <w:p/>
@@ -3157,93 +3260,99 @@
       <w:pPr>
         <w:pStyle w:val="Ttulo1"/>
       </w:pPr>
-      <w:bookmarkStart w:id="12" w:name="_Toc448254555"/>
+      <w:bookmarkStart w:id="11" w:name="_Toc448254555"/>
       <w:r>
         <w:lastRenderedPageBreak/>
         <w:t>4. Proyecto de implementación de un prototipo del sistema utilizando la tecnología A</w:t>
       </w:r>
+      <w:bookmarkEnd w:id="11"/>
+    </w:p>
+    <w:p>
+      <w:r>
+        <w:t>Se trata de incluir en este apartado la documentación del desarrollo del proyecto de implementación, utilizando la tecnología A, del sistema cuyos requisitos funcionales se enumeraron en el apartado 2.</w:t>
+      </w:r>
+    </w:p>
+    <w:p>
+      <w:pPr>
+        <w:pStyle w:val="Ttulo2"/>
+      </w:pPr>
+      <w:bookmarkStart w:id="12" w:name="_Toc448254556"/>
+      <w:r>
+        <w:t>4.1 Documentación de diseño</w:t>
+      </w:r>
       <w:bookmarkEnd w:id="12"/>
     </w:p>
     <w:p>
       <w:r>
-        <w:t>Se trata de incluir en este apartado la documentación del desarrollo del proyecto de implementación, utilizando la tecnología A, del sistema cuyos requisitos funcionales se enumeraron en el apartado 2.</w:t>
+        <w:t xml:space="preserve">Hay que incluir la descripción del diseño del prototipo, incluyendo diagramas, y </w:t>
+      </w:r>
+      <w:r>
+        <w:t xml:space="preserve">el diseño de </w:t>
+      </w:r>
+      <w:r>
+        <w:t>la interfaz de usuario.</w:t>
       </w:r>
     </w:p>
     <w:p>
       <w:pPr>
         <w:pStyle w:val="Ttulo2"/>
       </w:pPr>
-      <w:bookmarkStart w:id="13" w:name="_Toc448254556"/>
-      <w:r>
-        <w:t>4.1 Documentación de diseño</w:t>
+      <w:bookmarkStart w:id="13" w:name="_Toc448254557"/>
+      <w:r>
+        <w:t>4.2 Documentación de construcción</w:t>
       </w:r>
       <w:bookmarkEnd w:id="13"/>
     </w:p>
     <w:p>
       <w:r>
-        <w:t xml:space="preserve">Hay que incluir la descripción del diseño del prototipo, incluyendo diagramas, y </w:t>
-      </w:r>
-      <w:r>
-        <w:t xml:space="preserve">el diseño de </w:t>
-      </w:r>
-      <w:r>
-        <w:t>la interfaz de usuario.</w:t>
+        <w:t>Hay que incluir una descripción de la construcción del prototipo, incluyendo algún extracto de código fuente. No es necesario todo el código. Sólo algún extracto para ver cómo se ha comentado.</w:t>
       </w:r>
     </w:p>
     <w:p>
       <w:pPr>
         <w:pStyle w:val="Ttulo2"/>
       </w:pPr>
-      <w:bookmarkStart w:id="14" w:name="_Toc448254557"/>
-      <w:r>
-        <w:t>4.2 Documentación de construcción</w:t>
+      <w:bookmarkStart w:id="14" w:name="_Toc448254558"/>
+      <w:r>
+        <w:t>4.3 Documentación de pruebas</w:t>
       </w:r>
       <w:bookmarkEnd w:id="14"/>
     </w:p>
     <w:p>
       <w:r>
-        <w:t>Hay que incluir una descripción de la construcción del prototipo, incluyendo algún extracto de código fuente. No es necesario todo el código. Sólo algún extracto para ver cómo se ha comentado.</w:t>
+        <w:t>Casos de prueba establecidos y resultados de las pruebas y acciones de corrección. No es creíble que no hayan aparecido errores en los caso</w:t>
+      </w:r>
+      <w:r>
+        <w:t>s</w:t>
+      </w:r>
+      <w:r>
+        <w:t xml:space="preserve"> de prueba.</w:t>
       </w:r>
     </w:p>
     <w:p>
       <w:pPr>
         <w:pStyle w:val="Ttulo2"/>
       </w:pPr>
-      <w:bookmarkStart w:id="15" w:name="_Toc448254558"/>
-      <w:r>
-        <w:t>4.3 Documentación de pruebas</w:t>
+      <w:bookmarkStart w:id="15" w:name="_Toc448254559"/>
+      <w:r>
+        <w:t>4.4 Documentación de instalación</w:t>
       </w:r>
       <w:bookmarkEnd w:id="15"/>
     </w:p>
     <w:p>
       <w:r>
-        <w:t>Casos de prueba establecidos y resultados de las pruebas y acciones de corrección. No es creíble que no hayan aparecido errores en los caso de prueba.</w:t>
+        <w:t>Descripción suficiente para que una persona que no ha participado en el proyecto pueda instalar el prototipo.</w:t>
       </w:r>
     </w:p>
     <w:p>
       <w:pPr>
         <w:pStyle w:val="Ttulo2"/>
       </w:pPr>
-      <w:bookmarkStart w:id="16" w:name="_Toc448254559"/>
-      <w:r>
-        <w:t>4.4 Documentación de instalación</w:t>
+      <w:bookmarkStart w:id="16" w:name="_Toc448254560"/>
+      <w:r>
+        <w:t>4.5 Manual de usuario</w:t>
       </w:r>
       <w:bookmarkEnd w:id="16"/>
-    </w:p>
-    <w:p>
-      <w:r>
-        <w:t>Descripción suficiente para que una persona que no ha participado en el proyecto pueda instalar el prototipo.</w:t>
-      </w:r>
-    </w:p>
-    <w:p>
-      <w:pPr>
-        <w:pStyle w:val="Ttulo2"/>
-      </w:pPr>
-      <w:bookmarkStart w:id="17" w:name="_Toc448254560"/>
-      <w:r>
-        <w:t>4.5 Manual de usuario</w:t>
-      </w:r>
-      <w:bookmarkEnd w:id="17"/>
     </w:p>
     <w:p>
       <w:r>
@@ -3272,7 +3381,7 @@
       <w:pPr>
         <w:pStyle w:val="Ttulo1"/>
       </w:pPr>
-      <w:bookmarkStart w:id="18" w:name="_Toc448254561"/>
+      <w:bookmarkStart w:id="17" w:name="_Toc448254561"/>
       <w:r>
         <w:lastRenderedPageBreak/>
         <w:t xml:space="preserve">5. Proyecto de implementación de un prototipo del sistema utilizando la tecnología </w:t>
@@ -3280,94 +3389,100 @@
       <w:r>
         <w:t>B</w:t>
       </w:r>
+      <w:bookmarkEnd w:id="17"/>
+    </w:p>
+    <w:p>
+      <w:r>
+        <w:t>Se trata de incluir en este apartado la documentación del desarrollo del proyecto de implementa</w:t>
+      </w:r>
+      <w:r>
+        <w:t>ción, utilizando la tecnología B</w:t>
+      </w:r>
+      <w:r>
+        <w:t>, del sistema cuyos requisitos funcionales se enumeraron en el apartado 2.</w:t>
+      </w:r>
+    </w:p>
+    <w:p>
+      <w:pPr>
+        <w:pStyle w:val="Ttulo2"/>
+      </w:pPr>
+      <w:bookmarkStart w:id="18" w:name="_Toc448254562"/>
+      <w:r>
+        <w:t>5.1 Documentación de diseño</w:t>
+      </w:r>
       <w:bookmarkEnd w:id="18"/>
     </w:p>
     <w:p>
       <w:r>
-        <w:t>Se trata de incluir en este apartado la documentación del desarrollo del proyecto de implementa</w:t>
-      </w:r>
-      <w:r>
-        <w:t>ción, utilizando la tecnología B</w:t>
-      </w:r>
-      <w:r>
-        <w:t>, del sistema cuyos requisitos funcionales se enumeraron en el apartado 2.</w:t>
+        <w:t>Hay que incluir la descripción del diseño del prototipo, incluyen</w:t>
+      </w:r>
+      <w:r>
+        <w:t xml:space="preserve">do diagramas, y el diseño </w:t>
+      </w:r>
+      <w:r>
+        <w:t>de la interfaz de usuario.</w:t>
       </w:r>
     </w:p>
     <w:p>
       <w:pPr>
         <w:pStyle w:val="Ttulo2"/>
       </w:pPr>
-      <w:bookmarkStart w:id="19" w:name="_Toc448254562"/>
-      <w:r>
-        <w:t>5.1 Documentación de diseño</w:t>
+      <w:bookmarkStart w:id="19" w:name="_Toc448254563"/>
+      <w:r>
+        <w:t>5.2 Documentación de construcción</w:t>
       </w:r>
       <w:bookmarkEnd w:id="19"/>
     </w:p>
     <w:p>
       <w:r>
-        <w:t>Hay que incluir la descripción del diseño del prototipo, incluyen</w:t>
-      </w:r>
-      <w:r>
-        <w:t xml:space="preserve">do diagramas, y el diseño </w:t>
-      </w:r>
-      <w:r>
-        <w:t>de la interfaz de usuario.</w:t>
+        <w:t>Hay que incluir una descripción de la construcción del prototipo, incluyendo algún extracto de código fuente. No es necesario todo el código. Sólo algún extracto para ver cómo se ha comentado.</w:t>
       </w:r>
     </w:p>
     <w:p>
       <w:pPr>
         <w:pStyle w:val="Ttulo2"/>
       </w:pPr>
-      <w:bookmarkStart w:id="20" w:name="_Toc448254563"/>
-      <w:r>
-        <w:t>5.2 Documentación de construcción</w:t>
+      <w:bookmarkStart w:id="20" w:name="_Toc448254564"/>
+      <w:r>
+        <w:t>5.3 Documentación de pruebas</w:t>
       </w:r>
       <w:bookmarkEnd w:id="20"/>
     </w:p>
     <w:p>
       <w:r>
-        <w:t>Hay que incluir una descripción de la construcción del prototipo, incluyendo algún extracto de código fuente. No es necesario todo el código. Sólo algún extracto para ver cómo se ha comentado.</w:t>
+        <w:t>Casos de prueba establecidos y resultados de las pruebas y acciones de corrección. No es creíble que no hayan aparecido errores en los caso</w:t>
+      </w:r>
+      <w:r>
+        <w:t>s</w:t>
+      </w:r>
+      <w:r>
+        <w:t xml:space="preserve"> de prueba.</w:t>
       </w:r>
     </w:p>
     <w:p>
       <w:pPr>
         <w:pStyle w:val="Ttulo2"/>
       </w:pPr>
-      <w:bookmarkStart w:id="21" w:name="_Toc448254564"/>
-      <w:r>
-        <w:t>5.3 Documentación de pruebas</w:t>
+      <w:bookmarkStart w:id="21" w:name="_Toc448254565"/>
+      <w:r>
+        <w:t>5.4 Documentación de instalación</w:t>
       </w:r>
       <w:bookmarkEnd w:id="21"/>
     </w:p>
     <w:p>
       <w:r>
-        <w:t>Casos de prueba establecidos y resultados de las pruebas y acciones de corrección. No es creíble que no hayan aparecido errores en los caso de prueba.</w:t>
+        <w:t>Descripción suficiente para que una persona que no ha participado en el proyecto pueda instalar el prototipo.</w:t>
       </w:r>
     </w:p>
     <w:p>
       <w:pPr>
         <w:pStyle w:val="Ttulo2"/>
       </w:pPr>
-      <w:bookmarkStart w:id="22" w:name="_Toc448254565"/>
-      <w:r>
-        <w:t>5.4 Documentación de instalación</w:t>
+      <w:bookmarkStart w:id="22" w:name="_Toc448254566"/>
+      <w:r>
+        <w:t>5.5 Manual de usuario</w:t>
       </w:r>
       <w:bookmarkEnd w:id="22"/>
-    </w:p>
-    <w:p>
-      <w:r>
-        <w:t>Descripción suficiente para que una persona que no ha participado en el proyecto pueda instalar el prototipo.</w:t>
-      </w:r>
-    </w:p>
-    <w:p>
-      <w:pPr>
-        <w:pStyle w:val="Ttulo2"/>
-      </w:pPr>
-      <w:bookmarkStart w:id="23" w:name="_Toc448254566"/>
-      <w:r>
-        <w:t>5.5 Manual de usuario</w:t>
-      </w:r>
-      <w:bookmarkEnd w:id="23"/>
     </w:p>
     <w:p>
       <w:r>
@@ -3393,7 +3508,7 @@
       <w:pPr>
         <w:pStyle w:val="Ttulo1"/>
       </w:pPr>
-      <w:bookmarkStart w:id="24" w:name="_Toc448254567"/>
+      <w:bookmarkStart w:id="23" w:name="_Toc448254567"/>
       <w:r>
         <w:lastRenderedPageBreak/>
         <w:t>6</w:t>
@@ -3410,44 +3525,44 @@
       <w:r>
         <w:t>s dos implementaciones</w:t>
       </w:r>
+      <w:bookmarkEnd w:id="23"/>
+    </w:p>
+    <w:p>
+      <w:r>
+        <w:t>Se trata de dar valores a los criterios de comparación</w:t>
+      </w:r>
+      <w:r>
+        <w:t xml:space="preserve"> definidos en el apartado 3 sobre la implementación de cada uno de los prototipos.</w:t>
+      </w:r>
+    </w:p>
+    <w:p>
+      <w:pPr>
+        <w:pStyle w:val="Ttulo2"/>
+      </w:pPr>
+      <w:bookmarkStart w:id="24" w:name="_Toc448254568"/>
+      <w:r>
+        <w:t>6</w:t>
+      </w:r>
+      <w:r>
+        <w:t xml:space="preserve">.1 </w:t>
+      </w:r>
+      <w:r>
+        <w:t xml:space="preserve">Evaluación de los criterios </w:t>
+      </w:r>
+      <w:r>
+        <w:t xml:space="preserve">en la implementación usando </w:t>
+      </w:r>
+      <w:r>
+        <w:t xml:space="preserve">la tecnología </w:t>
+      </w:r>
+      <w:r>
+        <w:t>A</w:t>
+      </w:r>
       <w:bookmarkEnd w:id="24"/>
     </w:p>
     <w:p>
       <w:r>
-        <w:t>Se trata de dar valores a los criterios de comparación</w:t>
-      </w:r>
-      <w:r>
-        <w:t xml:space="preserve"> definidos en el apartado 3 sobre la implementación de cada uno de los prototipos.</w:t>
-      </w:r>
-    </w:p>
-    <w:p>
-      <w:pPr>
-        <w:pStyle w:val="Ttulo2"/>
-      </w:pPr>
-      <w:bookmarkStart w:id="25" w:name="_Toc448254568"/>
-      <w:r>
-        <w:t>6</w:t>
-      </w:r>
-      <w:r>
-        <w:t xml:space="preserve">.1 </w:t>
-      </w:r>
-      <w:r>
-        <w:t xml:space="preserve">Evaluación de los criterios </w:t>
-      </w:r>
-      <w:r>
-        <w:t xml:space="preserve">en la implementación usando </w:t>
-      </w:r>
-      <w:r>
-        <w:t xml:space="preserve">la tecnología </w:t>
-      </w:r>
-      <w:r>
-        <w:t>A</w:t>
-      </w:r>
-      <w:bookmarkEnd w:id="25"/>
-    </w:p>
-    <w:p>
-      <w:r>
-        <w:t>Debe incluir al  menos una tabla con la siguiente estructura.</w:t>
+        <w:t>Debe incluir al menos una tabla con la siguiente estructura.</w:t>
       </w:r>
     </w:p>
     <w:tbl>
@@ -3508,7 +3623,51 @@
           </w:tcPr>
           <w:p>
             <w:r>
-              <w:t>Criterio 1</w:t>
+              <w:t>Tiempo de Implementación</w:t>
+            </w:r>
+          </w:p>
+        </w:tc>
+        <w:tc>
+          <w:tcPr>
+            <w:tcW w:w="6514" w:type="dxa"/>
+          </w:tcPr>
+          <w:p>
+            <w:r>
+              <w:t>24</w:t>
+            </w:r>
+          </w:p>
+        </w:tc>
+      </w:tr>
+      <w:tr>
+        <w:tc>
+          <w:tcPr>
+            <w:tcW w:w="1980" w:type="dxa"/>
+          </w:tcPr>
+          <w:p>
+            <w:r>
+              <w:t>Dificultad de aprendizaje</w:t>
+            </w:r>
+          </w:p>
+        </w:tc>
+        <w:tc>
+          <w:tcPr>
+            <w:tcW w:w="6514" w:type="dxa"/>
+          </w:tcPr>
+          <w:p>
+            <w:r>
+              <w:t>7-8</w:t>
+            </w:r>
+          </w:p>
+        </w:tc>
+      </w:tr>
+      <w:tr>
+        <w:tc>
+          <w:tcPr>
+            <w:tcW w:w="1980" w:type="dxa"/>
+          </w:tcPr>
+          <w:p>
+            <w:r>
+              <w:t>Número de líneas</w:t>
             </w:r>
           </w:p>
         </w:tc>
@@ -3526,7 +3685,7 @@
           </w:tcPr>
           <w:p>
             <w:r>
-              <w:t>Criterio 2</w:t>
+              <w:t>Tiempo de Consulta</w:t>
             </w:r>
           </w:p>
         </w:tc>
@@ -3544,7 +3703,7 @@
           </w:tcPr>
           <w:p>
             <w:r>
-              <w:t>…</w:t>
+              <w:t>Base de Datos</w:t>
             </w:r>
           </w:p>
         </w:tc>
@@ -3552,25 +3711,11 @@
           <w:tcPr>
             <w:tcW w:w="6514" w:type="dxa"/>
           </w:tcPr>
-          <w:p/>
-        </w:tc>
-      </w:tr>
-      <w:tr>
-        <w:tc>
-          <w:tcPr>
-            <w:tcW w:w="1980" w:type="dxa"/>
-          </w:tcPr>
           <w:p>
             <w:r>
-              <w:t>Criterio N</w:t>
+              <w:t>Se ha utilizado la base de datos local de Java.</w:t>
             </w:r>
           </w:p>
-        </w:tc>
-        <w:tc>
-          <w:tcPr>
-            <w:tcW w:w="6514" w:type="dxa"/>
-          </w:tcPr>
-          <w:p/>
         </w:tc>
       </w:tr>
     </w:tbl>
@@ -3585,7 +3730,7 @@
       <w:pPr>
         <w:pStyle w:val="Ttulo2"/>
       </w:pPr>
-      <w:bookmarkStart w:id="26" w:name="_Toc448254569"/>
+      <w:bookmarkStart w:id="25" w:name="_Toc448254569"/>
       <w:r>
         <w:t>6</w:t>
       </w:r>
@@ -3604,7 +3749,7 @@
       <w:r>
         <w:t>usando la tecnología B</w:t>
       </w:r>
-      <w:bookmarkEnd w:id="26"/>
+      <w:bookmarkEnd w:id="25"/>
     </w:p>
     <w:p/>
     <w:p/>
@@ -3627,7 +3772,7 @@
       <w:pPr>
         <w:pStyle w:val="Ttulo1"/>
       </w:pPr>
-      <w:bookmarkStart w:id="27" w:name="_Toc448254570"/>
+      <w:bookmarkStart w:id="26" w:name="_Toc448254570"/>
       <w:r>
         <w:lastRenderedPageBreak/>
         <w:t>7</w:t>
@@ -3644,7 +3789,7 @@
       <w:r>
         <w:t>tecnologías</w:t>
       </w:r>
-      <w:bookmarkEnd w:id="27"/>
+      <w:bookmarkEnd w:id="26"/>
     </w:p>
     <w:p>
       <w:r>
@@ -3659,7 +3804,7 @@
     <w:p>
       <w:pPr>
         <w:sectPr>
-          <w:footerReference w:type="default" r:id="rId10"/>
+          <w:footerReference w:type="default" r:id="rId9"/>
           <w:pgSz w:w="11906" w:h="16838"/>
           <w:pgMar w:top="1417" w:right="1701" w:bottom="1417" w:left="1701" w:header="708" w:footer="708" w:gutter="0"/>
           <w:cols w:space="708"/>
@@ -3764,7 +3909,77 @@
           </w:tcPr>
           <w:p>
             <w:r>
-              <w:t>1</w:t>
+              <w:t>Tiempo de Implementación</w:t>
+            </w:r>
+          </w:p>
+        </w:tc>
+        <w:tc>
+          <w:tcPr>
+            <w:tcW w:w="2977" w:type="dxa"/>
+          </w:tcPr>
+          <w:p>
+            <w:r>
+              <w:t>24</w:t>
+            </w:r>
+          </w:p>
+        </w:tc>
+        <w:tc>
+          <w:tcPr>
+            <w:tcW w:w="3260" w:type="dxa"/>
+          </w:tcPr>
+          <w:p/>
+        </w:tc>
+        <w:tc>
+          <w:tcPr>
+            <w:tcW w:w="5777" w:type="dxa"/>
+          </w:tcPr>
+          <w:p/>
+        </w:tc>
+      </w:tr>
+      <w:tr>
+        <w:tc>
+          <w:tcPr>
+            <w:tcW w:w="1980" w:type="dxa"/>
+          </w:tcPr>
+          <w:p>
+            <w:r>
+              <w:t>Dificultad de aprendizaje</w:t>
+            </w:r>
+          </w:p>
+        </w:tc>
+        <w:tc>
+          <w:tcPr>
+            <w:tcW w:w="2977" w:type="dxa"/>
+          </w:tcPr>
+          <w:p>
+            <w:r>
+              <w:t>7-8</w:t>
+            </w:r>
+            <w:bookmarkStart w:id="27" w:name="_GoBack"/>
+            <w:bookmarkEnd w:id="27"/>
+          </w:p>
+        </w:tc>
+        <w:tc>
+          <w:tcPr>
+            <w:tcW w:w="3260" w:type="dxa"/>
+          </w:tcPr>
+          <w:p/>
+        </w:tc>
+        <w:tc>
+          <w:tcPr>
+            <w:tcW w:w="5777" w:type="dxa"/>
+          </w:tcPr>
+          <w:p/>
+        </w:tc>
+      </w:tr>
+      <w:tr>
+        <w:tc>
+          <w:tcPr>
+            <w:tcW w:w="1980" w:type="dxa"/>
+          </w:tcPr>
+          <w:p>
+            <w:r>
+              <w:t xml:space="preserve">Número de líneas </w:t>
             </w:r>
           </w:p>
         </w:tc>
@@ -3794,7 +4009,7 @@
           </w:tcPr>
           <w:p>
             <w:r>
-              <w:t>2</w:t>
+              <w:t>Tiempo de consulta</w:t>
             </w:r>
           </w:p>
         </w:tc>
@@ -3824,7 +4039,7 @@
           </w:tcPr>
           <w:p>
             <w:r>
-              <w:t>…</w:t>
+              <w:t>Base de datos</w:t>
             </w:r>
           </w:p>
         </w:tc>
@@ -3832,37 +4047,11 @@
           <w:tcPr>
             <w:tcW w:w="2977" w:type="dxa"/>
           </w:tcPr>
-          <w:p/>
-        </w:tc>
-        <w:tc>
-          <w:tcPr>
-            <w:tcW w:w="3260" w:type="dxa"/>
-          </w:tcPr>
-          <w:p/>
-        </w:tc>
-        <w:tc>
-          <w:tcPr>
-            <w:tcW w:w="5777" w:type="dxa"/>
-          </w:tcPr>
-          <w:p/>
-        </w:tc>
-      </w:tr>
-      <w:tr>
-        <w:tc>
-          <w:tcPr>
-            <w:tcW w:w="1980" w:type="dxa"/>
-          </w:tcPr>
           <w:p>
             <w:r>
-              <w:t>N</w:t>
+              <w:t>Java DB</w:t>
             </w:r>
           </w:p>
-        </w:tc>
-        <w:tc>
-          <w:tcPr>
-            <w:tcW w:w="2977" w:type="dxa"/>
-          </w:tcPr>
-          <w:p/>
         </w:tc>
         <w:tc>
           <w:tcPr>
@@ -3937,7 +4126,7 @@
 </file>
 
 <file path=word/endnotes.xml><?xml version="1.0" encoding="utf-8"?>
-<w:endnotes xmlns:wpc="http://schemas.microsoft.com/office/word/2010/wordprocessingCanvas" xmlns:mc="http://schemas.openxmlformats.org/markup-compatibility/2006" xmlns:o="urn:schemas-microsoft-com:office:office" xmlns:r="http://schemas.openxmlformats.org/officeDocument/2006/relationships" xmlns:m="http://schemas.openxmlformats.org/officeDocument/2006/math" xmlns:v="urn:schemas-microsoft-com:vml" xmlns:wp14="http://schemas.microsoft.com/office/word/2010/wordprocessingDrawing" xmlns:wp="http://schemas.openxmlformats.org/drawingml/2006/wordprocessingDrawing" xmlns:w10="urn:schemas-microsoft-com:office:word" xmlns:w="http://schemas.openxmlformats.org/wordprocessingml/2006/main" xmlns:w14="http://schemas.microsoft.com/office/word/2010/wordml" xmlns:wpg="http://schemas.microsoft.com/office/word/2010/wordprocessingGroup" xmlns:wpi="http://schemas.microsoft.com/office/word/2010/wordprocessingInk" xmlns:wne="http://schemas.microsoft.com/office/word/2006/wordml" xmlns:wps="http://schemas.microsoft.com/office/word/2010/wordprocessingShape" mc:Ignorable="w14 wp14">
+<w:endnotes xmlns:wpc="http://schemas.microsoft.com/office/word/2010/wordprocessingCanvas" xmlns:cx="http://schemas.microsoft.com/office/drawing/2014/chartex" xmlns:cx1="http://schemas.microsoft.com/office/drawing/2015/9/8/chartex" xmlns:cx2="http://schemas.microsoft.com/office/drawing/2015/10/21/chartex" xmlns:mc="http://schemas.openxmlformats.org/markup-compatibility/2006" xmlns:o="urn:schemas-microsoft-com:office:office" xmlns:r="http://schemas.openxmlformats.org/officeDocument/2006/relationships" xmlns:m="http://schemas.openxmlformats.org/officeDocument/2006/math" xmlns:v="urn:schemas-microsoft-com:vml" xmlns:wp14="http://schemas.microsoft.com/office/word/2010/wordprocessingDrawing" xmlns:wp="http://schemas.openxmlformats.org/drawingml/2006/wordprocessingDrawing" xmlns:w10="urn:schemas-microsoft-com:office:word" xmlns:w="http://schemas.openxmlformats.org/wordprocessingml/2006/main" xmlns:w14="http://schemas.microsoft.com/office/word/2010/wordml" xmlns:w15="http://schemas.microsoft.com/office/word/2012/wordml" xmlns:w16se="http://schemas.microsoft.com/office/word/2015/wordml/symex" xmlns:wpg="http://schemas.microsoft.com/office/word/2010/wordprocessingGroup" xmlns:wpi="http://schemas.microsoft.com/office/word/2010/wordprocessingInk" xmlns:wne="http://schemas.microsoft.com/office/word/2006/wordml" xmlns:wps="http://schemas.microsoft.com/office/word/2010/wordprocessingShape" mc:Ignorable="w14 w15 w16se wp14">
   <w:endnote w:type="separator" w:id="-1">
     <w:p>
       <w:pPr>
@@ -3962,7 +4151,7 @@
 </file>
 
 <file path=word/footer1.xml><?xml version="1.0" encoding="utf-8"?>
-<w:ftr xmlns:wpc="http://schemas.microsoft.com/office/word/2010/wordprocessingCanvas" xmlns:mc="http://schemas.openxmlformats.org/markup-compatibility/2006" xmlns:o="urn:schemas-microsoft-com:office:office" xmlns:r="http://schemas.openxmlformats.org/officeDocument/2006/relationships" xmlns:m="http://schemas.openxmlformats.org/officeDocument/2006/math" xmlns:v="urn:schemas-microsoft-com:vml" xmlns:wp14="http://schemas.microsoft.com/office/word/2010/wordprocessingDrawing" xmlns:wp="http://schemas.openxmlformats.org/drawingml/2006/wordprocessingDrawing" xmlns:w10="urn:schemas-microsoft-com:office:word" xmlns:w="http://schemas.openxmlformats.org/wordprocessingml/2006/main" xmlns:w14="http://schemas.microsoft.com/office/word/2010/wordml" xmlns:wpg="http://schemas.microsoft.com/office/word/2010/wordprocessingGroup" xmlns:wpi="http://schemas.microsoft.com/office/word/2010/wordprocessingInk" xmlns:wne="http://schemas.microsoft.com/office/word/2006/wordml" xmlns:wps="http://schemas.microsoft.com/office/word/2010/wordprocessingShape" mc:Ignorable="w14 wp14">
+<w:ftr xmlns:wpc="http://schemas.microsoft.com/office/word/2010/wordprocessingCanvas" xmlns:cx="http://schemas.microsoft.com/office/drawing/2014/chartex" xmlns:cx1="http://schemas.microsoft.com/office/drawing/2015/9/8/chartex" xmlns:cx2="http://schemas.microsoft.com/office/drawing/2015/10/21/chartex" xmlns:mc="http://schemas.openxmlformats.org/markup-compatibility/2006" xmlns:o="urn:schemas-microsoft-com:office:office" xmlns:r="http://schemas.openxmlformats.org/officeDocument/2006/relationships" xmlns:m="http://schemas.openxmlformats.org/officeDocument/2006/math" xmlns:v="urn:schemas-microsoft-com:vml" xmlns:wp14="http://schemas.microsoft.com/office/word/2010/wordprocessingDrawing" xmlns:wp="http://schemas.openxmlformats.org/drawingml/2006/wordprocessingDrawing" xmlns:w10="urn:schemas-microsoft-com:office:word" xmlns:w="http://schemas.openxmlformats.org/wordprocessingml/2006/main" xmlns:w14="http://schemas.microsoft.com/office/word/2010/wordml" xmlns:w15="http://schemas.microsoft.com/office/word/2012/wordml" xmlns:w16se="http://schemas.microsoft.com/office/word/2015/wordml/symex" xmlns:wpg="http://schemas.microsoft.com/office/word/2010/wordprocessingGroup" xmlns:wpi="http://schemas.microsoft.com/office/word/2010/wordprocessingInk" xmlns:wne="http://schemas.microsoft.com/office/word/2006/wordml" xmlns:wps="http://schemas.microsoft.com/office/word/2010/wordprocessingShape" mc:Ignorable="w14 w15 w16se wp14">
   <w:sdt>
     <w:sdtPr>
       <w:id w:val="-1085539132"/>
@@ -3991,7 +4180,7 @@
           <w:rPr>
             <w:noProof/>
           </w:rPr>
-          <w:t>4</w:t>
+          <w:t>6</w:t>
         </w:r>
         <w:r>
           <w:fldChar w:fldCharType="end"/>
@@ -4008,7 +4197,7 @@
 </file>
 
 <file path=word/footnotes.xml><?xml version="1.0" encoding="utf-8"?>
-<w:footnotes xmlns:wpc="http://schemas.microsoft.com/office/word/2010/wordprocessingCanvas" xmlns:mc="http://schemas.openxmlformats.org/markup-compatibility/2006" xmlns:o="urn:schemas-microsoft-com:office:office" xmlns:r="http://schemas.openxmlformats.org/officeDocument/2006/relationships" xmlns:m="http://schemas.openxmlformats.org/officeDocument/2006/math" xmlns:v="urn:schemas-microsoft-com:vml" xmlns:wp14="http://schemas.microsoft.com/office/word/2010/wordprocessingDrawing" xmlns:wp="http://schemas.openxmlformats.org/drawingml/2006/wordprocessingDrawing" xmlns:w10="urn:schemas-microsoft-com:office:word" xmlns:w="http://schemas.openxmlformats.org/wordprocessingml/2006/main" xmlns:w14="http://schemas.microsoft.com/office/word/2010/wordml" xmlns:wpg="http://schemas.microsoft.com/office/word/2010/wordprocessingGroup" xmlns:wpi="http://schemas.microsoft.com/office/word/2010/wordprocessingInk" xmlns:wne="http://schemas.microsoft.com/office/word/2006/wordml" xmlns:wps="http://schemas.microsoft.com/office/word/2010/wordprocessingShape" mc:Ignorable="w14 wp14">
+<w:footnotes xmlns:wpc="http://schemas.microsoft.com/office/word/2010/wordprocessingCanvas" xmlns:cx="http://schemas.microsoft.com/office/drawing/2014/chartex" xmlns:cx1="http://schemas.microsoft.com/office/drawing/2015/9/8/chartex" xmlns:cx2="http://schemas.microsoft.com/office/drawing/2015/10/21/chartex" xmlns:mc="http://schemas.openxmlformats.org/markup-compatibility/2006" xmlns:o="urn:schemas-microsoft-com:office:office" xmlns:r="http://schemas.openxmlformats.org/officeDocument/2006/relationships" xmlns:m="http://schemas.openxmlformats.org/officeDocument/2006/math" xmlns:v="urn:schemas-microsoft-com:vml" xmlns:wp14="http://schemas.microsoft.com/office/word/2010/wordprocessingDrawing" xmlns:wp="http://schemas.openxmlformats.org/drawingml/2006/wordprocessingDrawing" xmlns:w10="urn:schemas-microsoft-com:office:word" xmlns:w="http://schemas.openxmlformats.org/wordprocessingml/2006/main" xmlns:w14="http://schemas.microsoft.com/office/word/2010/wordml" xmlns:w15="http://schemas.microsoft.com/office/word/2012/wordml" xmlns:w16se="http://schemas.microsoft.com/office/word/2015/wordml/symex" xmlns:wpg="http://schemas.microsoft.com/office/word/2010/wordprocessingGroup" xmlns:wpi="http://schemas.microsoft.com/office/word/2010/wordprocessingInk" xmlns:wne="http://schemas.microsoft.com/office/word/2006/wordml" xmlns:wps="http://schemas.microsoft.com/office/word/2010/wordprocessingShape" mc:Ignorable="w14 w15 w16se wp14">
   <w:footnote w:type="separator" w:id="-1">
     <w:p>
       <w:pPr>
@@ -4033,8 +4222,8 @@
 </file>
 
 <file path=word/numbering.xml><?xml version="1.0" encoding="utf-8"?>
-<w:numbering xmlns:wpc="http://schemas.microsoft.com/office/word/2010/wordprocessingCanvas" xmlns:mc="http://schemas.openxmlformats.org/markup-compatibility/2006" xmlns:o="urn:schemas-microsoft-com:office:office" xmlns:r="http://schemas.openxmlformats.org/officeDocument/2006/relationships" xmlns:m="http://schemas.openxmlformats.org/officeDocument/2006/math" xmlns:v="urn:schemas-microsoft-com:vml" xmlns:wp14="http://schemas.microsoft.com/office/word/2010/wordprocessingDrawing" xmlns:wp="http://schemas.openxmlformats.org/drawingml/2006/wordprocessingDrawing" xmlns:w10="urn:schemas-microsoft-com:office:word" xmlns:w="http://schemas.openxmlformats.org/wordprocessingml/2006/main" xmlns:w14="http://schemas.microsoft.com/office/word/2010/wordml" xmlns:wpg="http://schemas.microsoft.com/office/word/2010/wordprocessingGroup" xmlns:wpi="http://schemas.microsoft.com/office/word/2010/wordprocessingInk" xmlns:wne="http://schemas.microsoft.com/office/word/2006/wordml" xmlns:wps="http://schemas.microsoft.com/office/word/2010/wordprocessingShape" mc:Ignorable="w14 wp14">
-  <w:abstractNum w:abstractNumId="0">
+<w:numbering xmlns:wpc="http://schemas.microsoft.com/office/word/2010/wordprocessingCanvas" xmlns:cx="http://schemas.microsoft.com/office/drawing/2014/chartex" xmlns:cx1="http://schemas.microsoft.com/office/drawing/2015/9/8/chartex" xmlns:cx2="http://schemas.microsoft.com/office/drawing/2015/10/21/chartex" xmlns:mc="http://schemas.openxmlformats.org/markup-compatibility/2006" xmlns:o="urn:schemas-microsoft-com:office:office" xmlns:r="http://schemas.openxmlformats.org/officeDocument/2006/relationships" xmlns:m="http://schemas.openxmlformats.org/officeDocument/2006/math" xmlns:v="urn:schemas-microsoft-com:vml" xmlns:wp14="http://schemas.microsoft.com/office/word/2010/wordprocessingDrawing" xmlns:wp="http://schemas.openxmlformats.org/drawingml/2006/wordprocessingDrawing" xmlns:w10="urn:schemas-microsoft-com:office:word" xmlns:w="http://schemas.openxmlformats.org/wordprocessingml/2006/main" xmlns:w14="http://schemas.microsoft.com/office/word/2010/wordml" xmlns:w15="http://schemas.microsoft.com/office/word/2012/wordml" xmlns:w16se="http://schemas.microsoft.com/office/word/2015/wordml/symex" xmlns:wpg="http://schemas.microsoft.com/office/word/2010/wordprocessingGroup" xmlns:wpi="http://schemas.microsoft.com/office/word/2010/wordprocessingInk" xmlns:wne="http://schemas.microsoft.com/office/word/2006/wordml" xmlns:wps="http://schemas.microsoft.com/office/word/2010/wordprocessingShape" mc:Ignorable="w14 w15 w16se wp14">
+  <w:abstractNum w:abstractNumId="0" w15:restartNumberingAfterBreak="0">
     <w:nsid w:val="06E53864"/>
     <w:multiLevelType w:val="multilevel"/>
     <w:tmpl w:val="5B48355C"/>
@@ -4155,7 +4344,7 @@
       </w:rPr>
     </w:lvl>
   </w:abstractNum>
-  <w:abstractNum w:abstractNumId="1">
+  <w:abstractNum w:abstractNumId="1" w15:restartNumberingAfterBreak="0">
     <w:nsid w:val="304055AC"/>
     <w:multiLevelType w:val="hybridMultilevel"/>
     <w:tmpl w:val="B48CE602"/>
@@ -4244,7 +4433,7 @@
       </w:pPr>
     </w:lvl>
   </w:abstractNum>
-  <w:abstractNum w:abstractNumId="2">
+  <w:abstractNum w:abstractNumId="2" w15:restartNumberingAfterBreak="0">
     <w:nsid w:val="63673D64"/>
     <w:multiLevelType w:val="hybridMultilevel"/>
     <w:tmpl w:val="10EA503C"/>
@@ -4356,7 +4545,7 @@
       </w:rPr>
     </w:lvl>
   </w:abstractNum>
-  <w:abstractNum w:abstractNumId="3">
+  <w:abstractNum w:abstractNumId="3" w15:restartNumberingAfterBreak="0">
     <w:nsid w:val="69E54BA7"/>
     <w:multiLevelType w:val="multilevel"/>
     <w:tmpl w:val="0C0A001F"/>
@@ -4458,7 +4647,7 @@
 </file>
 
 <file path=word/styles.xml><?xml version="1.0" encoding="utf-8"?>
-<w:styles xmlns:mc="http://schemas.openxmlformats.org/markup-compatibility/2006" xmlns:r="http://schemas.openxmlformats.org/officeDocument/2006/relationships" xmlns:w="http://schemas.openxmlformats.org/wordprocessingml/2006/main" xmlns:w14="http://schemas.microsoft.com/office/word/2010/wordml" mc:Ignorable="w14">
+<w:styles xmlns:mc="http://schemas.openxmlformats.org/markup-compatibility/2006" xmlns:r="http://schemas.openxmlformats.org/officeDocument/2006/relationships" xmlns:w="http://schemas.openxmlformats.org/wordprocessingml/2006/main" xmlns:w14="http://schemas.microsoft.com/office/word/2010/wordml" xmlns:w15="http://schemas.microsoft.com/office/word/2012/wordml" xmlns:w16se="http://schemas.microsoft.com/office/word/2015/wordml/symex" mc:Ignorable="w14 w15 w16se">
   <w:docDefaults>
     <w:rPrDefault>
       <w:rPr>
@@ -4474,144 +4663,379 @@
       </w:pPr>
     </w:pPrDefault>
   </w:docDefaults>
-  <w:latentStyles w:defLockedState="0" w:defUIPriority="99" w:defSemiHidden="1" w:defUnhideWhenUsed="1" w:defQFormat="0" w:count="267">
-    <w:lsdException w:name="Normal" w:semiHidden="0" w:uiPriority="0" w:unhideWhenUsed="0" w:qFormat="1"/>
-    <w:lsdException w:name="heading 1" w:semiHidden="0" w:uiPriority="9" w:unhideWhenUsed="0" w:qFormat="1"/>
-    <w:lsdException w:name="heading 2" w:uiPriority="9" w:qFormat="1"/>
-    <w:lsdException w:name="heading 3" w:uiPriority="9" w:qFormat="1"/>
-    <w:lsdException w:name="heading 4" w:uiPriority="9" w:qFormat="1"/>
-    <w:lsdException w:name="heading 5" w:uiPriority="9" w:qFormat="1"/>
-    <w:lsdException w:name="heading 6" w:uiPriority="9" w:qFormat="1"/>
-    <w:lsdException w:name="heading 7" w:uiPriority="9" w:qFormat="1"/>
-    <w:lsdException w:name="heading 8" w:uiPriority="9" w:qFormat="1"/>
-    <w:lsdException w:name="heading 9" w:uiPriority="9" w:qFormat="1"/>
-    <w:lsdException w:name="toc 1" w:uiPriority="39"/>
-    <w:lsdException w:name="toc 2" w:uiPriority="39"/>
-    <w:lsdException w:name="toc 3" w:uiPriority="39"/>
-    <w:lsdException w:name="toc 4" w:uiPriority="39"/>
-    <w:lsdException w:name="toc 5" w:uiPriority="39"/>
-    <w:lsdException w:name="toc 6" w:uiPriority="39"/>
-    <w:lsdException w:name="toc 7" w:uiPriority="39"/>
-    <w:lsdException w:name="toc 8" w:uiPriority="39"/>
-    <w:lsdException w:name="toc 9" w:uiPriority="39"/>
-    <w:lsdException w:name="caption" w:uiPriority="35" w:qFormat="1"/>
-    <w:lsdException w:name="Title" w:semiHidden="0" w:uiPriority="10" w:unhideWhenUsed="0" w:qFormat="1"/>
-    <w:lsdException w:name="Default Paragraph Font" w:uiPriority="1"/>
-    <w:lsdException w:name="Subtitle" w:semiHidden="0" w:uiPriority="11" w:unhideWhenUsed="0" w:qFormat="1"/>
-    <w:lsdException w:name="Strong" w:semiHidden="0" w:uiPriority="22" w:unhideWhenUsed="0" w:qFormat="1"/>
-    <w:lsdException w:name="Emphasis" w:semiHidden="0" w:uiPriority="20" w:unhideWhenUsed="0" w:qFormat="1"/>
-    <w:lsdException w:name="Table Grid" w:semiHidden="0" w:uiPriority="39" w:unhideWhenUsed="0"/>
-    <w:lsdException w:name="Placeholder Text" w:unhideWhenUsed="0"/>
-    <w:lsdException w:name="No Spacing" w:semiHidden="0" w:uiPriority="1" w:unhideWhenUsed="0" w:qFormat="1"/>
-    <w:lsdException w:name="Light Shading" w:semiHidden="0" w:uiPriority="60" w:unhideWhenUsed="0"/>
-    <w:lsdException w:name="Light List" w:semiHidden="0" w:uiPriority="61" w:unhideWhenUsed="0"/>
-    <w:lsdException w:name="Light Grid" w:semiHidden="0" w:uiPriority="62" w:unhideWhenUsed="0"/>
-    <w:lsdException w:name="Medium Shading 1" w:semiHidden="0" w:uiPriority="63" w:unhideWhenUsed="0"/>
-    <w:lsdException w:name="Medium Shading 2" w:semiHidden="0" w:uiPriority="64" w:unhideWhenUsed="0"/>
-    <w:lsdException w:name="Medium List 1" w:semiHidden="0" w:uiPriority="65" w:unhideWhenUsed="0"/>
-    <w:lsdException w:name="Medium List 2" w:semiHidden="0" w:uiPriority="66" w:unhideWhenUsed="0"/>
-    <w:lsdException w:name="Medium Grid 1" w:semiHidden="0" w:uiPriority="67" w:unhideWhenUsed="0"/>
-    <w:lsdException w:name="Medium Grid 2" w:semiHidden="0" w:uiPriority="68" w:unhideWhenUsed="0"/>
-    <w:lsdException w:name="Medium Grid 3" w:semiHidden="0" w:uiPriority="69" w:unhideWhenUsed="0"/>
-    <w:lsdException w:name="Dark List" w:semiHidden="0" w:uiPriority="70" w:unhideWhenUsed="0"/>
-    <w:lsdException w:name="Colorful Shading" w:semiHidden="0" w:uiPriority="71" w:unhideWhenUsed="0"/>
-    <w:lsdException w:name="Colorful List" w:semiHidden="0" w:uiPriority="72" w:unhideWhenUsed="0"/>
-    <w:lsdException w:name="Colorful Grid" w:semiHidden="0" w:uiPriority="73" w:unhideWhenUsed="0"/>
-    <w:lsdException w:name="Light Shading Accent 1" w:semiHidden="0" w:uiPriority="60" w:unhideWhenUsed="0"/>
-    <w:lsdException w:name="Light List Accent 1" w:semiHidden="0" w:uiPriority="61" w:unhideWhenUsed="0"/>
-    <w:lsdException w:name="Light Grid Accent 1" w:semiHidden="0" w:uiPriority="62" w:unhideWhenUsed="0"/>
-    <w:lsdException w:name="Medium Shading 1 Accent 1" w:semiHidden="0" w:uiPriority="63" w:unhideWhenUsed="0"/>
-    <w:lsdException w:name="Medium Shading 2 Accent 1" w:semiHidden="0" w:uiPriority="64" w:unhideWhenUsed="0"/>
-    <w:lsdException w:name="Medium List 1 Accent 1" w:semiHidden="0" w:uiPriority="65" w:unhideWhenUsed="0"/>
-    <w:lsdException w:name="Revision" w:unhideWhenUsed="0"/>
-    <w:lsdException w:name="List Paragraph" w:semiHidden="0" w:uiPriority="34" w:unhideWhenUsed="0" w:qFormat="1"/>
-    <w:lsdException w:name="Quote" w:semiHidden="0" w:uiPriority="29" w:unhideWhenUsed="0" w:qFormat="1"/>
-    <w:lsdException w:name="Intense Quote" w:semiHidden="0" w:uiPriority="30" w:unhideWhenUsed="0" w:qFormat="1"/>
-    <w:lsdException w:name="Medium List 2 Accent 1" w:semiHidden="0" w:uiPriority="66" w:unhideWhenUsed="0"/>
-    <w:lsdException w:name="Medium Grid 1 Accent 1" w:semiHidden="0" w:uiPriority="67" w:unhideWhenUsed="0"/>
-    <w:lsdException w:name="Medium Grid 2 Accent 1" w:semiHidden="0" w:uiPriority="68" w:unhideWhenUsed="0"/>
-    <w:lsdException w:name="Medium Grid 3 Accent 1" w:semiHidden="0" w:uiPriority="69" w:unhideWhenUsed="0"/>
-    <w:lsdException w:name="Dark List Accent 1" w:semiHidden="0" w:uiPriority="70" w:unhideWhenUsed="0"/>
-    <w:lsdException w:name="Colorful Shading Accent 1" w:semiHidden="0" w:uiPriority="71" w:unhideWhenUsed="0"/>
-    <w:lsdException w:name="Colorful List Accent 1" w:semiHidden="0" w:uiPriority="72" w:unhideWhenUsed="0"/>
-    <w:lsdException w:name="Colorful Grid Accent 1" w:semiHidden="0" w:uiPriority="73" w:unhideWhenUsed="0"/>
-    <w:lsdException w:name="Light Shading Accent 2" w:semiHidden="0" w:uiPriority="60" w:unhideWhenUsed="0"/>
-    <w:lsdException w:name="Light List Accent 2" w:semiHidden="0" w:uiPriority="61" w:unhideWhenUsed="0"/>
-    <w:lsdException w:name="Light Grid Accent 2" w:semiHidden="0" w:uiPriority="62" w:unhideWhenUsed="0"/>
-    <w:lsdException w:name="Medium Shading 1 Accent 2" w:semiHidden="0" w:uiPriority="63" w:unhideWhenUsed="0"/>
-    <w:lsdException w:name="Medium Shading 2 Accent 2" w:semiHidden="0" w:uiPriority="64" w:unhideWhenUsed="0"/>
-    <w:lsdException w:name="Medium List 1 Accent 2" w:semiHidden="0" w:uiPriority="65" w:unhideWhenUsed="0"/>
-    <w:lsdException w:name="Medium List 2 Accent 2" w:semiHidden="0" w:uiPriority="66" w:unhideWhenUsed="0"/>
-    <w:lsdException w:name="Medium Grid 1 Accent 2" w:semiHidden="0" w:uiPriority="67" w:unhideWhenUsed="0"/>
-    <w:lsdException w:name="Medium Grid 2 Accent 2" w:semiHidden="0" w:uiPriority="68" w:unhideWhenUsed="0"/>
-    <w:lsdException w:name="Medium Grid 3 Accent 2" w:semiHidden="0" w:uiPriority="69" w:unhideWhenUsed="0"/>
-    <w:lsdException w:name="Dark List Accent 2" w:semiHidden="0" w:uiPriority="70" w:unhideWhenUsed="0"/>
-    <w:lsdException w:name="Colorful Shading Accent 2" w:semiHidden="0" w:uiPriority="71" w:unhideWhenUsed="0"/>
-    <w:lsdException w:name="Colorful List Accent 2" w:semiHidden="0" w:uiPriority="72" w:unhideWhenUsed="0"/>
-    <w:lsdException w:name="Colorful Grid Accent 2" w:semiHidden="0" w:uiPriority="73" w:unhideWhenUsed="0"/>
-    <w:lsdException w:name="Light Shading Accent 3" w:semiHidden="0" w:uiPriority="60" w:unhideWhenUsed="0"/>
-    <w:lsdException w:name="Light List Accent 3" w:semiHidden="0" w:uiPriority="61" w:unhideWhenUsed="0"/>
-    <w:lsdException w:name="Light Grid Accent 3" w:semiHidden="0" w:uiPriority="62" w:unhideWhenUsed="0"/>
-    <w:lsdException w:name="Medium Shading 1 Accent 3" w:semiHidden="0" w:uiPriority="63" w:unhideWhenUsed="0"/>
-    <w:lsdException w:name="Medium Shading 2 Accent 3" w:semiHidden="0" w:uiPriority="64" w:unhideWhenUsed="0"/>
-    <w:lsdException w:name="Medium List 1 Accent 3" w:semiHidden="0" w:uiPriority="65" w:unhideWhenUsed="0"/>
-    <w:lsdException w:name="Medium List 2 Accent 3" w:semiHidden="0" w:uiPriority="66" w:unhideWhenUsed="0"/>
-    <w:lsdException w:name="Medium Grid 1 Accent 3" w:semiHidden="0" w:uiPriority="67" w:unhideWhenUsed="0"/>
-    <w:lsdException w:name="Medium Grid 2 Accent 3" w:semiHidden="0" w:uiPriority="68" w:unhideWhenUsed="0"/>
-    <w:lsdException w:name="Medium Grid 3 Accent 3" w:semiHidden="0" w:uiPriority="69" w:unhideWhenUsed="0"/>
-    <w:lsdException w:name="Dark List Accent 3" w:semiHidden="0" w:uiPriority="70" w:unhideWhenUsed="0"/>
-    <w:lsdException w:name="Colorful Shading Accent 3" w:semiHidden="0" w:uiPriority="71" w:unhideWhenUsed="0"/>
-    <w:lsdException w:name="Colorful List Accent 3" w:semiHidden="0" w:uiPriority="72" w:unhideWhenUsed="0"/>
-    <w:lsdException w:name="Colorful Grid Accent 3" w:semiHidden="0" w:uiPriority="73" w:unhideWhenUsed="0"/>
-    <w:lsdException w:name="Light Shading Accent 4" w:semiHidden="0" w:uiPriority="60" w:unhideWhenUsed="0"/>
-    <w:lsdException w:name="Light List Accent 4" w:semiHidden="0" w:uiPriority="61" w:unhideWhenUsed="0"/>
-    <w:lsdException w:name="Light Grid Accent 4" w:semiHidden="0" w:uiPriority="62" w:unhideWhenUsed="0"/>
-    <w:lsdException w:name="Medium Shading 1 Accent 4" w:semiHidden="0" w:uiPriority="63" w:unhideWhenUsed="0"/>
-    <w:lsdException w:name="Medium Shading 2 Accent 4" w:semiHidden="0" w:uiPriority="64" w:unhideWhenUsed="0"/>
-    <w:lsdException w:name="Medium List 1 Accent 4" w:semiHidden="0" w:uiPriority="65" w:unhideWhenUsed="0"/>
-    <w:lsdException w:name="Medium List 2 Accent 4" w:semiHidden="0" w:uiPriority="66" w:unhideWhenUsed="0"/>
-    <w:lsdException w:name="Medium Grid 1 Accent 4" w:semiHidden="0" w:uiPriority="67" w:unhideWhenUsed="0"/>
-    <w:lsdException w:name="Medium Grid 2 Accent 4" w:semiHidden="0" w:uiPriority="68" w:unhideWhenUsed="0"/>
-    <w:lsdException w:name="Medium Grid 3 Accent 4" w:semiHidden="0" w:uiPriority="69" w:unhideWhenUsed="0"/>
-    <w:lsdException w:name="Dark List Accent 4" w:semiHidden="0" w:uiPriority="70" w:unhideWhenUsed="0"/>
-    <w:lsdException w:name="Colorful Shading Accent 4" w:semiHidden="0" w:uiPriority="71" w:unhideWhenUsed="0"/>
-    <w:lsdException w:name="Colorful List Accent 4" w:semiHidden="0" w:uiPriority="72" w:unhideWhenUsed="0"/>
-    <w:lsdException w:name="Colorful Grid Accent 4" w:semiHidden="0" w:uiPriority="73" w:unhideWhenUsed="0"/>
-    <w:lsdException w:name="Light Shading Accent 5" w:semiHidden="0" w:uiPriority="60" w:unhideWhenUsed="0"/>
-    <w:lsdException w:name="Light List Accent 5" w:semiHidden="0" w:uiPriority="61" w:unhideWhenUsed="0"/>
-    <w:lsdException w:name="Light Grid Accent 5" w:semiHidden="0" w:uiPriority="62" w:unhideWhenUsed="0"/>
-    <w:lsdException w:name="Medium Shading 1 Accent 5" w:semiHidden="0" w:uiPriority="63" w:unhideWhenUsed="0"/>
-    <w:lsdException w:name="Medium Shading 2 Accent 5" w:semiHidden="0" w:uiPriority="64" w:unhideWhenUsed="0"/>
-    <w:lsdException w:name="Medium List 1 Accent 5" w:semiHidden="0" w:uiPriority="65" w:unhideWhenUsed="0"/>
-    <w:lsdException w:name="Medium List 2 Accent 5" w:semiHidden="0" w:uiPriority="66" w:unhideWhenUsed="0"/>
-    <w:lsdException w:name="Medium Grid 1 Accent 5" w:semiHidden="0" w:uiPriority="67" w:unhideWhenUsed="0"/>
-    <w:lsdException w:name="Medium Grid 2 Accent 5" w:semiHidden="0" w:uiPriority="68" w:unhideWhenUsed="0"/>
-    <w:lsdException w:name="Medium Grid 3 Accent 5" w:semiHidden="0" w:uiPriority="69" w:unhideWhenUsed="0"/>
-    <w:lsdException w:name="Dark List Accent 5" w:semiHidden="0" w:uiPriority="70" w:unhideWhenUsed="0"/>
-    <w:lsdException w:name="Colorful Shading Accent 5" w:semiHidden="0" w:uiPriority="71" w:unhideWhenUsed="0"/>
-    <w:lsdException w:name="Colorful List Accent 5" w:semiHidden="0" w:uiPriority="72" w:unhideWhenUsed="0"/>
-    <w:lsdException w:name="Colorful Grid Accent 5" w:semiHidden="0" w:uiPriority="73" w:unhideWhenUsed="0"/>
-    <w:lsdException w:name="Light Shading Accent 6" w:semiHidden="0" w:uiPriority="60" w:unhideWhenUsed="0"/>
-    <w:lsdException w:name="Light List Accent 6" w:semiHidden="0" w:uiPriority="61" w:unhideWhenUsed="0"/>
-    <w:lsdException w:name="Light Grid Accent 6" w:semiHidden="0" w:uiPriority="62" w:unhideWhenUsed="0"/>
-    <w:lsdException w:name="Medium Shading 1 Accent 6" w:semiHidden="0" w:uiPriority="63" w:unhideWhenUsed="0"/>
-    <w:lsdException w:name="Medium Shading 2 Accent 6" w:semiHidden="0" w:uiPriority="64" w:unhideWhenUsed="0"/>
-    <w:lsdException w:name="Medium List 1 Accent 6" w:semiHidden="0" w:uiPriority="65" w:unhideWhenUsed="0"/>
-    <w:lsdException w:name="Medium List 2 Accent 6" w:semiHidden="0" w:uiPriority="66" w:unhideWhenUsed="0"/>
-    <w:lsdException w:name="Medium Grid 1 Accent 6" w:semiHidden="0" w:uiPriority="67" w:unhideWhenUsed="0"/>
-    <w:lsdException w:name="Medium Grid 2 Accent 6" w:semiHidden="0" w:uiPriority="68" w:unhideWhenUsed="0"/>
-    <w:lsdException w:name="Medium Grid 3 Accent 6" w:semiHidden="0" w:uiPriority="69" w:unhideWhenUsed="0"/>
-    <w:lsdException w:name="Dark List Accent 6" w:semiHidden="0" w:uiPriority="70" w:unhideWhenUsed="0"/>
-    <w:lsdException w:name="Colorful Shading Accent 6" w:semiHidden="0" w:uiPriority="71" w:unhideWhenUsed="0"/>
-    <w:lsdException w:name="Colorful List Accent 6" w:semiHidden="0" w:uiPriority="72" w:unhideWhenUsed="0"/>
-    <w:lsdException w:name="Colorful Grid Accent 6" w:semiHidden="0" w:uiPriority="73" w:unhideWhenUsed="0"/>
-    <w:lsdException w:name="Subtle Emphasis" w:semiHidden="0" w:uiPriority="19" w:unhideWhenUsed="0" w:qFormat="1"/>
-    <w:lsdException w:name="Intense Emphasis" w:semiHidden="0" w:uiPriority="21" w:unhideWhenUsed="0" w:qFormat="1"/>
-    <w:lsdException w:name="Subtle Reference" w:semiHidden="0" w:uiPriority="31" w:unhideWhenUsed="0" w:qFormat="1"/>
-    <w:lsdException w:name="Intense Reference" w:semiHidden="0" w:uiPriority="32" w:unhideWhenUsed="0" w:qFormat="1"/>
-    <w:lsdException w:name="Book Title" w:semiHidden="0" w:uiPriority="33" w:unhideWhenUsed="0" w:qFormat="1"/>
-    <w:lsdException w:name="Bibliography" w:uiPriority="37"/>
-    <w:lsdException w:name="TOC Heading" w:uiPriority="39" w:qFormat="1"/>
+  <w:latentStyles w:defLockedState="0" w:defUIPriority="99" w:defSemiHidden="0" w:defUnhideWhenUsed="0" w:defQFormat="0" w:count="372">
+    <w:lsdException w:name="Normal" w:uiPriority="0" w:qFormat="1"/>
+    <w:lsdException w:name="heading 1" w:uiPriority="9" w:qFormat="1"/>
+    <w:lsdException w:name="heading 2" w:semiHidden="1" w:uiPriority="9" w:unhideWhenUsed="1" w:qFormat="1"/>
+    <w:lsdException w:name="heading 3" w:semiHidden="1" w:uiPriority="9" w:unhideWhenUsed="1" w:qFormat="1"/>
+    <w:lsdException w:name="heading 4" w:semiHidden="1" w:uiPriority="9" w:unhideWhenUsed="1" w:qFormat="1"/>
+    <w:lsdException w:name="heading 5" w:semiHidden="1" w:uiPriority="9" w:unhideWhenUsed="1" w:qFormat="1"/>
+    <w:lsdException w:name="heading 6" w:semiHidden="1" w:uiPriority="9" w:unhideWhenUsed="1" w:qFormat="1"/>
+    <w:lsdException w:name="heading 7" w:semiHidden="1" w:uiPriority="9" w:unhideWhenUsed="1" w:qFormat="1"/>
+    <w:lsdException w:name="heading 8" w:semiHidden="1" w:uiPriority="9" w:unhideWhenUsed="1" w:qFormat="1"/>
+    <w:lsdException w:name="heading 9" w:semiHidden="1" w:uiPriority="9" w:unhideWhenUsed="1" w:qFormat="1"/>
+    <w:lsdException w:name="index 1" w:semiHidden="1" w:unhideWhenUsed="1"/>
+    <w:lsdException w:name="index 2" w:semiHidden="1" w:unhideWhenUsed="1"/>
+    <w:lsdException w:name="index 3" w:semiHidden="1" w:unhideWhenUsed="1"/>
+    <w:lsdException w:name="index 4" w:semiHidden="1" w:unhideWhenUsed="1"/>
+    <w:lsdException w:name="index 5" w:semiHidden="1" w:unhideWhenUsed="1"/>
+    <w:lsdException w:name="index 6" w:semiHidden="1" w:unhideWhenUsed="1"/>
+    <w:lsdException w:name="index 7" w:semiHidden="1" w:unhideWhenUsed="1"/>
+    <w:lsdException w:name="index 8" w:semiHidden="1" w:unhideWhenUsed="1"/>
+    <w:lsdException w:name="index 9" w:semiHidden="1" w:unhideWhenUsed="1"/>
+    <w:lsdException w:name="toc 1" w:semiHidden="1" w:uiPriority="39" w:unhideWhenUsed="1"/>
+    <w:lsdException w:name="toc 2" w:semiHidden="1" w:uiPriority="39" w:unhideWhenUsed="1"/>
+    <w:lsdException w:name="toc 3" w:semiHidden="1" w:uiPriority="39" w:unhideWhenUsed="1"/>
+    <w:lsdException w:name="toc 4" w:semiHidden="1" w:uiPriority="39" w:unhideWhenUsed="1"/>
+    <w:lsdException w:name="toc 5" w:semiHidden="1" w:uiPriority="39" w:unhideWhenUsed="1"/>
+    <w:lsdException w:name="toc 6" w:semiHidden="1" w:uiPriority="39" w:unhideWhenUsed="1"/>
+    <w:lsdException w:name="toc 7" w:semiHidden="1" w:uiPriority="39" w:unhideWhenUsed="1"/>
+    <w:lsdException w:name="toc 8" w:semiHidden="1" w:uiPriority="39" w:unhideWhenUsed="1"/>
+    <w:lsdException w:name="toc 9" w:semiHidden="1" w:uiPriority="39" w:unhideWhenUsed="1"/>
+    <w:lsdException w:name="Normal Indent" w:semiHidden="1" w:unhideWhenUsed="1"/>
+    <w:lsdException w:name="footnote text" w:semiHidden="1" w:unhideWhenUsed="1"/>
+    <w:lsdException w:name="annotation text" w:semiHidden="1" w:unhideWhenUsed="1"/>
+    <w:lsdException w:name="header" w:semiHidden="1" w:unhideWhenUsed="1"/>
+    <w:lsdException w:name="footer" w:semiHidden="1" w:unhideWhenUsed="1"/>
+    <w:lsdException w:name="index heading" w:semiHidden="1" w:unhideWhenUsed="1"/>
+    <w:lsdException w:name="caption" w:semiHidden="1" w:uiPriority="35" w:unhideWhenUsed="1" w:qFormat="1"/>
+    <w:lsdException w:name="table of figures" w:semiHidden="1" w:unhideWhenUsed="1"/>
+    <w:lsdException w:name="envelope address" w:semiHidden="1" w:unhideWhenUsed="1"/>
+    <w:lsdException w:name="envelope return" w:semiHidden="1" w:unhideWhenUsed="1"/>
+    <w:lsdException w:name="footnote reference" w:semiHidden="1" w:unhideWhenUsed="1"/>
+    <w:lsdException w:name="annotation reference" w:semiHidden="1" w:unhideWhenUsed="1"/>
+    <w:lsdException w:name="line number" w:semiHidden="1" w:unhideWhenUsed="1"/>
+    <w:lsdException w:name="page number" w:semiHidden="1" w:unhideWhenUsed="1"/>
+    <w:lsdException w:name="endnote reference" w:semiHidden="1" w:unhideWhenUsed="1"/>
+    <w:lsdException w:name="endnote text" w:semiHidden="1" w:unhideWhenUsed="1"/>
+    <w:lsdException w:name="table of authorities" w:semiHidden="1" w:unhideWhenUsed="1"/>
+    <w:lsdException w:name="macro" w:semiHidden="1" w:unhideWhenUsed="1"/>
+    <w:lsdException w:name="toa heading" w:semiHidden="1" w:unhideWhenUsed="1"/>
+    <w:lsdException w:name="List" w:semiHidden="1" w:unhideWhenUsed="1"/>
+    <w:lsdException w:name="List Bullet" w:semiHidden="1" w:unhideWhenUsed="1"/>
+    <w:lsdException w:name="List Number" w:semiHidden="1" w:unhideWhenUsed="1"/>
+    <w:lsdException w:name="List 2" w:semiHidden="1" w:unhideWhenUsed="1"/>
+    <w:lsdException w:name="List 3" w:semiHidden="1" w:unhideWhenUsed="1"/>
+    <w:lsdException w:name="List 4" w:semiHidden="1" w:unhideWhenUsed="1"/>
+    <w:lsdException w:name="List 5" w:semiHidden="1" w:unhideWhenUsed="1"/>
+    <w:lsdException w:name="List Bullet 2" w:semiHidden="1" w:unhideWhenUsed="1"/>
+    <w:lsdException w:name="List Bullet 3" w:semiHidden="1" w:unhideWhenUsed="1"/>
+    <w:lsdException w:name="List Bullet 4" w:semiHidden="1" w:unhideWhenUsed="1"/>
+    <w:lsdException w:name="List Bullet 5" w:semiHidden="1" w:unhideWhenUsed="1"/>
+    <w:lsdException w:name="List Number 2" w:semiHidden="1" w:unhideWhenUsed="1"/>
+    <w:lsdException w:name="List Number 3" w:semiHidden="1" w:unhideWhenUsed="1"/>
+    <w:lsdException w:name="List Number 4" w:semiHidden="1" w:unhideWhenUsed="1"/>
+    <w:lsdException w:name="List Number 5" w:semiHidden="1" w:unhideWhenUsed="1"/>
+    <w:lsdException w:name="Title" w:uiPriority="10" w:qFormat="1"/>
+    <w:lsdException w:name="Closing" w:semiHidden="1" w:unhideWhenUsed="1"/>
+    <w:lsdException w:name="Signature" w:semiHidden="1" w:unhideWhenUsed="1"/>
+    <w:lsdException w:name="Default Paragraph Font" w:semiHidden="1" w:uiPriority="1" w:unhideWhenUsed="1"/>
+    <w:lsdException w:name="Body Text" w:semiHidden="1" w:unhideWhenUsed="1"/>
+    <w:lsdException w:name="Body Text Indent" w:semiHidden="1" w:unhideWhenUsed="1"/>
+    <w:lsdException w:name="List Continue" w:semiHidden="1" w:unhideWhenUsed="1"/>
+    <w:lsdException w:name="List Continue 2" w:semiHidden="1" w:unhideWhenUsed="1"/>
+    <w:lsdException w:name="List Continue 3" w:semiHidden="1" w:unhideWhenUsed="1"/>
+    <w:lsdException w:name="List Continue 4" w:semiHidden="1" w:unhideWhenUsed="1"/>
+    <w:lsdException w:name="List Continue 5" w:semiHidden="1" w:unhideWhenUsed="1"/>
+    <w:lsdException w:name="Message Header" w:semiHidden="1" w:unhideWhenUsed="1"/>
+    <w:lsdException w:name="Subtitle" w:uiPriority="11" w:qFormat="1"/>
+    <w:lsdException w:name="Salutation" w:semiHidden="1" w:unhideWhenUsed="1"/>
+    <w:lsdException w:name="Date" w:semiHidden="1" w:unhideWhenUsed="1"/>
+    <w:lsdException w:name="Body Text First Indent" w:semiHidden="1" w:unhideWhenUsed="1"/>
+    <w:lsdException w:name="Body Text First Indent 2" w:semiHidden="1" w:unhideWhenUsed="1"/>
+    <w:lsdException w:name="Note Heading" w:semiHidden="1" w:unhideWhenUsed="1"/>
+    <w:lsdException w:name="Body Text 2" w:semiHidden="1" w:unhideWhenUsed="1"/>
+    <w:lsdException w:name="Body Text 3" w:semiHidden="1" w:unhideWhenUsed="1"/>
+    <w:lsdException w:name="Body Text Indent 2" w:semiHidden="1" w:unhideWhenUsed="1"/>
+    <w:lsdException w:name="Body Text Indent 3" w:semiHidden="1" w:unhideWhenUsed="1"/>
+    <w:lsdException w:name="Block Text" w:semiHidden="1" w:unhideWhenUsed="1"/>
+    <w:lsdException w:name="Hyperlink" w:semiHidden="1" w:unhideWhenUsed="1"/>
+    <w:lsdException w:name="FollowedHyperlink" w:semiHidden="1" w:unhideWhenUsed="1"/>
+    <w:lsdException w:name="Strong" w:uiPriority="22" w:qFormat="1"/>
+    <w:lsdException w:name="Emphasis" w:uiPriority="20" w:qFormat="1"/>
+    <w:lsdException w:name="Document Map" w:semiHidden="1" w:unhideWhenUsed="1"/>
+    <w:lsdException w:name="Plain Text" w:semiHidden="1" w:unhideWhenUsed="1"/>
+    <w:lsdException w:name="E-mail Signature" w:semiHidden="1" w:unhideWhenUsed="1"/>
+    <w:lsdException w:name="HTML Top of Form" w:semiHidden="1" w:unhideWhenUsed="1"/>
+    <w:lsdException w:name="HTML Bottom of Form" w:semiHidden="1" w:unhideWhenUsed="1"/>
+    <w:lsdException w:name="Normal (Web)" w:semiHidden="1" w:unhideWhenUsed="1"/>
+    <w:lsdException w:name="HTML Acronym" w:semiHidden="1" w:unhideWhenUsed="1"/>
+    <w:lsdException w:name="HTML Address" w:semiHidden="1" w:unhideWhenUsed="1"/>
+    <w:lsdException w:name="HTML Cite" w:semiHidden="1" w:unhideWhenUsed="1"/>
+    <w:lsdException w:name="HTML Code" w:semiHidden="1" w:unhideWhenUsed="1"/>
+    <w:lsdException w:name="HTML Definition" w:semiHidden="1" w:unhideWhenUsed="1"/>
+    <w:lsdException w:name="HTML Keyboard" w:semiHidden="1" w:unhideWhenUsed="1"/>
+    <w:lsdException w:name="HTML Preformatted" w:semiHidden="1" w:unhideWhenUsed="1"/>
+    <w:lsdException w:name="HTML Sample" w:semiHidden="1" w:unhideWhenUsed="1"/>
+    <w:lsdException w:name="HTML Typewriter" w:semiHidden="1" w:unhideWhenUsed="1"/>
+    <w:lsdException w:name="HTML Variable" w:semiHidden="1" w:unhideWhenUsed="1"/>
+    <w:lsdException w:name="Normal Table" w:semiHidden="1" w:unhideWhenUsed="1"/>
+    <w:lsdException w:name="annotation subject" w:semiHidden="1" w:unhideWhenUsed="1"/>
+    <w:lsdException w:name="No List" w:semiHidden="1" w:unhideWhenUsed="1"/>
+    <w:lsdException w:name="Outline List 1" w:semiHidden="1" w:unhideWhenUsed="1"/>
+    <w:lsdException w:name="Outline List 2" w:semiHidden="1" w:unhideWhenUsed="1"/>
+    <w:lsdException w:name="Outline List 3" w:semiHidden="1" w:unhideWhenUsed="1"/>
+    <w:lsdException w:name="Table Simple 1" w:semiHidden="1" w:unhideWhenUsed="1"/>
+    <w:lsdException w:name="Table Simple 2" w:semiHidden="1" w:unhideWhenUsed="1"/>
+    <w:lsdException w:name="Table Simple 3" w:semiHidden="1" w:unhideWhenUsed="1"/>
+    <w:lsdException w:name="Table Classic 1" w:semiHidden="1" w:unhideWhenUsed="1"/>
+    <w:lsdException w:name="Table Classic 2" w:semiHidden="1" w:unhideWhenUsed="1"/>
+    <w:lsdException w:name="Table Classic 3" w:semiHidden="1" w:unhideWhenUsed="1"/>
+    <w:lsdException w:name="Table Classic 4" w:semiHidden="1" w:unhideWhenUsed="1"/>
+    <w:lsdException w:name="Table Colorful 1" w:semiHidden="1" w:unhideWhenUsed="1"/>
+    <w:lsdException w:name="Table Colorful 2" w:semiHidden="1" w:unhideWhenUsed="1"/>
+    <w:lsdException w:name="Table Colorful 3" w:semiHidden="1" w:unhideWhenUsed="1"/>
+    <w:lsdException w:name="Table Columns 1" w:semiHidden="1" w:unhideWhenUsed="1"/>
+    <w:lsdException w:name="Table Columns 2" w:semiHidden="1" w:unhideWhenUsed="1"/>
+    <w:lsdException w:name="Table Columns 3" w:semiHidden="1" w:unhideWhenUsed="1"/>
+    <w:lsdException w:name="Table Columns 4" w:semiHidden="1" w:unhideWhenUsed="1"/>
+    <w:lsdException w:name="Table Columns 5" w:semiHidden="1" w:unhideWhenUsed="1"/>
+    <w:lsdException w:name="Table Grid 1" w:semiHidden="1" w:unhideWhenUsed="1"/>
+    <w:lsdException w:name="Table Grid 2" w:semiHidden="1" w:unhideWhenUsed="1"/>
+    <w:lsdException w:name="Table Grid 3" w:semiHidden="1" w:unhideWhenUsed="1"/>
+    <w:lsdException w:name="Table Grid 4" w:semiHidden="1" w:unhideWhenUsed="1"/>
+    <w:lsdException w:name="Table Grid 5" w:semiHidden="1" w:unhideWhenUsed="1"/>
+    <w:lsdException w:name="Table Grid 6" w:semiHidden="1" w:unhideWhenUsed="1"/>
+    <w:lsdException w:name="Table Grid 7" w:semiHidden="1" w:unhideWhenUsed="1"/>
+    <w:lsdException w:name="Table Grid 8" w:semiHidden="1" w:unhideWhenUsed="1"/>
+    <w:lsdException w:name="Table List 1" w:semiHidden="1" w:unhideWhenUsed="1"/>
+    <w:lsdException w:name="Table List 2" w:semiHidden="1" w:unhideWhenUsed="1"/>
+    <w:lsdException w:name="Table List 3" w:semiHidden="1" w:unhideWhenUsed="1"/>
+    <w:lsdException w:name="Table List 4" w:semiHidden="1" w:unhideWhenUsed="1"/>
+    <w:lsdException w:name="Table List 5" w:semiHidden="1" w:unhideWhenUsed="1"/>
+    <w:lsdException w:name="Table List 6" w:semiHidden="1" w:unhideWhenUsed="1"/>
+    <w:lsdException w:name="Table List 7" w:semiHidden="1" w:unhideWhenUsed="1"/>
+    <w:lsdException w:name="Table List 8" w:semiHidden="1" w:unhideWhenUsed="1"/>
+    <w:lsdException w:name="Table 3D effects 1" w:semiHidden="1" w:unhideWhenUsed="1"/>
+    <w:lsdException w:name="Table 3D effects 2" w:semiHidden="1" w:unhideWhenUsed="1"/>
+    <w:lsdException w:name="Table 3D effects 3" w:semiHidden="1" w:unhideWhenUsed="1"/>
+    <w:lsdException w:name="Table Contemporary" w:semiHidden="1" w:unhideWhenUsed="1"/>
+    <w:lsdException w:name="Table Elegant" w:semiHidden="1" w:unhideWhenUsed="1"/>
+    <w:lsdException w:name="Table Professional" w:semiHidden="1" w:unhideWhenUsed="1"/>
+    <w:lsdException w:name="Table Subtle 1" w:semiHidden="1" w:unhideWhenUsed="1"/>
+    <w:lsdException w:name="Table Subtle 2" w:semiHidden="1" w:unhideWhenUsed="1"/>
+    <w:lsdException w:name="Table Web 1" w:semiHidden="1" w:unhideWhenUsed="1"/>
+    <w:lsdException w:name="Table Web 2" w:semiHidden="1" w:unhideWhenUsed="1"/>
+    <w:lsdException w:name="Table Web 3" w:semiHidden="1" w:unhideWhenUsed="1"/>
+    <w:lsdException w:name="Balloon Text" w:semiHidden="1" w:unhideWhenUsed="1"/>
+    <w:lsdException w:name="Table Grid" w:uiPriority="39"/>
+    <w:lsdException w:name="Table Theme" w:semiHidden="1" w:unhideWhenUsed="1"/>
+    <w:lsdException w:name="Placeholder Text" w:semiHidden="1"/>
+    <w:lsdException w:name="No Spacing" w:uiPriority="1" w:qFormat="1"/>
+    <w:lsdException w:name="Light Shading" w:uiPriority="60"/>
+    <w:lsdException w:name="Light List" w:uiPriority="61"/>
+    <w:lsdException w:name="Light Grid" w:uiPriority="62"/>
+    <w:lsdException w:name="Medium Shading 1" w:uiPriority="63"/>
+    <w:lsdException w:name="Medium Shading 2" w:uiPriority="64"/>
+    <w:lsdException w:name="Medium List 1" w:uiPriority="65"/>
+    <w:lsdException w:name="Medium List 2" w:uiPriority="66"/>
+    <w:lsdException w:name="Medium Grid 1" w:uiPriority="67"/>
+    <w:lsdException w:name="Medium Grid 2" w:uiPriority="68"/>
+    <w:lsdException w:name="Medium Grid 3" w:uiPriority="69"/>
+    <w:lsdException w:name="Dark List" w:uiPriority="70"/>
+    <w:lsdException w:name="Colorful Shading" w:uiPriority="71"/>
+    <w:lsdException w:name="Colorful List" w:uiPriority="72"/>
+    <w:lsdException w:name="Colorful Grid" w:uiPriority="73"/>
+    <w:lsdException w:name="Light Shading Accent 1" w:uiPriority="60"/>
+    <w:lsdException w:name="Light List Accent 1" w:uiPriority="61"/>
+    <w:lsdException w:name="Light Grid Accent 1" w:uiPriority="62"/>
+    <w:lsdException w:name="Medium Shading 1 Accent 1" w:uiPriority="63"/>
+    <w:lsdException w:name="Medium Shading 2 Accent 1" w:uiPriority="64"/>
+    <w:lsdException w:name="Medium List 1 Accent 1" w:uiPriority="65"/>
+    <w:lsdException w:name="Revision" w:semiHidden="1"/>
+    <w:lsdException w:name="List Paragraph" w:uiPriority="34" w:qFormat="1"/>
+    <w:lsdException w:name="Quote" w:uiPriority="29" w:qFormat="1"/>
+    <w:lsdException w:name="Intense Quote" w:uiPriority="30" w:qFormat="1"/>
+    <w:lsdException w:name="Medium List 2 Accent 1" w:uiPriority="66"/>
+    <w:lsdException w:name="Medium Grid 1 Accent 1" w:uiPriority="67"/>
+    <w:lsdException w:name="Medium Grid 2 Accent 1" w:uiPriority="68"/>
+    <w:lsdException w:name="Medium Grid 3 Accent 1" w:uiPriority="69"/>
+    <w:lsdException w:name="Dark List Accent 1" w:uiPriority="70"/>
+    <w:lsdException w:name="Colorful Shading Accent 1" w:uiPriority="71"/>
+    <w:lsdException w:name="Colorful List Accent 1" w:uiPriority="72"/>
+    <w:lsdException w:name="Colorful Grid Accent 1" w:uiPriority="73"/>
+    <w:lsdException w:name="Light Shading Accent 2" w:uiPriority="60"/>
+    <w:lsdException w:name="Light List Accent 2" w:uiPriority="61"/>
+    <w:lsdException w:name="Light Grid Accent 2" w:uiPriority="62"/>
+    <w:lsdException w:name="Medium Shading 1 Accent 2" w:uiPriority="63"/>
+    <w:lsdException w:name="Medium Shading 2 Accent 2" w:uiPriority="64"/>
+    <w:lsdException w:name="Medium List 1 Accent 2" w:uiPriority="65"/>
+    <w:lsdException w:name="Medium List 2 Accent 2" w:uiPriority="66"/>
+    <w:lsdException w:name="Medium Grid 1 Accent 2" w:uiPriority="67"/>
+    <w:lsdException w:name="Medium Grid 2 Accent 2" w:uiPriority="68"/>
+    <w:lsdException w:name="Medium Grid 3 Accent 2" w:uiPriority="69"/>
+    <w:lsdException w:name="Dark List Accent 2" w:uiPriority="70"/>
+    <w:lsdException w:name="Colorful Shading Accent 2" w:uiPriority="71"/>
+    <w:lsdException w:name="Colorful List Accent 2" w:uiPriority="72"/>
+    <w:lsdException w:name="Colorful Grid Accent 2" w:uiPriority="73"/>
+    <w:lsdException w:name="Light Shading Accent 3" w:uiPriority="60"/>
+    <w:lsdException w:name="Light List Accent 3" w:uiPriority="61"/>
+    <w:lsdException w:name="Light Grid Accent 3" w:uiPriority="62"/>
+    <w:lsdException w:name="Medium Shading 1 Accent 3" w:uiPriority="63"/>
+    <w:lsdException w:name="Medium Shading 2 Accent 3" w:uiPriority="64"/>
+    <w:lsdException w:name="Medium List 1 Accent 3" w:uiPriority="65"/>
+    <w:lsdException w:name="Medium List 2 Accent 3" w:uiPriority="66"/>
+    <w:lsdException w:name="Medium Grid 1 Accent 3" w:uiPriority="67"/>
+    <w:lsdException w:name="Medium Grid 2 Accent 3" w:uiPriority="68"/>
+    <w:lsdException w:name="Medium Grid 3 Accent 3" w:uiPriority="69"/>
+    <w:lsdException w:name="Dark List Accent 3" w:uiPriority="70"/>
+    <w:lsdException w:name="Colorful Shading Accent 3" w:uiPriority="71"/>
+    <w:lsdException w:name="Colorful List Accent 3" w:uiPriority="72"/>
+    <w:lsdException w:name="Colorful Grid Accent 3" w:uiPriority="73"/>
+    <w:lsdException w:name="Light Shading Accent 4" w:uiPriority="60"/>
+    <w:lsdException w:name="Light List Accent 4" w:uiPriority="61"/>
+    <w:lsdException w:name="Light Grid Accent 4" w:uiPriority="62"/>
+    <w:lsdException w:name="Medium Shading 1 Accent 4" w:uiPriority="63"/>
+    <w:lsdException w:name="Medium Shading 2 Accent 4" w:uiPriority="64"/>
+    <w:lsdException w:name="Medium List 1 Accent 4" w:uiPriority="65"/>
+    <w:lsdException w:name="Medium List 2 Accent 4" w:uiPriority="66"/>
+    <w:lsdException w:name="Medium Grid 1 Accent 4" w:uiPriority="67"/>
+    <w:lsdException w:name="Medium Grid 2 Accent 4" w:uiPriority="68"/>
+    <w:lsdException w:name="Medium Grid 3 Accent 4" w:uiPriority="69"/>
+    <w:lsdException w:name="Dark List Accent 4" w:uiPriority="70"/>
+    <w:lsdException w:name="Colorful Shading Accent 4" w:uiPriority="71"/>
+    <w:lsdException w:name="Colorful List Accent 4" w:uiPriority="72"/>
+    <w:lsdException w:name="Colorful Grid Accent 4" w:uiPriority="73"/>
+    <w:lsdException w:name="Light Shading Accent 5" w:uiPriority="60"/>
+    <w:lsdException w:name="Light List Accent 5" w:uiPriority="61"/>
+    <w:lsdException w:name="Light Grid Accent 5" w:uiPriority="62"/>
+    <w:lsdException w:name="Medium Shading 1 Accent 5" w:uiPriority="63"/>
+    <w:lsdException w:name="Medium Shading 2 Accent 5" w:uiPriority="64"/>
+    <w:lsdException w:name="Medium List 1 Accent 5" w:uiPriority="65"/>
+    <w:lsdException w:name="Medium List 2 Accent 5" w:uiPriority="66"/>
+    <w:lsdException w:name="Medium Grid 1 Accent 5" w:uiPriority="67"/>
+    <w:lsdException w:name="Medium Grid 2 Accent 5" w:uiPriority="68"/>
+    <w:lsdException w:name="Medium Grid 3 Accent 5" w:uiPriority="69"/>
+    <w:lsdException w:name="Dark List Accent 5" w:uiPriority="70"/>
+    <w:lsdException w:name="Colorful Shading Accent 5" w:uiPriority="71"/>
+    <w:lsdException w:name="Colorful List Accent 5" w:uiPriority="72"/>
+    <w:lsdException w:name="Colorful Grid Accent 5" w:uiPriority="73"/>
+    <w:lsdException w:name="Light Shading Accent 6" w:uiPriority="60"/>
+    <w:lsdException w:name="Light List Accent 6" w:uiPriority="61"/>
+    <w:lsdException w:name="Light Grid Accent 6" w:uiPriority="62"/>
+    <w:lsdException w:name="Medium Shading 1 Accent 6" w:uiPriority="63"/>
+    <w:lsdException w:name="Medium Shading 2 Accent 6" w:uiPriority="64"/>
+    <w:lsdException w:name="Medium List 1 Accent 6" w:uiPriority="65"/>
+    <w:lsdException w:name="Medium List 2 Accent 6" w:uiPriority="66"/>
+    <w:lsdException w:name="Medium Grid 1 Accent 6" w:uiPriority="67"/>
+    <w:lsdException w:name="Medium Grid 2 Accent 6" w:uiPriority="68"/>
+    <w:lsdException w:name="Medium Grid 3 Accent 6" w:uiPriority="69"/>
+    <w:lsdException w:name="Dark List Accent 6" w:uiPriority="70"/>
+    <w:lsdException w:name="Colorful Shading Accent 6" w:uiPriority="71"/>
+    <w:lsdException w:name="Colorful List Accent 6" w:uiPriority="72"/>
+    <w:lsdException w:name="Colorful Grid Accent 6" w:uiPriority="73"/>
+    <w:lsdException w:name="Subtle Emphasis" w:uiPriority="19" w:qFormat="1"/>
+    <w:lsdException w:name="Intense Emphasis" w:uiPriority="21" w:qFormat="1"/>
+    <w:lsdException w:name="Subtle Reference" w:uiPriority="31" w:qFormat="1"/>
+    <w:lsdException w:name="Intense Reference" w:uiPriority="32" w:qFormat="1"/>
+    <w:lsdException w:name="Book Title" w:uiPriority="33" w:qFormat="1"/>
+    <w:lsdException w:name="Bibliography" w:semiHidden="1" w:uiPriority="37" w:unhideWhenUsed="1"/>
+    <w:lsdException w:name="TOC Heading" w:semiHidden="1" w:uiPriority="39" w:unhideWhenUsed="1" w:qFormat="1"/>
+    <w:lsdException w:name="Plain Table 1" w:uiPriority="41"/>
+    <w:lsdException w:name="Plain Table 2" w:uiPriority="42"/>
+    <w:lsdException w:name="Plain Table 3" w:uiPriority="43"/>
+    <w:lsdException w:name="Plain Table 4" w:uiPriority="44"/>
+    <w:lsdException w:name="Plain Table 5" w:uiPriority="45"/>
+    <w:lsdException w:name="Grid Table Light" w:uiPriority="40"/>
+    <w:lsdException w:name="Grid Table 1 Light" w:uiPriority="46"/>
+    <w:lsdException w:name="Grid Table 2" w:uiPriority="47"/>
+    <w:lsdException w:name="Grid Table 3" w:uiPriority="48"/>
+    <w:lsdException w:name="Grid Table 4" w:uiPriority="49"/>
+    <w:lsdException w:name="Grid Table 5 Dark" w:uiPriority="50"/>
+    <w:lsdException w:name="Grid Table 6 Colorful" w:uiPriority="51"/>
+    <w:lsdException w:name="Grid Table 7 Colorful" w:uiPriority="52"/>
+    <w:lsdException w:name="Grid Table 1 Light Accent 1" w:uiPriority="46"/>
+    <w:lsdException w:name="Grid Table 2 Accent 1" w:uiPriority="47"/>
+    <w:lsdException w:name="Grid Table 3 Accent 1" w:uiPriority="48"/>
+    <w:lsdException w:name="Grid Table 4 Accent 1" w:uiPriority="49"/>
+    <w:lsdException w:name="Grid Table 5 Dark Accent 1" w:uiPriority="50"/>
+    <w:lsdException w:name="Grid Table 6 Colorful Accent 1" w:uiPriority="51"/>
+    <w:lsdException w:name="Grid Table 7 Colorful Accent 1" w:uiPriority="52"/>
+    <w:lsdException w:name="Grid Table 1 Light Accent 2" w:uiPriority="46"/>
+    <w:lsdException w:name="Grid Table 2 Accent 2" w:uiPriority="47"/>
+    <w:lsdException w:name="Grid Table 3 Accent 2" w:uiPriority="48"/>
+    <w:lsdException w:name="Grid Table 4 Accent 2" w:uiPriority="49"/>
+    <w:lsdException w:name="Grid Table 5 Dark Accent 2" w:uiPriority="50"/>
+    <w:lsdException w:name="Grid Table 6 Colorful Accent 2" w:uiPriority="51"/>
+    <w:lsdException w:name="Grid Table 7 Colorful Accent 2" w:uiPriority="52"/>
+    <w:lsdException w:name="Grid Table 1 Light Accent 3" w:uiPriority="46"/>
+    <w:lsdException w:name="Grid Table 2 Accent 3" w:uiPriority="47"/>
+    <w:lsdException w:name="Grid Table 3 Accent 3" w:uiPriority="48"/>
+    <w:lsdException w:name="Grid Table 4 Accent 3" w:uiPriority="49"/>
+    <w:lsdException w:name="Grid Table 5 Dark Accent 3" w:uiPriority="50"/>
+    <w:lsdException w:name="Grid Table 6 Colorful Accent 3" w:uiPriority="51"/>
+    <w:lsdException w:name="Grid Table 7 Colorful Accent 3" w:uiPriority="52"/>
+    <w:lsdException w:name="Grid Table 1 Light Accent 4" w:uiPriority="46"/>
+    <w:lsdException w:name="Grid Table 2 Accent 4" w:uiPriority="47"/>
+    <w:lsdException w:name="Grid Table 3 Accent 4" w:uiPriority="48"/>
+    <w:lsdException w:name="Grid Table 4 Accent 4" w:uiPriority="49"/>
+    <w:lsdException w:name="Grid Table 5 Dark Accent 4" w:uiPriority="50"/>
+    <w:lsdException w:name="Grid Table 6 Colorful Accent 4" w:uiPriority="51"/>
+    <w:lsdException w:name="Grid Table 7 Colorful Accent 4" w:uiPriority="52"/>
+    <w:lsdException w:name="Grid Table 1 Light Accent 5" w:uiPriority="46"/>
+    <w:lsdException w:name="Grid Table 2 Accent 5" w:uiPriority="47"/>
+    <w:lsdException w:name="Grid Table 3 Accent 5" w:uiPriority="48"/>
+    <w:lsdException w:name="Grid Table 4 Accent 5" w:uiPriority="49"/>
+    <w:lsdException w:name="Grid Table 5 Dark Accent 5" w:uiPriority="50"/>
+    <w:lsdException w:name="Grid Table 6 Colorful Accent 5" w:uiPriority="51"/>
+    <w:lsdException w:name="Grid Table 7 Colorful Accent 5" w:uiPriority="52"/>
+    <w:lsdException w:name="Grid Table 1 Light Accent 6" w:uiPriority="46"/>
+    <w:lsdException w:name="Grid Table 2 Accent 6" w:uiPriority="47"/>
+    <w:lsdException w:name="Grid Table 3 Accent 6" w:uiPriority="48"/>
+    <w:lsdException w:name="Grid Table 4 Accent 6" w:uiPriority="49"/>
+    <w:lsdException w:name="Grid Table 5 Dark Accent 6" w:uiPriority="50"/>
+    <w:lsdException w:name="Grid Table 6 Colorful Accent 6" w:uiPriority="51"/>
+    <w:lsdException w:name="Grid Table 7 Colorful Accent 6" w:uiPriority="52"/>
+    <w:lsdException w:name="List Table 1 Light" w:uiPriority="46"/>
+    <w:lsdException w:name="List Table 2" w:uiPriority="47"/>
+    <w:lsdException w:name="List Table 3" w:uiPriority="48"/>
+    <w:lsdException w:name="List Table 4" w:uiPriority="49"/>
+    <w:lsdException w:name="List Table 5 Dark" w:uiPriority="50"/>
+    <w:lsdException w:name="List Table 6 Colorful" w:uiPriority="51"/>
+    <w:lsdException w:name="List Table 7 Colorful" w:uiPriority="52"/>
+    <w:lsdException w:name="List Table 1 Light Accent 1" w:uiPriority="46"/>
+    <w:lsdException w:name="List Table 2 Accent 1" w:uiPriority="47"/>
+    <w:lsdException w:name="List Table 3 Accent 1" w:uiPriority="48"/>
+    <w:lsdException w:name="List Table 4 Accent 1" w:uiPriority="49"/>
+    <w:lsdException w:name="List Table 5 Dark Accent 1" w:uiPriority="50"/>
+    <w:lsdException w:name="List Table 6 Colorful Accent 1" w:uiPriority="51"/>
+    <w:lsdException w:name="List Table 7 Colorful Accent 1" w:uiPriority="52"/>
+    <w:lsdException w:name="List Table 1 Light Accent 2" w:uiPriority="46"/>
+    <w:lsdException w:name="List Table 2 Accent 2" w:uiPriority="47"/>
+    <w:lsdException w:name="List Table 3 Accent 2" w:uiPriority="48"/>
+    <w:lsdException w:name="List Table 4 Accent 2" w:uiPriority="49"/>
+    <w:lsdException w:name="List Table 5 Dark Accent 2" w:uiPriority="50"/>
+    <w:lsdException w:name="List Table 6 Colorful Accent 2" w:uiPriority="51"/>
+    <w:lsdException w:name="List Table 7 Colorful Accent 2" w:uiPriority="52"/>
+    <w:lsdException w:name="List Table 1 Light Accent 3" w:uiPriority="46"/>
+    <w:lsdException w:name="List Table 2 Accent 3" w:uiPriority="47"/>
+    <w:lsdException w:name="List Table 3 Accent 3" w:uiPriority="48"/>
+    <w:lsdException w:name="List Table 4 Accent 3" w:uiPriority="49"/>
+    <w:lsdException w:name="List Table 5 Dark Accent 3" w:uiPriority="50"/>
+    <w:lsdException w:name="List Table 6 Colorful Accent 3" w:uiPriority="51"/>
+    <w:lsdException w:name="List Table 7 Colorful Accent 3" w:uiPriority="52"/>
+    <w:lsdException w:name="List Table 1 Light Accent 4" w:uiPriority="46"/>
+    <w:lsdException w:name="List Table 2 Accent 4" w:uiPriority="47"/>
+    <w:lsdException w:name="List Table 3 Accent 4" w:uiPriority="48"/>
+    <w:lsdException w:name="List Table 4 Accent 4" w:uiPriority="49"/>
+    <w:lsdException w:name="List Table 5 Dark Accent 4" w:uiPriority="50"/>
+    <w:lsdException w:name="List Table 6 Colorful Accent 4" w:uiPriority="51"/>
+    <w:lsdException w:name="List Table 7 Colorful Accent 4" w:uiPriority="52"/>
+    <w:lsdException w:name="List Table 1 Light Accent 5" w:uiPriority="46"/>
+    <w:lsdException w:name="List Table 2 Accent 5" w:uiPriority="47"/>
+    <w:lsdException w:name="List Table 3 Accent 5" w:uiPriority="48"/>
+    <w:lsdException w:name="List Table 4 Accent 5" w:uiPriority="49"/>
+    <w:lsdException w:name="List Table 5 Dark Accent 5" w:uiPriority="50"/>
+    <w:lsdException w:name="List Table 6 Colorful Accent 5" w:uiPriority="51"/>
+    <w:lsdException w:name="List Table 7 Colorful Accent 5" w:uiPriority="52"/>
+    <w:lsdException w:name="List Table 1 Light Accent 6" w:uiPriority="46"/>
+    <w:lsdException w:name="List Table 2 Accent 6" w:uiPriority="47"/>
+    <w:lsdException w:name="List Table 3 Accent 6" w:uiPriority="48"/>
+    <w:lsdException w:name="List Table 4 Accent 6" w:uiPriority="49"/>
+    <w:lsdException w:name="List Table 5 Dark Accent 6" w:uiPriority="50"/>
+    <w:lsdException w:name="List Table 6 Colorful Accent 6" w:uiPriority="51"/>
+    <w:lsdException w:name="List Table 7 Colorful Accent 6" w:uiPriority="52"/>
+    <w:lsdException w:name="Mention" w:semiHidden="1" w:unhideWhenUsed="1"/>
   </w:latentStyles>
   <w:style w:type="paragraph" w:default="1" w:styleId="Normal">
     <w:name w:val="Normal"/>
@@ -4758,7 +5182,7 @@
       <w:szCs w:val="24"/>
     </w:rPr>
   </w:style>
-  <w:style w:type="paragraph" w:styleId="TtulodeTDC">
+  <w:style w:type="paragraph" w:styleId="TtuloTDC">
     <w:name w:val="TOC Heading"/>
     <w:basedOn w:val="Ttulo1"/>
     <w:next w:val="Normal"/>
@@ -4886,7 +5310,6 @@
       <w:spacing w:after="0" w:line="240" w:lineRule="auto"/>
     </w:pPr>
     <w:tblPr>
-      <w:tblInd w:w="0" w:type="dxa"/>
       <w:tblBorders>
         <w:top w:val="single" w:sz="4" w:space="0" w:color="auto"/>
         <w:left w:val="single" w:sz="4" w:space="0" w:color="auto"/>
@@ -4895,491 +5318,6 @@
         <w:insideH w:val="single" w:sz="4" w:space="0" w:color="auto"/>
         <w:insideV w:val="single" w:sz="4" w:space="0" w:color="auto"/>
       </w:tblBorders>
-      <w:tblCellMar>
-        <w:top w:w="0" w:type="dxa"/>
-        <w:left w:w="108" w:type="dxa"/>
-        <w:bottom w:w="0" w:type="dxa"/>
-        <w:right w:w="108" w:type="dxa"/>
-      </w:tblCellMar>
-    </w:tblPr>
-  </w:style>
-  <w:style w:type="paragraph" w:styleId="Textodeglobo">
-    <w:name w:val="Balloon Text"/>
-    <w:basedOn w:val="Normal"/>
-    <w:link w:val="TextodegloboCar"/>
-    <w:uiPriority w:val="99"/>
-    <w:semiHidden/>
-    <w:unhideWhenUsed/>
-    <w:rsid w:val="00AD4337"/>
-    <w:pPr>
-      <w:spacing w:after="0" w:line="240" w:lineRule="auto"/>
-    </w:pPr>
-    <w:rPr>
-      <w:rFonts w:ascii="Tahoma" w:hAnsi="Tahoma" w:cs="Tahoma"/>
-      <w:sz w:val="16"/>
-      <w:szCs w:val="16"/>
-    </w:rPr>
-  </w:style>
-  <w:style w:type="character" w:customStyle="1" w:styleId="TextodegloboCar">
-    <w:name w:val="Texto de globo Car"/>
-    <w:basedOn w:val="Fuentedeprrafopredeter"/>
-    <w:link w:val="Textodeglobo"/>
-    <w:uiPriority w:val="99"/>
-    <w:semiHidden/>
-    <w:rsid w:val="00AD4337"/>
-    <w:rPr>
-      <w:rFonts w:ascii="Tahoma" w:hAnsi="Tahoma" w:cs="Tahoma"/>
-      <w:sz w:val="16"/>
-      <w:szCs w:val="16"/>
-    </w:rPr>
-  </w:style>
-</w:styles>
-</file>
-
-<file path=word/stylesWithEffects.xml><?xml version="1.0" encoding="utf-8"?>
-<w:styles xmlns:wpc="http://schemas.microsoft.com/office/word/2010/wordprocessingCanvas" xmlns:mc="http://schemas.openxmlformats.org/markup-compatibility/2006" xmlns:o="urn:schemas-microsoft-com:office:office" xmlns:r="http://schemas.openxmlformats.org/officeDocument/2006/relationships" xmlns:m="http://schemas.openxmlformats.org/officeDocument/2006/math" xmlns:v="urn:schemas-microsoft-com:vml" xmlns:wp14="http://schemas.microsoft.com/office/word/2010/wordprocessingDrawing" xmlns:wp="http://schemas.openxmlformats.org/drawingml/2006/wordprocessingDrawing" xmlns:w10="urn:schemas-microsoft-com:office:word" xmlns:w="http://schemas.openxmlformats.org/wordprocessingml/2006/main" xmlns:w14="http://schemas.microsoft.com/office/word/2010/wordml" xmlns:wpg="http://schemas.microsoft.com/office/word/2010/wordprocessingGroup" xmlns:wpi="http://schemas.microsoft.com/office/word/2010/wordprocessingInk" xmlns:wne="http://schemas.microsoft.com/office/word/2006/wordml" xmlns:wps="http://schemas.microsoft.com/office/word/2010/wordprocessingShape" mc:Ignorable="w14 wp14">
-  <w:docDefaults>
-    <w:rPrDefault>
-      <w:rPr>
-        <w:rFonts w:asciiTheme="minorHAnsi" w:eastAsiaTheme="minorHAnsi" w:hAnsiTheme="minorHAnsi" w:cstheme="minorBidi"/>
-        <w:sz w:val="22"/>
-        <w:szCs w:val="22"/>
-        <w:lang w:val="es-ES" w:eastAsia="en-US" w:bidi="ar-SA"/>
-      </w:rPr>
-    </w:rPrDefault>
-    <w:pPrDefault>
-      <w:pPr>
-        <w:spacing w:after="160" w:line="259" w:lineRule="auto"/>
-      </w:pPr>
-    </w:pPrDefault>
-  </w:docDefaults>
-  <w:latentStyles w:defLockedState="0" w:defUIPriority="99" w:defSemiHidden="1" w:defUnhideWhenUsed="1" w:defQFormat="0" w:count="267">
-    <w:lsdException w:name="Normal" w:semiHidden="0" w:uiPriority="0" w:unhideWhenUsed="0" w:qFormat="1"/>
-    <w:lsdException w:name="heading 1" w:semiHidden="0" w:uiPriority="9" w:unhideWhenUsed="0" w:qFormat="1"/>
-    <w:lsdException w:name="heading 2" w:uiPriority="9" w:qFormat="1"/>
-    <w:lsdException w:name="heading 3" w:uiPriority="9" w:qFormat="1"/>
-    <w:lsdException w:name="heading 4" w:uiPriority="9" w:qFormat="1"/>
-    <w:lsdException w:name="heading 5" w:uiPriority="9" w:qFormat="1"/>
-    <w:lsdException w:name="heading 6" w:uiPriority="9" w:qFormat="1"/>
-    <w:lsdException w:name="heading 7" w:uiPriority="9" w:qFormat="1"/>
-    <w:lsdException w:name="heading 8" w:uiPriority="9" w:qFormat="1"/>
-    <w:lsdException w:name="heading 9" w:uiPriority="9" w:qFormat="1"/>
-    <w:lsdException w:name="toc 1" w:uiPriority="39"/>
-    <w:lsdException w:name="toc 2" w:uiPriority="39"/>
-    <w:lsdException w:name="toc 3" w:uiPriority="39"/>
-    <w:lsdException w:name="toc 4" w:uiPriority="39"/>
-    <w:lsdException w:name="toc 5" w:uiPriority="39"/>
-    <w:lsdException w:name="toc 6" w:uiPriority="39"/>
-    <w:lsdException w:name="toc 7" w:uiPriority="39"/>
-    <w:lsdException w:name="toc 8" w:uiPriority="39"/>
-    <w:lsdException w:name="toc 9" w:uiPriority="39"/>
-    <w:lsdException w:name="caption" w:uiPriority="35" w:qFormat="1"/>
-    <w:lsdException w:name="Title" w:semiHidden="0" w:uiPriority="10" w:unhideWhenUsed="0" w:qFormat="1"/>
-    <w:lsdException w:name="Default Paragraph Font" w:uiPriority="1"/>
-    <w:lsdException w:name="Subtitle" w:semiHidden="0" w:uiPriority="11" w:unhideWhenUsed="0" w:qFormat="1"/>
-    <w:lsdException w:name="Strong" w:semiHidden="0" w:uiPriority="22" w:unhideWhenUsed="0" w:qFormat="1"/>
-    <w:lsdException w:name="Emphasis" w:semiHidden="0" w:uiPriority="20" w:unhideWhenUsed="0" w:qFormat="1"/>
-    <w:lsdException w:name="Table Grid" w:semiHidden="0" w:uiPriority="39" w:unhideWhenUsed="0"/>
-    <w:lsdException w:name="Placeholder Text" w:unhideWhenUsed="0"/>
-    <w:lsdException w:name="No Spacing" w:semiHidden="0" w:uiPriority="1" w:unhideWhenUsed="0" w:qFormat="1"/>
-    <w:lsdException w:name="Light Shading" w:semiHidden="0" w:uiPriority="60" w:unhideWhenUsed="0"/>
-    <w:lsdException w:name="Light List" w:semiHidden="0" w:uiPriority="61" w:unhideWhenUsed="0"/>
-    <w:lsdException w:name="Light Grid" w:semiHidden="0" w:uiPriority="62" w:unhideWhenUsed="0"/>
-    <w:lsdException w:name="Medium Shading 1" w:semiHidden="0" w:uiPriority="63" w:unhideWhenUsed="0"/>
-    <w:lsdException w:name="Medium Shading 2" w:semiHidden="0" w:uiPriority="64" w:unhideWhenUsed="0"/>
-    <w:lsdException w:name="Medium List 1" w:semiHidden="0" w:uiPriority="65" w:unhideWhenUsed="0"/>
-    <w:lsdException w:name="Medium List 2" w:semiHidden="0" w:uiPriority="66" w:unhideWhenUsed="0"/>
-    <w:lsdException w:name="Medium Grid 1" w:semiHidden="0" w:uiPriority="67" w:unhideWhenUsed="0"/>
-    <w:lsdException w:name="Medium Grid 2" w:semiHidden="0" w:uiPriority="68" w:unhideWhenUsed="0"/>
-    <w:lsdException w:name="Medium Grid 3" w:semiHidden="0" w:uiPriority="69" w:unhideWhenUsed="0"/>
-    <w:lsdException w:name="Dark List" w:semiHidden="0" w:uiPriority="70" w:unhideWhenUsed="0"/>
-    <w:lsdException w:name="Colorful Shading" w:semiHidden="0" w:uiPriority="71" w:unhideWhenUsed="0"/>
-    <w:lsdException w:name="Colorful List" w:semiHidden="0" w:uiPriority="72" w:unhideWhenUsed="0"/>
-    <w:lsdException w:name="Colorful Grid" w:semiHidden="0" w:uiPriority="73" w:unhideWhenUsed="0"/>
-    <w:lsdException w:name="Light Shading Accent 1" w:semiHidden="0" w:uiPriority="60" w:unhideWhenUsed="0"/>
-    <w:lsdException w:name="Light List Accent 1" w:semiHidden="0" w:uiPriority="61" w:unhideWhenUsed="0"/>
-    <w:lsdException w:name="Light Grid Accent 1" w:semiHidden="0" w:uiPriority="62" w:unhideWhenUsed="0"/>
-    <w:lsdException w:name="Medium Shading 1 Accent 1" w:semiHidden="0" w:uiPriority="63" w:unhideWhenUsed="0"/>
-    <w:lsdException w:name="Medium Shading 2 Accent 1" w:semiHidden="0" w:uiPriority="64" w:unhideWhenUsed="0"/>
-    <w:lsdException w:name="Medium List 1 Accent 1" w:semiHidden="0" w:uiPriority="65" w:unhideWhenUsed="0"/>
-    <w:lsdException w:name="Revision" w:unhideWhenUsed="0"/>
-    <w:lsdException w:name="List Paragraph" w:semiHidden="0" w:uiPriority="34" w:unhideWhenUsed="0" w:qFormat="1"/>
-    <w:lsdException w:name="Quote" w:semiHidden="0" w:uiPriority="29" w:unhideWhenUsed="0" w:qFormat="1"/>
-    <w:lsdException w:name="Intense Quote" w:semiHidden="0" w:uiPriority="30" w:unhideWhenUsed="0" w:qFormat="1"/>
-    <w:lsdException w:name="Medium List 2 Accent 1" w:semiHidden="0" w:uiPriority="66" w:unhideWhenUsed="0"/>
-    <w:lsdException w:name="Medium Grid 1 Accent 1" w:semiHidden="0" w:uiPriority="67" w:unhideWhenUsed="0"/>
-    <w:lsdException w:name="Medium Grid 2 Accent 1" w:semiHidden="0" w:uiPriority="68" w:unhideWhenUsed="0"/>
-    <w:lsdException w:name="Medium Grid 3 Accent 1" w:semiHidden="0" w:uiPriority="69" w:unhideWhenUsed="0"/>
-    <w:lsdException w:name="Dark List Accent 1" w:semiHidden="0" w:uiPriority="70" w:unhideWhenUsed="0"/>
-    <w:lsdException w:name="Colorful Shading Accent 1" w:semiHidden="0" w:uiPriority="71" w:unhideWhenUsed="0"/>
-    <w:lsdException w:name="Colorful List Accent 1" w:semiHidden="0" w:uiPriority="72" w:unhideWhenUsed="0"/>
-    <w:lsdException w:name="Colorful Grid Accent 1" w:semiHidden="0" w:uiPriority="73" w:unhideWhenUsed="0"/>
-    <w:lsdException w:name="Light Shading Accent 2" w:semiHidden="0" w:uiPriority="60" w:unhideWhenUsed="0"/>
-    <w:lsdException w:name="Light List Accent 2" w:semiHidden="0" w:uiPriority="61" w:unhideWhenUsed="0"/>
-    <w:lsdException w:name="Light Grid Accent 2" w:semiHidden="0" w:uiPriority="62" w:unhideWhenUsed="0"/>
-    <w:lsdException w:name="Medium Shading 1 Accent 2" w:semiHidden="0" w:uiPriority="63" w:unhideWhenUsed="0"/>
-    <w:lsdException w:name="Medium Shading 2 Accent 2" w:semiHidden="0" w:uiPriority="64" w:unhideWhenUsed="0"/>
-    <w:lsdException w:name="Medium List 1 Accent 2" w:semiHidden="0" w:uiPriority="65" w:unhideWhenUsed="0"/>
-    <w:lsdException w:name="Medium List 2 Accent 2" w:semiHidden="0" w:uiPriority="66" w:unhideWhenUsed="0"/>
-    <w:lsdException w:name="Medium Grid 1 Accent 2" w:semiHidden="0" w:uiPriority="67" w:unhideWhenUsed="0"/>
-    <w:lsdException w:name="Medium Grid 2 Accent 2" w:semiHidden="0" w:uiPriority="68" w:unhideWhenUsed="0"/>
-    <w:lsdException w:name="Medium Grid 3 Accent 2" w:semiHidden="0" w:uiPriority="69" w:unhideWhenUsed="0"/>
-    <w:lsdException w:name="Dark List Accent 2" w:semiHidden="0" w:uiPriority="70" w:unhideWhenUsed="0"/>
-    <w:lsdException w:name="Colorful Shading Accent 2" w:semiHidden="0" w:uiPriority="71" w:unhideWhenUsed="0"/>
-    <w:lsdException w:name="Colorful List Accent 2" w:semiHidden="0" w:uiPriority="72" w:unhideWhenUsed="0"/>
-    <w:lsdException w:name="Colorful Grid Accent 2" w:semiHidden="0" w:uiPriority="73" w:unhideWhenUsed="0"/>
-    <w:lsdException w:name="Light Shading Accent 3" w:semiHidden="0" w:uiPriority="60" w:unhideWhenUsed="0"/>
-    <w:lsdException w:name="Light List Accent 3" w:semiHidden="0" w:uiPriority="61" w:unhideWhenUsed="0"/>
-    <w:lsdException w:name="Light Grid Accent 3" w:semiHidden="0" w:uiPriority="62" w:unhideWhenUsed="0"/>
-    <w:lsdException w:name="Medium Shading 1 Accent 3" w:semiHidden="0" w:uiPriority="63" w:unhideWhenUsed="0"/>
-    <w:lsdException w:name="Medium Shading 2 Accent 3" w:semiHidden="0" w:uiPriority="64" w:unhideWhenUsed="0"/>
-    <w:lsdException w:name="Medium List 1 Accent 3" w:semiHidden="0" w:uiPriority="65" w:unhideWhenUsed="0"/>
-    <w:lsdException w:name="Medium List 2 Accent 3" w:semiHidden="0" w:uiPriority="66" w:unhideWhenUsed="0"/>
-    <w:lsdException w:name="Medium Grid 1 Accent 3" w:semiHidden="0" w:uiPriority="67" w:unhideWhenUsed="0"/>
-    <w:lsdException w:name="Medium Grid 2 Accent 3" w:semiHidden="0" w:uiPriority="68" w:unhideWhenUsed="0"/>
-    <w:lsdException w:name="Medium Grid 3 Accent 3" w:semiHidden="0" w:uiPriority="69" w:unhideWhenUsed="0"/>
-    <w:lsdException w:name="Dark List Accent 3" w:semiHidden="0" w:uiPriority="70" w:unhideWhenUsed="0"/>
-    <w:lsdException w:name="Colorful Shading Accent 3" w:semiHidden="0" w:uiPriority="71" w:unhideWhenUsed="0"/>
-    <w:lsdException w:name="Colorful List Accent 3" w:semiHidden="0" w:uiPriority="72" w:unhideWhenUsed="0"/>
-    <w:lsdException w:name="Colorful Grid Accent 3" w:semiHidden="0" w:uiPriority="73" w:unhideWhenUsed="0"/>
-    <w:lsdException w:name="Light Shading Accent 4" w:semiHidden="0" w:uiPriority="60" w:unhideWhenUsed="0"/>
-    <w:lsdException w:name="Light List Accent 4" w:semiHidden="0" w:uiPriority="61" w:unhideWhenUsed="0"/>
-    <w:lsdException w:name="Light Grid Accent 4" w:semiHidden="0" w:uiPriority="62" w:unhideWhenUsed="0"/>
-    <w:lsdException w:name="Medium Shading 1 Accent 4" w:semiHidden="0" w:uiPriority="63" w:unhideWhenUsed="0"/>
-    <w:lsdException w:name="Medium Shading 2 Accent 4" w:semiHidden="0" w:uiPriority="64" w:unhideWhenUsed="0"/>
-    <w:lsdException w:name="Medium List 1 Accent 4" w:semiHidden="0" w:uiPriority="65" w:unhideWhenUsed="0"/>
-    <w:lsdException w:name="Medium List 2 Accent 4" w:semiHidden="0" w:uiPriority="66" w:unhideWhenUsed="0"/>
-    <w:lsdException w:name="Medium Grid 1 Accent 4" w:semiHidden="0" w:uiPriority="67" w:unhideWhenUsed="0"/>
-    <w:lsdException w:name="Medium Grid 2 Accent 4" w:semiHidden="0" w:uiPriority="68" w:unhideWhenUsed="0"/>
-    <w:lsdException w:name="Medium Grid 3 Accent 4" w:semiHidden="0" w:uiPriority="69" w:unhideWhenUsed="0"/>
-    <w:lsdException w:name="Dark List Accent 4" w:semiHidden="0" w:uiPriority="70" w:unhideWhenUsed="0"/>
-    <w:lsdException w:name="Colorful Shading Accent 4" w:semiHidden="0" w:uiPriority="71" w:unhideWhenUsed="0"/>
-    <w:lsdException w:name="Colorful List Accent 4" w:semiHidden="0" w:uiPriority="72" w:unhideWhenUsed="0"/>
-    <w:lsdException w:name="Colorful Grid Accent 4" w:semiHidden="0" w:uiPriority="73" w:unhideWhenUsed="0"/>
-    <w:lsdException w:name="Light Shading Accent 5" w:semiHidden="0" w:uiPriority="60" w:unhideWhenUsed="0"/>
-    <w:lsdException w:name="Light List Accent 5" w:semiHidden="0" w:uiPriority="61" w:unhideWhenUsed="0"/>
-    <w:lsdException w:name="Light Grid Accent 5" w:semiHidden="0" w:uiPriority="62" w:unhideWhenUsed="0"/>
-    <w:lsdException w:name="Medium Shading 1 Accent 5" w:semiHidden="0" w:uiPriority="63" w:unhideWhenUsed="0"/>
-    <w:lsdException w:name="Medium Shading 2 Accent 5" w:semiHidden="0" w:uiPriority="64" w:unhideWhenUsed="0"/>
-    <w:lsdException w:name="Medium List 1 Accent 5" w:semiHidden="0" w:uiPriority="65" w:unhideWhenUsed="0"/>
-    <w:lsdException w:name="Medium List 2 Accent 5" w:semiHidden="0" w:uiPriority="66" w:unhideWhenUsed="0"/>
-    <w:lsdException w:name="Medium Grid 1 Accent 5" w:semiHidden="0" w:uiPriority="67" w:unhideWhenUsed="0"/>
-    <w:lsdException w:name="Medium Grid 2 Accent 5" w:semiHidden="0" w:uiPriority="68" w:unhideWhenUsed="0"/>
-    <w:lsdException w:name="Medium Grid 3 Accent 5" w:semiHidden="0" w:uiPriority="69" w:unhideWhenUsed="0"/>
-    <w:lsdException w:name="Dark List Accent 5" w:semiHidden="0" w:uiPriority="70" w:unhideWhenUsed="0"/>
-    <w:lsdException w:name="Colorful Shading Accent 5" w:semiHidden="0" w:uiPriority="71" w:unhideWhenUsed="0"/>
-    <w:lsdException w:name="Colorful List Accent 5" w:semiHidden="0" w:uiPriority="72" w:unhideWhenUsed="0"/>
-    <w:lsdException w:name="Colorful Grid Accent 5" w:semiHidden="0" w:uiPriority="73" w:unhideWhenUsed="0"/>
-    <w:lsdException w:name="Light Shading Accent 6" w:semiHidden="0" w:uiPriority="60" w:unhideWhenUsed="0"/>
-    <w:lsdException w:name="Light List Accent 6" w:semiHidden="0" w:uiPriority="61" w:unhideWhenUsed="0"/>
-    <w:lsdException w:name="Light Grid Accent 6" w:semiHidden="0" w:uiPriority="62" w:unhideWhenUsed="0"/>
-    <w:lsdException w:name="Medium Shading 1 Accent 6" w:semiHidden="0" w:uiPriority="63" w:unhideWhenUsed="0"/>
-    <w:lsdException w:name="Medium Shading 2 Accent 6" w:semiHidden="0" w:uiPriority="64" w:unhideWhenUsed="0"/>
-    <w:lsdException w:name="Medium List 1 Accent 6" w:semiHidden="0" w:uiPriority="65" w:unhideWhenUsed="0"/>
-    <w:lsdException w:name="Medium List 2 Accent 6" w:semiHidden="0" w:uiPriority="66" w:unhideWhenUsed="0"/>
-    <w:lsdException w:name="Medium Grid 1 Accent 6" w:semiHidden="0" w:uiPriority="67" w:unhideWhenUsed="0"/>
-    <w:lsdException w:name="Medium Grid 2 Accent 6" w:semiHidden="0" w:uiPriority="68" w:unhideWhenUsed="0"/>
-    <w:lsdException w:name="Medium Grid 3 Accent 6" w:semiHidden="0" w:uiPriority="69" w:unhideWhenUsed="0"/>
-    <w:lsdException w:name="Dark List Accent 6" w:semiHidden="0" w:uiPriority="70" w:unhideWhenUsed="0"/>
-    <w:lsdException w:name="Colorful Shading Accent 6" w:semiHidden="0" w:uiPriority="71" w:unhideWhenUsed="0"/>
-    <w:lsdException w:name="Colorful List Accent 6" w:semiHidden="0" w:uiPriority="72" w:unhideWhenUsed="0"/>
-    <w:lsdException w:name="Colorful Grid Accent 6" w:semiHidden="0" w:uiPriority="73" w:unhideWhenUsed="0"/>
-    <w:lsdException w:name="Subtle Emphasis" w:semiHidden="0" w:uiPriority="19" w:unhideWhenUsed="0" w:qFormat="1"/>
-    <w:lsdException w:name="Intense Emphasis" w:semiHidden="0" w:uiPriority="21" w:unhideWhenUsed="0" w:qFormat="1"/>
-    <w:lsdException w:name="Subtle Reference" w:semiHidden="0" w:uiPriority="31" w:unhideWhenUsed="0" w:qFormat="1"/>
-    <w:lsdException w:name="Intense Reference" w:semiHidden="0" w:uiPriority="32" w:unhideWhenUsed="0" w:qFormat="1"/>
-    <w:lsdException w:name="Book Title" w:semiHidden="0" w:uiPriority="33" w:unhideWhenUsed="0" w:qFormat="1"/>
-    <w:lsdException w:name="Bibliography" w:uiPriority="37"/>
-    <w:lsdException w:name="TOC Heading" w:uiPriority="39" w:qFormat="1"/>
-  </w:latentStyles>
-  <w:style w:type="paragraph" w:default="1" w:styleId="Normal">
-    <w:name w:val="Normal"/>
-    <w:qFormat/>
-    <w:rsid w:val="005703EB"/>
-    <w:pPr>
-      <w:jc w:val="both"/>
-    </w:pPr>
-    <w:rPr>
-      <w:rFonts w:ascii="Arial" w:hAnsi="Arial" w:cs="Arial"/>
-    </w:rPr>
-  </w:style>
-  <w:style w:type="paragraph" w:styleId="Ttulo1">
-    <w:name w:val="heading 1"/>
-    <w:basedOn w:val="Normal"/>
-    <w:next w:val="Normal"/>
-    <w:link w:val="Ttulo1Car"/>
-    <w:uiPriority w:val="9"/>
-    <w:qFormat/>
-    <w:rsid w:val="005703EB"/>
-    <w:pPr>
-      <w:keepNext/>
-      <w:keepLines/>
-      <w:spacing w:before="240" w:after="120"/>
-      <w:outlineLvl w:val="0"/>
-    </w:pPr>
-    <w:rPr>
-      <w:rFonts w:eastAsiaTheme="majorEastAsia"/>
-      <w:b/>
-      <w:color w:val="000000" w:themeColor="text1"/>
-      <w:sz w:val="28"/>
-      <w:szCs w:val="28"/>
-    </w:rPr>
-  </w:style>
-  <w:style w:type="paragraph" w:styleId="Ttulo2">
-    <w:name w:val="heading 2"/>
-    <w:basedOn w:val="Ttulo1"/>
-    <w:next w:val="Normal"/>
-    <w:link w:val="Ttulo2Car"/>
-    <w:uiPriority w:val="9"/>
-    <w:unhideWhenUsed/>
-    <w:qFormat/>
-    <w:rsid w:val="002310AF"/>
-    <w:pPr>
-      <w:outlineLvl w:val="1"/>
-    </w:pPr>
-    <w:rPr>
-      <w:sz w:val="24"/>
-      <w:szCs w:val="24"/>
-    </w:rPr>
-  </w:style>
-  <w:style w:type="paragraph" w:styleId="Ttulo3">
-    <w:name w:val="heading 3"/>
-    <w:basedOn w:val="Ttulo2"/>
-    <w:next w:val="Normal"/>
-    <w:link w:val="Ttulo3Car"/>
-    <w:uiPriority w:val="9"/>
-    <w:unhideWhenUsed/>
-    <w:qFormat/>
-    <w:rsid w:val="002310AF"/>
-    <w:pPr>
-      <w:outlineLvl w:val="2"/>
-    </w:pPr>
-    <w:rPr>
-      <w:b w:val="0"/>
-    </w:rPr>
-  </w:style>
-  <w:style w:type="character" w:default="1" w:styleId="Fuentedeprrafopredeter">
-    <w:name w:val="Default Paragraph Font"/>
-    <w:uiPriority w:val="1"/>
-    <w:semiHidden/>
-    <w:unhideWhenUsed/>
-  </w:style>
-  <w:style w:type="table" w:default="1" w:styleId="Tablanormal">
-    <w:name w:val="Normal Table"/>
-    <w:uiPriority w:val="99"/>
-    <w:semiHidden/>
-    <w:unhideWhenUsed/>
-    <w:tblPr>
-      <w:tblInd w:w="0" w:type="dxa"/>
-      <w:tblCellMar>
-        <w:top w:w="0" w:type="dxa"/>
-        <w:left w:w="108" w:type="dxa"/>
-        <w:bottom w:w="0" w:type="dxa"/>
-        <w:right w:w="108" w:type="dxa"/>
-      </w:tblCellMar>
-    </w:tblPr>
-  </w:style>
-  <w:style w:type="numbering" w:default="1" w:styleId="Sinlista">
-    <w:name w:val="No List"/>
-    <w:uiPriority w:val="99"/>
-    <w:semiHidden/>
-    <w:unhideWhenUsed/>
-  </w:style>
-  <w:style w:type="character" w:customStyle="1" w:styleId="Ttulo1Car">
-    <w:name w:val="Título 1 Car"/>
-    <w:basedOn w:val="Fuentedeprrafopredeter"/>
-    <w:link w:val="Ttulo1"/>
-    <w:uiPriority w:val="9"/>
-    <w:rsid w:val="005703EB"/>
-    <w:rPr>
-      <w:rFonts w:ascii="Arial" w:eastAsiaTheme="majorEastAsia" w:hAnsi="Arial" w:cs="Arial"/>
-      <w:b/>
-      <w:color w:val="000000" w:themeColor="text1"/>
-      <w:sz w:val="28"/>
-      <w:szCs w:val="28"/>
-    </w:rPr>
-  </w:style>
-  <w:style w:type="paragraph" w:styleId="Prrafodelista">
-    <w:name w:val="List Paragraph"/>
-    <w:basedOn w:val="Normal"/>
-    <w:uiPriority w:val="34"/>
-    <w:qFormat/>
-    <w:rsid w:val="002310AF"/>
-    <w:pPr>
-      <w:ind w:left="720"/>
-      <w:contextualSpacing/>
-    </w:pPr>
-  </w:style>
-  <w:style w:type="character" w:customStyle="1" w:styleId="Ttulo2Car">
-    <w:name w:val="Título 2 Car"/>
-    <w:basedOn w:val="Fuentedeprrafopredeter"/>
-    <w:link w:val="Ttulo2"/>
-    <w:uiPriority w:val="9"/>
-    <w:rsid w:val="002310AF"/>
-    <w:rPr>
-      <w:rFonts w:ascii="Arial" w:eastAsiaTheme="majorEastAsia" w:hAnsi="Arial" w:cs="Arial"/>
-      <w:b/>
-      <w:color w:val="000000" w:themeColor="text1"/>
-      <w:sz w:val="24"/>
-      <w:szCs w:val="24"/>
-    </w:rPr>
-  </w:style>
-  <w:style w:type="character" w:customStyle="1" w:styleId="Ttulo3Car">
-    <w:name w:val="Título 3 Car"/>
-    <w:basedOn w:val="Fuentedeprrafopredeter"/>
-    <w:link w:val="Ttulo3"/>
-    <w:uiPriority w:val="9"/>
-    <w:rsid w:val="002310AF"/>
-    <w:rPr>
-      <w:rFonts w:ascii="Arial" w:eastAsiaTheme="majorEastAsia" w:hAnsi="Arial" w:cs="Arial"/>
-      <w:color w:val="000000" w:themeColor="text1"/>
-      <w:sz w:val="24"/>
-      <w:szCs w:val="24"/>
-    </w:rPr>
-  </w:style>
-  <w:style w:type="paragraph" w:styleId="TtulodeTDC">
-    <w:name w:val="TOC Heading"/>
-    <w:basedOn w:val="Ttulo1"/>
-    <w:next w:val="Normal"/>
-    <w:uiPriority w:val="39"/>
-    <w:unhideWhenUsed/>
-    <w:qFormat/>
-    <w:rsid w:val="005703EB"/>
-    <w:pPr>
-      <w:outlineLvl w:val="9"/>
-    </w:pPr>
-    <w:rPr>
-      <w:rFonts w:asciiTheme="majorHAnsi" w:hAnsiTheme="majorHAnsi" w:cstheme="majorBidi"/>
-      <w:b w:val="0"/>
-      <w:color w:val="2E74B5" w:themeColor="accent1" w:themeShade="BF"/>
-      <w:sz w:val="32"/>
-      <w:szCs w:val="32"/>
-      <w:lang w:eastAsia="es-ES"/>
-    </w:rPr>
-  </w:style>
-  <w:style w:type="paragraph" w:styleId="TDC1">
-    <w:name w:val="toc 1"/>
-    <w:basedOn w:val="Normal"/>
-    <w:next w:val="Normal"/>
-    <w:autoRedefine/>
-    <w:uiPriority w:val="39"/>
-    <w:unhideWhenUsed/>
-    <w:rsid w:val="005703EB"/>
-    <w:pPr>
-      <w:spacing w:after="100"/>
-    </w:pPr>
-  </w:style>
-  <w:style w:type="paragraph" w:styleId="TDC2">
-    <w:name w:val="toc 2"/>
-    <w:basedOn w:val="Normal"/>
-    <w:next w:val="Normal"/>
-    <w:autoRedefine/>
-    <w:uiPriority w:val="39"/>
-    <w:unhideWhenUsed/>
-    <w:rsid w:val="005703EB"/>
-    <w:pPr>
-      <w:spacing w:after="100"/>
-      <w:ind w:left="220"/>
-    </w:pPr>
-  </w:style>
-  <w:style w:type="character" w:styleId="Hipervnculo">
-    <w:name w:val="Hyperlink"/>
-    <w:basedOn w:val="Fuentedeprrafopredeter"/>
-    <w:uiPriority w:val="99"/>
-    <w:unhideWhenUsed/>
-    <w:rsid w:val="005703EB"/>
-    <w:rPr>
-      <w:color w:val="0563C1" w:themeColor="hyperlink"/>
-      <w:u w:val="single"/>
-    </w:rPr>
-  </w:style>
-  <w:style w:type="paragraph" w:styleId="Encabezado">
-    <w:name w:val="header"/>
-    <w:basedOn w:val="Normal"/>
-    <w:link w:val="EncabezadoCar"/>
-    <w:uiPriority w:val="99"/>
-    <w:unhideWhenUsed/>
-    <w:rsid w:val="005703EB"/>
-    <w:pPr>
-      <w:tabs>
-        <w:tab w:val="center" w:pos="4252"/>
-        <w:tab w:val="right" w:pos="8504"/>
-      </w:tabs>
-      <w:spacing w:after="0" w:line="240" w:lineRule="auto"/>
-    </w:pPr>
-  </w:style>
-  <w:style w:type="character" w:customStyle="1" w:styleId="EncabezadoCar">
-    <w:name w:val="Encabezado Car"/>
-    <w:basedOn w:val="Fuentedeprrafopredeter"/>
-    <w:link w:val="Encabezado"/>
-    <w:uiPriority w:val="99"/>
-    <w:rsid w:val="005703EB"/>
-    <w:rPr>
-      <w:rFonts w:ascii="Arial" w:hAnsi="Arial" w:cs="Arial"/>
-    </w:rPr>
-  </w:style>
-  <w:style w:type="paragraph" w:styleId="Piedepgina">
-    <w:name w:val="footer"/>
-    <w:basedOn w:val="Normal"/>
-    <w:link w:val="PiedepginaCar"/>
-    <w:uiPriority w:val="99"/>
-    <w:unhideWhenUsed/>
-    <w:rsid w:val="005703EB"/>
-    <w:pPr>
-      <w:tabs>
-        <w:tab w:val="center" w:pos="4252"/>
-        <w:tab w:val="right" w:pos="8504"/>
-      </w:tabs>
-      <w:spacing w:after="0" w:line="240" w:lineRule="auto"/>
-    </w:pPr>
-  </w:style>
-  <w:style w:type="character" w:customStyle="1" w:styleId="PiedepginaCar">
-    <w:name w:val="Pie de página Car"/>
-    <w:basedOn w:val="Fuentedeprrafopredeter"/>
-    <w:link w:val="Piedepgina"/>
-    <w:uiPriority w:val="99"/>
-    <w:rsid w:val="005703EB"/>
-    <w:rPr>
-      <w:rFonts w:ascii="Arial" w:hAnsi="Arial" w:cs="Arial"/>
-    </w:rPr>
-  </w:style>
-  <w:style w:type="paragraph" w:styleId="TDC3">
-    <w:name w:val="toc 3"/>
-    <w:basedOn w:val="Normal"/>
-    <w:next w:val="Normal"/>
-    <w:autoRedefine/>
-    <w:uiPriority w:val="39"/>
-    <w:unhideWhenUsed/>
-    <w:rsid w:val="00C237AF"/>
-    <w:pPr>
-      <w:spacing w:after="100"/>
-      <w:ind w:left="440"/>
-    </w:pPr>
-  </w:style>
-  <w:style w:type="table" w:styleId="Tablaconcuadrcula">
-    <w:name w:val="Table Grid"/>
-    <w:basedOn w:val="Tablanormal"/>
-    <w:uiPriority w:val="39"/>
-    <w:rsid w:val="00550590"/>
-    <w:pPr>
-      <w:spacing w:after="0" w:line="240" w:lineRule="auto"/>
-    </w:pPr>
-    <w:tblPr>
-      <w:tblInd w:w="0" w:type="dxa"/>
-      <w:tblBorders>
-        <w:top w:val="single" w:sz="4" w:space="0" w:color="auto"/>
-        <w:left w:val="single" w:sz="4" w:space="0" w:color="auto"/>
-        <w:bottom w:val="single" w:sz="4" w:space="0" w:color="auto"/>
-        <w:right w:val="single" w:sz="4" w:space="0" w:color="auto"/>
-        <w:insideH w:val="single" w:sz="4" w:space="0" w:color="auto"/>
-        <w:insideV w:val="single" w:sz="4" w:space="0" w:color="auto"/>
-      </w:tblBorders>
-      <w:tblCellMar>
-        <w:top w:w="0" w:type="dxa"/>
-        <w:left w:w="108" w:type="dxa"/>
-        <w:bottom w:w="0" w:type="dxa"/>
-        <w:right w:w="108" w:type="dxa"/>
-      </w:tblCellMar>
     </w:tblPr>
   </w:style>
   <w:style w:type="paragraph" w:styleId="Textodeglobo">
@@ -5670,7 +5608,7 @@
   <a:extraClrSchemeLst/>
   <a:extLst>
     <a:ext uri="{05A4C25C-085E-4340-85A3-A5531E510DB2}">
-      <thm15:themeFamily xmlns:thm15="http://schemas.microsoft.com/office/thememl/2012/main" xmlns="" name="Office Theme" id="{62F939B6-93AF-4DB8-9C6B-D6C7DFDC589F}" vid="{4A3C46E8-61CC-4603-A589-7422A47A8E4A}"/>
+      <thm15:themeFamily xmlns:thm15="http://schemas.microsoft.com/office/thememl/2012/main" name="Office Theme" id="{62F939B6-93AF-4DB8-9C6B-D6C7DFDC589F}" vid="{4A3C46E8-61CC-4603-A589-7422A47A8E4A}"/>
     </a:ext>
   </a:extLst>
 </a:theme>
@@ -5681,7 +5619,7 @@
 </file>
 
 <file path=customXml/itemProps1.xml><?xml version="1.0" encoding="utf-8"?>
-<ds:datastoreItem xmlns:ds="http://schemas.openxmlformats.org/officeDocument/2006/customXml" ds:itemID="{93B1D464-D666-4384-8639-26BDAC95FC1E}">
+<ds:datastoreItem xmlns:ds="http://schemas.openxmlformats.org/officeDocument/2006/customXml" ds:itemID="{F87738A7-DAE3-4460-820C-DEFD3F1F12EE}">
   <ds:schemaRefs>
     <ds:schemaRef ds:uri="http://schemas.openxmlformats.org/officeDocument/2006/bibliography"/>
   </ds:schemaRefs>

</xml_diff>

<commit_message>
Añadido documentación de Hibernate
</commit_message>
<xml_diff>
--- a/TG3_JavierOblaré.docx
+++ b/TG3_JavierOblaré.docx
@@ -2437,10 +2437,7 @@
           </w:tcPr>
           <w:p>
             <w:r>
-              <w:t>RF0</w:t>
-            </w:r>
-            <w:r>
-              <w:t>1</w:t>
+              <w:t>RF01</w:t>
             </w:r>
           </w:p>
         </w:tc>
@@ -2462,10 +2459,7 @@
           </w:tcPr>
           <w:p>
             <w:r>
-              <w:t>RF</w:t>
-            </w:r>
-            <w:r>
-              <w:t>02</w:t>
+              <w:t>RF02</w:t>
             </w:r>
           </w:p>
         </w:tc>
@@ -3068,13 +3062,7 @@
         <w:pStyle w:val="Ttulo2"/>
       </w:pPr>
       <w:r>
-        <w:t>3.3 C</w:t>
-      </w:r>
-      <w:r>
-        <w:t>riterio 4</w:t>
-      </w:r>
-      <w:r>
-        <w:t>: Velocidad de inserción y consulta de datos</w:t>
+        <w:t>3.3 Criterio 4: Velocidad de inserción y consulta de datos</w:t>
       </w:r>
     </w:p>
     <w:p/>
@@ -3088,13 +3076,184 @@
         <w:rPr>
           <w:i/>
         </w:rPr>
+        <w:t>Nombre del criterio: Velocidad de consulta de datos.</w:t>
+      </w:r>
+    </w:p>
+    <w:p>
+      <w:pPr>
+        <w:rPr>
+          <w:i/>
+        </w:rPr>
+      </w:pPr>
+      <w:r>
+        <w:rPr>
+          <w:i/>
+        </w:rPr>
+        <w:t>Descripción</w:t>
+      </w:r>
+      <w:r>
+        <w:rPr>
+          <w:i/>
+        </w:rPr>
+        <w:t xml:space="preserve"> Velocidad de consulta de los datos de empleados registrados en la </w:t>
+      </w:r>
+      <w:proofErr w:type="spellStart"/>
+      <w:r>
+        <w:rPr>
+          <w:i/>
+        </w:rPr>
+        <w:t>bbdd</w:t>
+      </w:r>
+      <w:proofErr w:type="spellEnd"/>
+      <w:r>
+        <w:rPr>
+          <w:i/>
+        </w:rPr>
+        <w:t>.</w:t>
+      </w:r>
+    </w:p>
+    <w:p>
+      <w:pPr>
+        <w:rPr>
+          <w:i/>
+        </w:rPr>
+      </w:pPr>
+      <w:r>
+        <w:rPr>
+          <w:i/>
+        </w:rPr>
+        <w:t>Tipo de valor:</w:t>
+      </w:r>
+      <w:r>
+        <w:rPr>
+          <w:i/>
+        </w:rPr>
+        <w:t xml:space="preserve"> Numérico</w:t>
+      </w:r>
+      <w:r>
+        <w:rPr>
+          <w:i/>
+        </w:rPr>
+        <w:t>.</w:t>
+      </w:r>
+    </w:p>
+    <w:p>
+      <w:pPr>
+        <w:rPr>
+          <w:i/>
+        </w:rPr>
+      </w:pPr>
+    </w:p>
+    <w:p/>
+    <w:p>
+      <w:pPr>
+        <w:pStyle w:val="Ttulo2"/>
+      </w:pPr>
+      <w:r>
+        <w:t>3.5 Criterio 5</w:t>
+      </w:r>
+      <w:r>
+        <w:t>: Base de datos</w:t>
+      </w:r>
+    </w:p>
+    <w:p/>
+    <w:p>
+      <w:pPr>
+        <w:rPr>
+          <w:i/>
+        </w:rPr>
+      </w:pPr>
+      <w:r>
+        <w:rPr>
+          <w:i/>
+        </w:rPr>
+        <w:t>Nombre del criterio: Base de datos.</w:t>
+      </w:r>
+    </w:p>
+    <w:p>
+      <w:pPr>
+        <w:rPr>
+          <w:i/>
+        </w:rPr>
+      </w:pPr>
+      <w:r>
+        <w:rPr>
+          <w:i/>
+        </w:rPr>
+        <w:t>Descripción:</w:t>
+      </w:r>
+      <w:r>
+        <w:rPr>
+          <w:i/>
+        </w:rPr>
+        <w:t xml:space="preserve"> Con que sistema se realiza la base de datos de la aplicación.</w:t>
+      </w:r>
+    </w:p>
+    <w:p>
+      <w:pPr>
+        <w:rPr>
+          <w:i/>
+        </w:rPr>
+      </w:pPr>
+      <w:r>
+        <w:rPr>
+          <w:i/>
+        </w:rPr>
+        <w:t>Tipo de valor:</w:t>
+      </w:r>
+      <w:r>
+        <w:rPr>
+          <w:i/>
+        </w:rPr>
+        <w:t xml:space="preserve"> texto</w:t>
+      </w:r>
+      <w:r>
+        <w:rPr>
+          <w:i/>
+        </w:rPr>
+        <w:t>.</w:t>
+      </w:r>
+    </w:p>
+    <w:p>
+      <w:pPr>
+        <w:rPr>
+          <w:i/>
+        </w:rPr>
+      </w:pPr>
+    </w:p>
+    <w:p/>
+    <w:p>
+      <w:pPr>
+        <w:pStyle w:val="Ttulo2"/>
+      </w:pPr>
+      <w:r>
+        <w:t>3.6 Criterio 6</w:t>
+      </w:r>
+      <w:r>
+        <w:t xml:space="preserve">: </w:t>
+      </w:r>
+      <w:r>
+        <w:t xml:space="preserve">Peso Aplicación </w:t>
+      </w:r>
+    </w:p>
+    <w:p/>
+    <w:p>
+      <w:pPr>
+        <w:rPr>
+          <w:i/>
+        </w:rPr>
+      </w:pPr>
+      <w:r>
+        <w:rPr>
+          <w:i/>
+        </w:rPr>
         <w:t xml:space="preserve">Nombre del criterio: </w:t>
       </w:r>
       <w:r>
         <w:rPr>
           <w:i/>
         </w:rPr>
-        <w:t>Velocidad de consulta de datos.</w:t>
+        <w:t>Peso Aplicación.</w:t>
       </w:r>
     </w:p>
     <w:p>
@@ -3107,137 +3266,51 @@
         <w:rPr>
           <w:i/>
         </w:rPr>
-        <w:t>Descripción</w:t>
+        <w:t>Descripción:</w:t>
       </w:r>
       <w:r>
         <w:rPr>
           <w:i/>
         </w:rPr>
-        <w:t xml:space="preserve"> Velocidad de consulta de los datos de empleados registrados en la </w:t>
-      </w:r>
-      <w:proofErr w:type="spellStart"/>
+        <w:t xml:space="preserve"> Peso en bytes de la aplicación desarrollada</w:t>
+      </w:r>
       <w:r>
         <w:rPr>
           <w:i/>
         </w:rPr>
-        <w:t>bbdd</w:t>
-      </w:r>
-      <w:proofErr w:type="spellEnd"/>
-      <w:r>
+        <w:t>.</w:t>
+      </w:r>
+    </w:p>
+    <w:p>
+      <w:pPr>
         <w:rPr>
           <w:i/>
         </w:rPr>
+      </w:pPr>
+      <w:r>
+        <w:rPr>
+          <w:i/>
+        </w:rPr>
+        <w:t>Tipo de valor:</w:t>
+      </w:r>
+      <w:r>
+        <w:rPr>
+          <w:i/>
+        </w:rPr>
+        <w:t xml:space="preserve"> </w:t>
+      </w:r>
+      <w:r>
+        <w:rPr>
+          <w:i/>
+        </w:rPr>
+        <w:t>numero</w:t>
+      </w:r>
+      <w:r>
+        <w:rPr>
+          <w:i/>
+        </w:rPr>
         <w:t>.</w:t>
       </w:r>
-    </w:p>
-    <w:p>
-      <w:pPr>
-        <w:rPr>
-          <w:i/>
-        </w:rPr>
-      </w:pPr>
-      <w:r>
-        <w:rPr>
-          <w:i/>
-        </w:rPr>
-        <w:t>Tipo de valor:</w:t>
-      </w:r>
-      <w:r>
-        <w:rPr>
-          <w:i/>
-        </w:rPr>
-        <w:t xml:space="preserve"> Numérico</w:t>
-      </w:r>
-      <w:r>
-        <w:rPr>
-          <w:i/>
-        </w:rPr>
-        <w:t>.</w:t>
-      </w:r>
-    </w:p>
-    <w:p>
-      <w:pPr>
-        <w:rPr>
-          <w:i/>
-        </w:rPr>
-      </w:pPr>
-    </w:p>
-    <w:p/>
-    <w:p>
-      <w:pPr>
-        <w:pStyle w:val="Ttulo2"/>
-      </w:pPr>
-      <w:r>
-        <w:t>3.5 Criterio 5</w:t>
-      </w:r>
-      <w:r>
-        <w:t>: Base de datos</w:t>
-      </w:r>
-    </w:p>
-    <w:p/>
-    <w:p>
-      <w:pPr>
-        <w:rPr>
-          <w:i/>
-        </w:rPr>
-      </w:pPr>
-      <w:r>
-        <w:rPr>
-          <w:i/>
-        </w:rPr>
-        <w:t>Nombre del criterio: Base de datos.</w:t>
-      </w:r>
-    </w:p>
-    <w:p>
-      <w:pPr>
-        <w:rPr>
-          <w:i/>
-        </w:rPr>
-      </w:pPr>
-      <w:r>
-        <w:rPr>
-          <w:i/>
-        </w:rPr>
-        <w:t>Descripción:</w:t>
-      </w:r>
-      <w:r>
-        <w:rPr>
-          <w:i/>
-        </w:rPr>
-        <w:t xml:space="preserve"> Con que sistema se realiza la base de datos de la aplicación.</w:t>
-      </w:r>
-    </w:p>
-    <w:p>
-      <w:pPr>
-        <w:rPr>
-          <w:i/>
-        </w:rPr>
-      </w:pPr>
-      <w:r>
-        <w:rPr>
-          <w:i/>
-        </w:rPr>
-        <w:t>Tipo de valor:</w:t>
-      </w:r>
-      <w:r>
-        <w:rPr>
-          <w:i/>
-        </w:rPr>
-        <w:t xml:space="preserve"> texto</w:t>
-      </w:r>
-      <w:r>
-        <w:rPr>
-          <w:i/>
-        </w:rPr>
-        <w:t>.</w:t>
-      </w:r>
-    </w:p>
-    <w:p>
-      <w:pPr>
-        <w:rPr>
-          <w:i/>
-        </w:rPr>
-      </w:pPr>
     </w:p>
     <w:p/>
     <w:p/>
@@ -3294,6 +3367,247 @@
       </w:r>
     </w:p>
     <w:p>
+      <w:r>
+        <w:t xml:space="preserve">El diseño de la aplicación basada en </w:t>
+      </w:r>
+      <w:proofErr w:type="spellStart"/>
+      <w:r>
+        <w:t>Hibernate</w:t>
+      </w:r>
+      <w:proofErr w:type="spellEnd"/>
+      <w:r>
+        <w:t xml:space="preserve"> consiste en una aplicación sobre los empleados de una empresa. Dicha aplicación consta de una página inicial en la cual se incluyen dos botones. Un primer botón llamado “</w:t>
+      </w:r>
+      <w:r>
+        <w:t>Dar de Alta Empleados</w:t>
+      </w:r>
+      <w:r>
+        <w:t xml:space="preserve">” el cuál accederá a otra página, dentro de la cuál tendremos un formulario que rellenar los datos del empleado, </w:t>
+      </w:r>
+      <w:r>
+        <w:t xml:space="preserve">el registro se confirmará con un botón llamado </w:t>
+      </w:r>
+      <w:r>
+        <w:t>“</w:t>
+      </w:r>
+      <w:r>
+        <w:t>Registrar</w:t>
+      </w:r>
+      <w:r>
+        <w:t>”</w:t>
+      </w:r>
+      <w:r>
+        <w:t xml:space="preserve">, con lo que los datos se guardaran en la base de datos creada anteriormente a través de </w:t>
+      </w:r>
+      <w:proofErr w:type="spellStart"/>
+      <w:r>
+        <w:t>Hibernate</w:t>
+      </w:r>
+      <w:proofErr w:type="spellEnd"/>
+      <w:r>
+        <w:t>. El segundo botón de la página inicial llamado “</w:t>
+      </w:r>
+      <w:r>
+        <w:t>V</w:t>
+      </w:r>
+      <w:r>
+        <w:t xml:space="preserve">er </w:t>
+      </w:r>
+      <w:r>
+        <w:t>Todos E</w:t>
+      </w:r>
+      <w:r>
+        <w:t>mpleados”, el cuál accederá a otra página</w:t>
+      </w:r>
+      <w:r>
+        <w:t xml:space="preserve"> que nos mostrará todos los empleados anteriormente registrados.</w:t>
+      </w:r>
+    </w:p>
+    <w:p>
+      <w:pPr>
+        <w:jc w:val="center"/>
+      </w:pPr>
+      <w:r>
+        <w:rPr>
+          <w:noProof/>
+          <w:lang w:eastAsia="es-ES"/>
+        </w:rPr>
+        <w:drawing>
+          <wp:inline distT="0" distB="0" distL="0" distR="0" wp14:anchorId="6A5AC197" wp14:editId="32B9A0AA">
+            <wp:extent cx="3628482" cy="2981325"/>
+            <wp:effectExtent l="0" t="0" r="0" b="0"/>
+            <wp:docPr id="1" name="Imagen 1"/>
+            <wp:cNvGraphicFramePr>
+              <a:graphicFrameLocks xmlns:a="http://schemas.openxmlformats.org/drawingml/2006/main" noChangeAspect="1"/>
+            </wp:cNvGraphicFramePr>
+            <a:graphic xmlns:a="http://schemas.openxmlformats.org/drawingml/2006/main">
+              <a:graphicData uri="http://schemas.openxmlformats.org/drawingml/2006/picture">
+                <pic:pic xmlns:pic="http://schemas.openxmlformats.org/drawingml/2006/picture">
+                  <pic:nvPicPr>
+                    <pic:cNvPr id="1" name=""/>
+                    <pic:cNvPicPr/>
+                  </pic:nvPicPr>
+                  <pic:blipFill rotWithShape="1">
+                    <a:blip r:embed="rId9"/>
+                    <a:srcRect l="32455" t="23532" r="32443" b="25170"/>
+                    <a:stretch/>
+                  </pic:blipFill>
+                  <pic:spPr bwMode="auto">
+                    <a:xfrm>
+                      <a:off x="0" y="0"/>
+                      <a:ext cx="3656041" cy="3003969"/>
+                    </a:xfrm>
+                    <a:prstGeom prst="rect">
+                      <a:avLst/>
+                    </a:prstGeom>
+                    <a:ln>
+                      <a:noFill/>
+                    </a:ln>
+                    <a:extLst>
+                      <a:ext uri="{53640926-AAD7-44D8-BBD7-CCE9431645EC}">
+                        <a14:shadowObscured xmlns:a14="http://schemas.microsoft.com/office/drawing/2010/main"/>
+                      </a:ext>
+                    </a:extLst>
+                  </pic:spPr>
+                </pic:pic>
+              </a:graphicData>
+            </a:graphic>
+          </wp:inline>
+        </w:drawing>
+      </w:r>
+    </w:p>
+    <w:p>
+      <w:pPr>
+        <w:jc w:val="center"/>
+      </w:pPr>
+      <w:r>
+        <w:t>Página inicial</w:t>
+      </w:r>
+    </w:p>
+    <w:p>
+      <w:pPr>
+        <w:jc w:val="center"/>
+      </w:pPr>
+      <w:r>
+        <w:rPr>
+          <w:noProof/>
+          <w:lang w:eastAsia="es-ES"/>
+        </w:rPr>
+        <w:lastRenderedPageBreak/>
+        <w:drawing>
+          <wp:inline distT="0" distB="0" distL="0" distR="0" wp14:anchorId="6A507554" wp14:editId="5549FD6D">
+            <wp:extent cx="3743325" cy="3074874"/>
+            <wp:effectExtent l="0" t="0" r="0" b="0"/>
+            <wp:docPr id="2" name="Imagen 2"/>
+            <wp:cNvGraphicFramePr>
+              <a:graphicFrameLocks xmlns:a="http://schemas.openxmlformats.org/drawingml/2006/main" noChangeAspect="1"/>
+            </wp:cNvGraphicFramePr>
+            <a:graphic xmlns:a="http://schemas.openxmlformats.org/drawingml/2006/main">
+              <a:graphicData uri="http://schemas.openxmlformats.org/drawingml/2006/picture">
+                <pic:pic xmlns:pic="http://schemas.openxmlformats.org/drawingml/2006/picture">
+                  <pic:nvPicPr>
+                    <pic:cNvPr id="1" name=""/>
+                    <pic:cNvPicPr/>
+                  </pic:nvPicPr>
+                  <pic:blipFill rotWithShape="1">
+                    <a:blip r:embed="rId10"/>
+                    <a:srcRect l="35101" t="27923" r="35266" b="28781"/>
+                    <a:stretch/>
+                  </pic:blipFill>
+                  <pic:spPr bwMode="auto">
+                    <a:xfrm>
+                      <a:off x="0" y="0"/>
+                      <a:ext cx="3761247" cy="3089596"/>
+                    </a:xfrm>
+                    <a:prstGeom prst="rect">
+                      <a:avLst/>
+                    </a:prstGeom>
+                    <a:ln>
+                      <a:noFill/>
+                    </a:ln>
+                    <a:extLst>
+                      <a:ext uri="{53640926-AAD7-44D8-BBD7-CCE9431645EC}">
+                        <a14:shadowObscured xmlns:a14="http://schemas.microsoft.com/office/drawing/2010/main"/>
+                      </a:ext>
+                    </a:extLst>
+                  </pic:spPr>
+                </pic:pic>
+              </a:graphicData>
+            </a:graphic>
+          </wp:inline>
+        </w:drawing>
+      </w:r>
+    </w:p>
+    <w:p>
+      <w:pPr>
+        <w:jc w:val="center"/>
+      </w:pPr>
+      <w:r>
+        <w:t>Página Dar Alta Empleados</w:t>
+      </w:r>
+    </w:p>
+    <w:p>
+      <w:pPr>
+        <w:jc w:val="center"/>
+      </w:pPr>
+      <w:r>
+        <w:rPr>
+          <w:noProof/>
+          <w:lang w:eastAsia="es-ES"/>
+        </w:rPr>
+        <w:drawing>
+          <wp:inline distT="0" distB="0" distL="0" distR="0" wp14:anchorId="32853021" wp14:editId="46AEB30F">
+            <wp:extent cx="5086350" cy="2763450"/>
+            <wp:effectExtent l="0" t="0" r="0" b="0"/>
+            <wp:docPr id="3" name="Imagen 3"/>
+            <wp:cNvGraphicFramePr>
+              <a:graphicFrameLocks xmlns:a="http://schemas.openxmlformats.org/drawingml/2006/main" noChangeAspect="1"/>
+            </wp:cNvGraphicFramePr>
+            <a:graphic xmlns:a="http://schemas.openxmlformats.org/drawingml/2006/main">
+              <a:graphicData uri="http://schemas.openxmlformats.org/drawingml/2006/picture">
+                <pic:pic xmlns:pic="http://schemas.openxmlformats.org/drawingml/2006/picture">
+                  <pic:nvPicPr>
+                    <pic:cNvPr id="1" name=""/>
+                    <pic:cNvPicPr/>
+                  </pic:nvPicPr>
+                  <pic:blipFill rotWithShape="1">
+                    <a:blip r:embed="rId11"/>
+                    <a:srcRect l="27340" t="27923" r="27857" b="28781"/>
+                    <a:stretch/>
+                  </pic:blipFill>
+                  <pic:spPr bwMode="auto">
+                    <a:xfrm>
+                      <a:off x="0" y="0"/>
+                      <a:ext cx="5102838" cy="2772408"/>
+                    </a:xfrm>
+                    <a:prstGeom prst="rect">
+                      <a:avLst/>
+                    </a:prstGeom>
+                    <a:ln>
+                      <a:noFill/>
+                    </a:ln>
+                    <a:extLst>
+                      <a:ext uri="{53640926-AAD7-44D8-BBD7-CCE9431645EC}">
+                        <a14:shadowObscured xmlns:a14="http://schemas.microsoft.com/office/drawing/2010/main"/>
+                      </a:ext>
+                    </a:extLst>
+                  </pic:spPr>
+                </pic:pic>
+              </a:graphicData>
+            </a:graphic>
+          </wp:inline>
+        </w:drawing>
+      </w:r>
+    </w:p>
+    <w:p>
+      <w:pPr>
+        <w:jc w:val="center"/>
+      </w:pPr>
+      <w:r>
+        <w:t>Página Ver Todos Empleados</w:t>
+      </w:r>
+    </w:p>
+    <w:p>
       <w:pPr>
         <w:pStyle w:val="Ttulo2"/>
       </w:pPr>
@@ -3310,6 +3624,971 @@
     </w:p>
     <w:p>
       <w:pPr>
+        <w:jc w:val="center"/>
+      </w:pPr>
+    </w:p>
+    <w:p>
+      <w:pPr>
+        <w:jc w:val="center"/>
+      </w:pPr>
+    </w:p>
+    <w:p>
+      <w:pPr>
+        <w:jc w:val="center"/>
+      </w:pPr>
+    </w:p>
+    <w:p>
+      <w:pPr>
+        <w:jc w:val="center"/>
+      </w:pPr>
+    </w:p>
+    <w:p>
+      <w:pPr>
+        <w:jc w:val="center"/>
+      </w:pPr>
+    </w:p>
+    <w:p>
+      <w:pPr>
+        <w:jc w:val="left"/>
+      </w:pPr>
+      <w:r>
+        <w:lastRenderedPageBreak/>
+        <w:t xml:space="preserve">Primero creamos una base de datos, utilizamos la base de datos local de java para dicha realización. Su nombre es </w:t>
+      </w:r>
+      <w:proofErr w:type="spellStart"/>
+      <w:r>
+        <w:t>Ejem</w:t>
+      </w:r>
+      <w:proofErr w:type="spellEnd"/>
+      <w:r>
+        <w:t xml:space="preserve"> como vemos en el pantallazo y luego como vemos en la parte inferior creamos la tabla empleados con sus propiedades y su clave primaria que es el identificador.</w:t>
+      </w:r>
+    </w:p>
+    <w:p>
+      <w:pPr>
+        <w:jc w:val="center"/>
+      </w:pPr>
+      <w:r>
+        <w:rPr>
+          <w:noProof/>
+          <w:lang w:eastAsia="es-ES"/>
+        </w:rPr>
+        <w:drawing>
+          <wp:inline distT="0" distB="0" distL="0" distR="0" wp14:anchorId="561C1F74" wp14:editId="737BD971">
+            <wp:extent cx="3057525" cy="2810950"/>
+            <wp:effectExtent l="0" t="0" r="0" b="8890"/>
+            <wp:docPr id="4" name="Imagen 4"/>
+            <wp:cNvGraphicFramePr>
+              <a:graphicFrameLocks xmlns:a="http://schemas.openxmlformats.org/drawingml/2006/main" noChangeAspect="1"/>
+            </wp:cNvGraphicFramePr>
+            <a:graphic xmlns:a="http://schemas.openxmlformats.org/drawingml/2006/main">
+              <a:graphicData uri="http://schemas.openxmlformats.org/drawingml/2006/picture">
+                <pic:pic xmlns:pic="http://schemas.openxmlformats.org/drawingml/2006/picture">
+                  <pic:nvPicPr>
+                    <pic:cNvPr id="1" name=""/>
+                    <pic:cNvPicPr/>
+                  </pic:nvPicPr>
+                  <pic:blipFill rotWithShape="1">
+                    <a:blip r:embed="rId12"/>
+                    <a:srcRect r="67192" b="46350"/>
+                    <a:stretch/>
+                  </pic:blipFill>
+                  <pic:spPr bwMode="auto">
+                    <a:xfrm>
+                      <a:off x="0" y="0"/>
+                      <a:ext cx="3063148" cy="2816120"/>
+                    </a:xfrm>
+                    <a:prstGeom prst="rect">
+                      <a:avLst/>
+                    </a:prstGeom>
+                    <a:ln>
+                      <a:noFill/>
+                    </a:ln>
+                    <a:extLst>
+                      <a:ext uri="{53640926-AAD7-44D8-BBD7-CCE9431645EC}">
+                        <a14:shadowObscured xmlns:a14="http://schemas.microsoft.com/office/drawing/2010/main"/>
+                      </a:ext>
+                    </a:extLst>
+                  </pic:spPr>
+                </pic:pic>
+              </a:graphicData>
+            </a:graphic>
+          </wp:inline>
+        </w:drawing>
+      </w:r>
+    </w:p>
+    <w:p>
+      <w:pPr>
+        <w:jc w:val="left"/>
+      </w:pPr>
+      <w:r>
+        <w:t xml:space="preserve">Aquí podemos ver todos los paquetes que incluye nuestro proyecto además de la base de datos que anteriormente hemos visto. Como vemos está dividida en varias carpetas. En la primera están los archivos de configuración de </w:t>
+      </w:r>
+      <w:proofErr w:type="spellStart"/>
+      <w:r>
+        <w:t>hibernate</w:t>
+      </w:r>
+      <w:proofErr w:type="spellEnd"/>
+      <w:r>
+        <w:t xml:space="preserve">. Luego otra con los métodos(controlador), Clase objeto (modelo), y vista con las interfaces </w:t>
+      </w:r>
+      <w:r>
+        <w:t>gráficas</w:t>
+      </w:r>
+      <w:r>
+        <w:t xml:space="preserve"> y conexiones, por </w:t>
+      </w:r>
+      <w:r>
+        <w:t>último, la capeta final llamada</w:t>
+      </w:r>
+      <w:r>
+        <w:t xml:space="preserve"> </w:t>
+      </w:r>
+      <w:proofErr w:type="spellStart"/>
+      <w:r>
+        <w:t>H</w:t>
+      </w:r>
+      <w:r>
+        <w:t>ibernate</w:t>
+      </w:r>
+      <w:proofErr w:type="spellEnd"/>
+      <w:r>
+        <w:t xml:space="preserve"> es el comienzo de la aplicación. </w:t>
+      </w:r>
+      <w:proofErr w:type="spellStart"/>
+      <w:r>
+        <w:t>Tambien</w:t>
+      </w:r>
+      <w:proofErr w:type="spellEnd"/>
+      <w:r>
+        <w:t xml:space="preserve"> podemos ver las librerías que utiliza (</w:t>
+      </w:r>
+      <w:proofErr w:type="spellStart"/>
+      <w:r>
+        <w:t>Hibernate</w:t>
+      </w:r>
+      <w:proofErr w:type="spellEnd"/>
+      <w:r>
+        <w:t>,</w:t>
+      </w:r>
+      <w:r>
+        <w:t xml:space="preserve"> </w:t>
+      </w:r>
+      <w:r>
+        <w:t>JPA2.</w:t>
+      </w:r>
+      <w:proofErr w:type="gramStart"/>
+      <w:r>
+        <w:t>1,JDK</w:t>
+      </w:r>
+      <w:proofErr w:type="gramEnd"/>
+      <w:r>
+        <w:t xml:space="preserve">1.8) y la conexión con la base de datos </w:t>
+      </w:r>
+      <w:proofErr w:type="spellStart"/>
+      <w:r>
+        <w:t>derby</w:t>
+      </w:r>
+      <w:proofErr w:type="spellEnd"/>
+      <w:r>
+        <w:t>.</w:t>
+      </w:r>
+    </w:p>
+    <w:p>
+      <w:pPr>
+        <w:jc w:val="center"/>
+      </w:pPr>
+    </w:p>
+    <w:p>
+      <w:pPr>
+        <w:jc w:val="center"/>
+      </w:pPr>
+      <w:r>
+        <w:rPr>
+          <w:noProof/>
+          <w:lang w:eastAsia="es-ES"/>
+        </w:rPr>
+        <w:drawing>
+          <wp:inline distT="0" distB="0" distL="0" distR="0" wp14:anchorId="38E03263" wp14:editId="70D18638">
+            <wp:extent cx="2305050" cy="2914156"/>
+            <wp:effectExtent l="0" t="0" r="0" b="635"/>
+            <wp:docPr id="6" name="Imagen 6"/>
+            <wp:cNvGraphicFramePr>
+              <a:graphicFrameLocks xmlns:a="http://schemas.openxmlformats.org/drawingml/2006/main" noChangeAspect="1"/>
+            </wp:cNvGraphicFramePr>
+            <a:graphic xmlns:a="http://schemas.openxmlformats.org/drawingml/2006/main">
+              <a:graphicData uri="http://schemas.openxmlformats.org/drawingml/2006/picture">
+                <pic:pic xmlns:pic="http://schemas.openxmlformats.org/drawingml/2006/picture">
+                  <pic:nvPicPr>
+                    <pic:cNvPr id="1" name=""/>
+                    <pic:cNvPicPr/>
+                  </pic:nvPicPr>
+                  <pic:blipFill rotWithShape="1">
+                    <a:blip r:embed="rId13"/>
+                    <a:srcRect r="65957" b="35997"/>
+                    <a:stretch/>
+                  </pic:blipFill>
+                  <pic:spPr bwMode="auto">
+                    <a:xfrm>
+                      <a:off x="0" y="0"/>
+                      <a:ext cx="2319356" cy="2932243"/>
+                    </a:xfrm>
+                    <a:prstGeom prst="rect">
+                      <a:avLst/>
+                    </a:prstGeom>
+                    <a:ln>
+                      <a:noFill/>
+                    </a:ln>
+                    <a:extLst>
+                      <a:ext uri="{53640926-AAD7-44D8-BBD7-CCE9431645EC}">
+                        <a14:shadowObscured xmlns:a14="http://schemas.microsoft.com/office/drawing/2010/main"/>
+                      </a:ext>
+                    </a:extLst>
+                  </pic:spPr>
+                </pic:pic>
+              </a:graphicData>
+            </a:graphic>
+          </wp:inline>
+        </w:drawing>
+      </w:r>
+      <w:r>
+        <w:rPr>
+          <w:noProof/>
+          <w:lang w:eastAsia="es-ES"/>
+        </w:rPr>
+        <w:drawing>
+          <wp:inline distT="0" distB="0" distL="0" distR="0" wp14:anchorId="797D1C09" wp14:editId="4FA96C72">
+            <wp:extent cx="2305050" cy="2911017"/>
+            <wp:effectExtent l="0" t="0" r="0" b="3810"/>
+            <wp:docPr id="7" name="Imagen 7"/>
+            <wp:cNvGraphicFramePr>
+              <a:graphicFrameLocks xmlns:a="http://schemas.openxmlformats.org/drawingml/2006/main" noChangeAspect="1"/>
+            </wp:cNvGraphicFramePr>
+            <a:graphic xmlns:a="http://schemas.openxmlformats.org/drawingml/2006/main">
+              <a:graphicData uri="http://schemas.openxmlformats.org/drawingml/2006/picture">
+                <pic:pic xmlns:pic="http://schemas.openxmlformats.org/drawingml/2006/picture">
+                  <pic:nvPicPr>
+                    <pic:cNvPr id="1" name=""/>
+                    <pic:cNvPicPr/>
+                  </pic:nvPicPr>
+                  <pic:blipFill rotWithShape="1">
+                    <a:blip r:embed="rId14"/>
+                    <a:srcRect r="65781" b="23133"/>
+                    <a:stretch/>
+                  </pic:blipFill>
+                  <pic:spPr bwMode="auto">
+                    <a:xfrm>
+                      <a:off x="0" y="0"/>
+                      <a:ext cx="2312004" cy="2919799"/>
+                    </a:xfrm>
+                    <a:prstGeom prst="rect">
+                      <a:avLst/>
+                    </a:prstGeom>
+                    <a:ln>
+                      <a:noFill/>
+                    </a:ln>
+                    <a:extLst>
+                      <a:ext uri="{53640926-AAD7-44D8-BBD7-CCE9431645EC}">
+                        <a14:shadowObscured xmlns:a14="http://schemas.microsoft.com/office/drawing/2010/main"/>
+                      </a:ext>
+                    </a:extLst>
+                  </pic:spPr>
+                </pic:pic>
+              </a:graphicData>
+            </a:graphic>
+          </wp:inline>
+        </w:drawing>
+      </w:r>
+    </w:p>
+    <w:p>
+      <w:pPr>
+        <w:jc w:val="center"/>
+      </w:pPr>
+    </w:p>
+    <w:p>
+      <w:pPr>
+        <w:jc w:val="center"/>
+        <w:rPr>
+          <w:noProof/>
+          <w:lang w:eastAsia="es-ES"/>
+        </w:rPr>
+      </w:pPr>
+    </w:p>
+    <w:p>
+      <w:pPr>
+        <w:jc w:val="left"/>
+        <w:rPr>
+          <w:noProof/>
+          <w:lang w:eastAsia="es-ES"/>
+        </w:rPr>
+      </w:pPr>
+      <w:r>
+        <w:rPr>
+          <w:noProof/>
+          <w:lang w:eastAsia="es-ES"/>
+        </w:rPr>
+        <w:lastRenderedPageBreak/>
+        <w:t>Comenzamos con la aplicación y lo primero que hacemos es configurar hibernate para la conexión con la base de datos, la cual tras unos pasos obtenemos dicho archivo: hibernate.cfg.xml.</w:t>
+      </w:r>
+    </w:p>
+    <w:p>
+      <w:pPr>
+        <w:jc w:val="center"/>
+      </w:pPr>
+      <w:r>
+        <w:rPr>
+          <w:noProof/>
+          <w:lang w:eastAsia="es-ES"/>
+        </w:rPr>
+        <w:drawing>
+          <wp:inline distT="0" distB="0" distL="0" distR="0" wp14:anchorId="4868C026" wp14:editId="672DDC12">
+            <wp:extent cx="4295775" cy="2028825"/>
+            <wp:effectExtent l="0" t="0" r="9525" b="9525"/>
+            <wp:docPr id="17" name="Imagen 17"/>
+            <wp:cNvGraphicFramePr>
+              <a:graphicFrameLocks xmlns:a="http://schemas.openxmlformats.org/drawingml/2006/main" noChangeAspect="1"/>
+            </wp:cNvGraphicFramePr>
+            <a:graphic xmlns:a="http://schemas.openxmlformats.org/drawingml/2006/main">
+              <a:graphicData uri="http://schemas.openxmlformats.org/drawingml/2006/picture">
+                <pic:pic xmlns:pic="http://schemas.openxmlformats.org/drawingml/2006/picture">
+                  <pic:nvPicPr>
+                    <pic:cNvPr id="1" name=""/>
+                    <pic:cNvPicPr/>
+                  </pic:nvPicPr>
+                  <pic:blipFill rotWithShape="1">
+                    <a:blip r:embed="rId15"/>
+                    <a:srcRect r="20449" b="33173"/>
+                    <a:stretch/>
+                  </pic:blipFill>
+                  <pic:spPr bwMode="auto">
+                    <a:xfrm>
+                      <a:off x="0" y="0"/>
+                      <a:ext cx="4295775" cy="2028825"/>
+                    </a:xfrm>
+                    <a:prstGeom prst="rect">
+                      <a:avLst/>
+                    </a:prstGeom>
+                    <a:ln>
+                      <a:noFill/>
+                    </a:ln>
+                    <a:extLst>
+                      <a:ext uri="{53640926-AAD7-44D8-BBD7-CCE9431645EC}">
+                        <a14:shadowObscured xmlns:a14="http://schemas.microsoft.com/office/drawing/2010/main"/>
+                      </a:ext>
+                    </a:extLst>
+                  </pic:spPr>
+                </pic:pic>
+              </a:graphicData>
+            </a:graphic>
+          </wp:inline>
+        </w:drawing>
+      </w:r>
+    </w:p>
+    <w:p>
+      <w:pPr>
+        <w:jc w:val="left"/>
+      </w:pPr>
+      <w:r>
+        <w:t xml:space="preserve">A continuación, realizamos la ingeniería inversa de </w:t>
+      </w:r>
+      <w:proofErr w:type="spellStart"/>
+      <w:r>
+        <w:t>hibernate</w:t>
+      </w:r>
+      <w:proofErr w:type="spellEnd"/>
+      <w:r>
+        <w:t>, dentro de la cual seleccionamos la tabla que queremos. Obtenemos el archivo hibernate.reveng.xml.</w:t>
+      </w:r>
+    </w:p>
+    <w:p>
+      <w:pPr>
+        <w:jc w:val="center"/>
+      </w:pPr>
+      <w:r>
+        <w:rPr>
+          <w:noProof/>
+          <w:lang w:eastAsia="es-ES"/>
+        </w:rPr>
+        <w:drawing>
+          <wp:inline distT="0" distB="0" distL="0" distR="0" wp14:anchorId="2AFDED14" wp14:editId="444A34D6">
+            <wp:extent cx="4305300" cy="1952625"/>
+            <wp:effectExtent l="0" t="0" r="0" b="9525"/>
+            <wp:docPr id="18" name="Imagen 18"/>
+            <wp:cNvGraphicFramePr>
+              <a:graphicFrameLocks xmlns:a="http://schemas.openxmlformats.org/drawingml/2006/main" noChangeAspect="1"/>
+            </wp:cNvGraphicFramePr>
+            <a:graphic xmlns:a="http://schemas.openxmlformats.org/drawingml/2006/main">
+              <a:graphicData uri="http://schemas.openxmlformats.org/drawingml/2006/picture">
+                <pic:pic xmlns:pic="http://schemas.openxmlformats.org/drawingml/2006/picture">
+                  <pic:nvPicPr>
+                    <pic:cNvPr id="1" name=""/>
+                    <pic:cNvPicPr/>
+                  </pic:nvPicPr>
+                  <pic:blipFill rotWithShape="1">
+                    <a:blip r:embed="rId16"/>
+                    <a:srcRect r="20273" b="35683"/>
+                    <a:stretch/>
+                  </pic:blipFill>
+                  <pic:spPr bwMode="auto">
+                    <a:xfrm>
+                      <a:off x="0" y="0"/>
+                      <a:ext cx="4305300" cy="1952625"/>
+                    </a:xfrm>
+                    <a:prstGeom prst="rect">
+                      <a:avLst/>
+                    </a:prstGeom>
+                    <a:ln>
+                      <a:noFill/>
+                    </a:ln>
+                    <a:extLst>
+                      <a:ext uri="{53640926-AAD7-44D8-BBD7-CCE9431645EC}">
+                        <a14:shadowObscured xmlns:a14="http://schemas.microsoft.com/office/drawing/2010/main"/>
+                      </a:ext>
+                    </a:extLst>
+                  </pic:spPr>
+                </pic:pic>
+              </a:graphicData>
+            </a:graphic>
+          </wp:inline>
+        </w:drawing>
+      </w:r>
+    </w:p>
+    <w:p>
+      <w:pPr>
+        <w:jc w:val="left"/>
+      </w:pPr>
+      <w:r>
+        <w:t xml:space="preserve">Ahora generamos las clases, a través de </w:t>
+      </w:r>
+      <w:proofErr w:type="spellStart"/>
+      <w:r>
+        <w:t>Hibernate</w:t>
+      </w:r>
+      <w:proofErr w:type="spellEnd"/>
+      <w:r>
+        <w:t xml:space="preserve"> </w:t>
+      </w:r>
+      <w:proofErr w:type="spellStart"/>
+      <w:r>
+        <w:t>Mapping</w:t>
+      </w:r>
+      <w:proofErr w:type="spellEnd"/>
+      <w:r>
+        <w:t xml:space="preserve"> Files and </w:t>
+      </w:r>
+      <w:proofErr w:type="spellStart"/>
+      <w:r>
+        <w:t>POJOs</w:t>
+      </w:r>
+      <w:proofErr w:type="spellEnd"/>
+      <w:r>
+        <w:t xml:space="preserve"> </w:t>
+      </w:r>
+      <w:proofErr w:type="spellStart"/>
+      <w:r>
+        <w:t>from</w:t>
+      </w:r>
+      <w:proofErr w:type="spellEnd"/>
+      <w:r>
+        <w:t xml:space="preserve"> </w:t>
+      </w:r>
+      <w:proofErr w:type="spellStart"/>
+      <w:r>
+        <w:t>database</w:t>
+      </w:r>
+      <w:proofErr w:type="spellEnd"/>
+      <w:r>
+        <w:t>, el cual utiliza los archivos anteriormente mencionados y crea una clase normal de java llamada Empleado y…</w:t>
+      </w:r>
+    </w:p>
+    <w:p>
+      <w:pPr>
+        <w:jc w:val="center"/>
+      </w:pPr>
+      <w:r>
+        <w:rPr>
+          <w:noProof/>
+          <w:lang w:eastAsia="es-ES"/>
+        </w:rPr>
+        <w:drawing>
+          <wp:inline distT="0" distB="0" distL="0" distR="0" wp14:anchorId="1F066DF5" wp14:editId="4157A423">
+            <wp:extent cx="4267200" cy="2019300"/>
+            <wp:effectExtent l="0" t="0" r="0" b="0"/>
+            <wp:docPr id="10" name="Imagen 10"/>
+            <wp:cNvGraphicFramePr>
+              <a:graphicFrameLocks xmlns:a="http://schemas.openxmlformats.org/drawingml/2006/main" noChangeAspect="1"/>
+            </wp:cNvGraphicFramePr>
+            <a:graphic xmlns:a="http://schemas.openxmlformats.org/drawingml/2006/main">
+              <a:graphicData uri="http://schemas.openxmlformats.org/drawingml/2006/picture">
+                <pic:pic xmlns:pic="http://schemas.openxmlformats.org/drawingml/2006/picture">
+                  <pic:nvPicPr>
+                    <pic:cNvPr id="1" name=""/>
+                    <pic:cNvPicPr/>
+                  </pic:nvPicPr>
+                  <pic:blipFill rotWithShape="1">
+                    <a:blip r:embed="rId17"/>
+                    <a:srcRect r="20979" b="33487"/>
+                    <a:stretch/>
+                  </pic:blipFill>
+                  <pic:spPr bwMode="auto">
+                    <a:xfrm>
+                      <a:off x="0" y="0"/>
+                      <a:ext cx="4267200" cy="2019300"/>
+                    </a:xfrm>
+                    <a:prstGeom prst="rect">
+                      <a:avLst/>
+                    </a:prstGeom>
+                    <a:ln>
+                      <a:noFill/>
+                    </a:ln>
+                    <a:extLst>
+                      <a:ext uri="{53640926-AAD7-44D8-BBD7-CCE9431645EC}">
+                        <a14:shadowObscured xmlns:a14="http://schemas.microsoft.com/office/drawing/2010/main"/>
+                      </a:ext>
+                    </a:extLst>
+                  </pic:spPr>
+                </pic:pic>
+              </a:graphicData>
+            </a:graphic>
+          </wp:inline>
+        </w:drawing>
+      </w:r>
+    </w:p>
+    <w:p>
+      <w:pPr>
+        <w:jc w:val="center"/>
+      </w:pPr>
+    </w:p>
+    <w:p>
+      <w:pPr>
+        <w:jc w:val="center"/>
+      </w:pPr>
+    </w:p>
+    <w:p>
+      <w:pPr>
+        <w:jc w:val="center"/>
+      </w:pPr>
+    </w:p>
+    <w:p>
+      <w:pPr>
+        <w:jc w:val="left"/>
+      </w:pPr>
+      <w:r>
+        <w:lastRenderedPageBreak/>
+        <w:t xml:space="preserve">Su configuración en </w:t>
+      </w:r>
+      <w:proofErr w:type="spellStart"/>
+      <w:r>
+        <w:t>xml</w:t>
+      </w:r>
+      <w:proofErr w:type="spellEnd"/>
+      <w:r>
+        <w:t xml:space="preserve"> llamada Empleado.hbm.xml.</w:t>
+      </w:r>
+    </w:p>
+    <w:p>
+      <w:pPr>
+        <w:jc w:val="center"/>
+      </w:pPr>
+      <w:r>
+        <w:rPr>
+          <w:noProof/>
+          <w:lang w:eastAsia="es-ES"/>
+        </w:rPr>
+        <w:drawing>
+          <wp:inline distT="0" distB="0" distL="0" distR="0" wp14:anchorId="2CC9D4FE" wp14:editId="59A09A59">
+            <wp:extent cx="4257675" cy="1943100"/>
+            <wp:effectExtent l="0" t="0" r="9525" b="0"/>
+            <wp:docPr id="11" name="Imagen 11"/>
+            <wp:cNvGraphicFramePr>
+              <a:graphicFrameLocks xmlns:a="http://schemas.openxmlformats.org/drawingml/2006/main" noChangeAspect="1"/>
+            </wp:cNvGraphicFramePr>
+            <a:graphic xmlns:a="http://schemas.openxmlformats.org/drawingml/2006/main">
+              <a:graphicData uri="http://schemas.openxmlformats.org/drawingml/2006/picture">
+                <pic:pic xmlns:pic="http://schemas.openxmlformats.org/drawingml/2006/picture">
+                  <pic:nvPicPr>
+                    <pic:cNvPr id="1" name=""/>
+                    <pic:cNvPicPr/>
+                  </pic:nvPicPr>
+                  <pic:blipFill rotWithShape="1">
+                    <a:blip r:embed="rId18"/>
+                    <a:srcRect r="21155" b="35997"/>
+                    <a:stretch/>
+                  </pic:blipFill>
+                  <pic:spPr bwMode="auto">
+                    <a:xfrm>
+                      <a:off x="0" y="0"/>
+                      <a:ext cx="4257675" cy="1943100"/>
+                    </a:xfrm>
+                    <a:prstGeom prst="rect">
+                      <a:avLst/>
+                    </a:prstGeom>
+                    <a:ln>
+                      <a:noFill/>
+                    </a:ln>
+                    <a:extLst>
+                      <a:ext uri="{53640926-AAD7-44D8-BBD7-CCE9431645EC}">
+                        <a14:shadowObscured xmlns:a14="http://schemas.microsoft.com/office/drawing/2010/main"/>
+                      </a:ext>
+                    </a:extLst>
+                  </pic:spPr>
+                </pic:pic>
+              </a:graphicData>
+            </a:graphic>
+          </wp:inline>
+        </w:drawing>
+      </w:r>
+    </w:p>
+    <w:p>
+      <w:pPr>
+        <w:jc w:val="center"/>
+      </w:pPr>
+    </w:p>
+    <w:p>
+      <w:pPr>
+        <w:jc w:val="left"/>
+      </w:pPr>
+      <w:r>
+        <w:t>Ahora comenzamos con las operaciones o métodos que va a realizar la aplicación. En este caso tenemos el de dar de alta al empleado y otro que muestras todos los empleados registrados.</w:t>
+      </w:r>
+    </w:p>
+    <w:p>
+      <w:pPr>
+        <w:jc w:val="center"/>
+      </w:pPr>
+      <w:r>
+        <w:rPr>
+          <w:noProof/>
+          <w:lang w:eastAsia="es-ES"/>
+        </w:rPr>
+        <w:drawing>
+          <wp:inline distT="0" distB="0" distL="0" distR="0" wp14:anchorId="7CC2A7D2" wp14:editId="12257901">
+            <wp:extent cx="4257675" cy="1924050"/>
+            <wp:effectExtent l="0" t="0" r="9525" b="0"/>
+            <wp:docPr id="12" name="Imagen 12"/>
+            <wp:cNvGraphicFramePr>
+              <a:graphicFrameLocks xmlns:a="http://schemas.openxmlformats.org/drawingml/2006/main" noChangeAspect="1"/>
+            </wp:cNvGraphicFramePr>
+            <a:graphic xmlns:a="http://schemas.openxmlformats.org/drawingml/2006/main">
+              <a:graphicData uri="http://schemas.openxmlformats.org/drawingml/2006/picture">
+                <pic:pic xmlns:pic="http://schemas.openxmlformats.org/drawingml/2006/picture">
+                  <pic:nvPicPr>
+                    <pic:cNvPr id="1" name=""/>
+                    <pic:cNvPicPr/>
+                  </pic:nvPicPr>
+                  <pic:blipFill rotWithShape="1">
+                    <a:blip r:embed="rId19"/>
+                    <a:srcRect r="21155" b="36624"/>
+                    <a:stretch/>
+                  </pic:blipFill>
+                  <pic:spPr bwMode="auto">
+                    <a:xfrm>
+                      <a:off x="0" y="0"/>
+                      <a:ext cx="4257675" cy="1924050"/>
+                    </a:xfrm>
+                    <a:prstGeom prst="rect">
+                      <a:avLst/>
+                    </a:prstGeom>
+                    <a:ln>
+                      <a:noFill/>
+                    </a:ln>
+                    <a:extLst>
+                      <a:ext uri="{53640926-AAD7-44D8-BBD7-CCE9431645EC}">
+                        <a14:shadowObscured xmlns:a14="http://schemas.microsoft.com/office/drawing/2010/main"/>
+                      </a:ext>
+                    </a:extLst>
+                  </pic:spPr>
+                </pic:pic>
+              </a:graphicData>
+            </a:graphic>
+          </wp:inline>
+        </w:drawing>
+      </w:r>
+    </w:p>
+    <w:p>
+      <w:pPr>
+        <w:jc w:val="left"/>
+      </w:pPr>
+      <w:r>
+        <w:t>Ahora vamos con las vistas en esta primera es de la de Alta de Empleados dentro de la cual recogemos todos los datos que serán rellenados en el formulario que hemos creado.</w:t>
+      </w:r>
+    </w:p>
+    <w:p>
+      <w:pPr>
+        <w:jc w:val="center"/>
+      </w:pPr>
+      <w:r>
+        <w:rPr>
+          <w:noProof/>
+          <w:lang w:eastAsia="es-ES"/>
+        </w:rPr>
+        <w:drawing>
+          <wp:inline distT="0" distB="0" distL="0" distR="0" wp14:anchorId="2A938032" wp14:editId="1D5A54B2">
+            <wp:extent cx="4267200" cy="1933575"/>
+            <wp:effectExtent l="0" t="0" r="0" b="9525"/>
+            <wp:docPr id="13" name="Imagen 13"/>
+            <wp:cNvGraphicFramePr>
+              <a:graphicFrameLocks xmlns:a="http://schemas.openxmlformats.org/drawingml/2006/main" noChangeAspect="1"/>
+            </wp:cNvGraphicFramePr>
+            <a:graphic xmlns:a="http://schemas.openxmlformats.org/drawingml/2006/main">
+              <a:graphicData uri="http://schemas.openxmlformats.org/drawingml/2006/picture">
+                <pic:pic xmlns:pic="http://schemas.openxmlformats.org/drawingml/2006/picture">
+                  <pic:nvPicPr>
+                    <pic:cNvPr id="1" name=""/>
+                    <pic:cNvPicPr/>
+                  </pic:nvPicPr>
+                  <pic:blipFill rotWithShape="1">
+                    <a:blip r:embed="rId20"/>
+                    <a:srcRect r="20979" b="36311"/>
+                    <a:stretch/>
+                  </pic:blipFill>
+                  <pic:spPr bwMode="auto">
+                    <a:xfrm>
+                      <a:off x="0" y="0"/>
+                      <a:ext cx="4267200" cy="1933575"/>
+                    </a:xfrm>
+                    <a:prstGeom prst="rect">
+                      <a:avLst/>
+                    </a:prstGeom>
+                    <a:ln>
+                      <a:noFill/>
+                    </a:ln>
+                    <a:extLst>
+                      <a:ext uri="{53640926-AAD7-44D8-BBD7-CCE9431645EC}">
+                        <a14:shadowObscured xmlns:a14="http://schemas.microsoft.com/office/drawing/2010/main"/>
+                      </a:ext>
+                    </a:extLst>
+                  </pic:spPr>
+                </pic:pic>
+              </a:graphicData>
+            </a:graphic>
+          </wp:inline>
+        </w:drawing>
+      </w:r>
+    </w:p>
+    <w:p>
+      <w:pPr>
+        <w:jc w:val="center"/>
+      </w:pPr>
+    </w:p>
+    <w:p>
+      <w:pPr>
+        <w:jc w:val="center"/>
+      </w:pPr>
+    </w:p>
+    <w:p>
+      <w:pPr>
+        <w:jc w:val="center"/>
+      </w:pPr>
+    </w:p>
+    <w:p>
+      <w:pPr>
+        <w:jc w:val="left"/>
+      </w:pPr>
+      <w:r>
+        <w:lastRenderedPageBreak/>
+        <w:t>En esta vista mostraremos los datos de los empleados registrados anteriormente.</w:t>
+      </w:r>
+    </w:p>
+    <w:p>
+      <w:pPr>
+        <w:jc w:val="center"/>
+      </w:pPr>
+      <w:r>
+        <w:rPr>
+          <w:noProof/>
+          <w:lang w:eastAsia="es-ES"/>
+        </w:rPr>
+        <w:drawing>
+          <wp:inline distT="0" distB="0" distL="0" distR="0" wp14:anchorId="06E47321" wp14:editId="7B8CC5B8">
+            <wp:extent cx="4238625" cy="1943100"/>
+            <wp:effectExtent l="0" t="0" r="9525" b="0"/>
+            <wp:docPr id="14" name="Imagen 14"/>
+            <wp:cNvGraphicFramePr>
+              <a:graphicFrameLocks xmlns:a="http://schemas.openxmlformats.org/drawingml/2006/main" noChangeAspect="1"/>
+            </wp:cNvGraphicFramePr>
+            <a:graphic xmlns:a="http://schemas.openxmlformats.org/drawingml/2006/main">
+              <a:graphicData uri="http://schemas.openxmlformats.org/drawingml/2006/picture">
+                <pic:pic xmlns:pic="http://schemas.openxmlformats.org/drawingml/2006/picture">
+                  <pic:nvPicPr>
+                    <pic:cNvPr id="1" name=""/>
+                    <pic:cNvPicPr/>
+                  </pic:nvPicPr>
+                  <pic:blipFill rotWithShape="1">
+                    <a:blip r:embed="rId21"/>
+                    <a:srcRect r="21507" b="35997"/>
+                    <a:stretch/>
+                  </pic:blipFill>
+                  <pic:spPr bwMode="auto">
+                    <a:xfrm>
+                      <a:off x="0" y="0"/>
+                      <a:ext cx="4238625" cy="1943100"/>
+                    </a:xfrm>
+                    <a:prstGeom prst="rect">
+                      <a:avLst/>
+                    </a:prstGeom>
+                    <a:ln>
+                      <a:noFill/>
+                    </a:ln>
+                    <a:extLst>
+                      <a:ext uri="{53640926-AAD7-44D8-BBD7-CCE9431645EC}">
+                        <a14:shadowObscured xmlns:a14="http://schemas.microsoft.com/office/drawing/2010/main"/>
+                      </a:ext>
+                    </a:extLst>
+                  </pic:spPr>
+                </pic:pic>
+              </a:graphicData>
+            </a:graphic>
+          </wp:inline>
+        </w:drawing>
+      </w:r>
+    </w:p>
+    <w:p>
+      <w:pPr>
+        <w:jc w:val="left"/>
+      </w:pPr>
+      <w:r>
+        <w:t>Por último</w:t>
+      </w:r>
+      <w:r>
+        <w:t>,</w:t>
+      </w:r>
+      <w:r>
+        <w:t xml:space="preserve"> esta es la vista de la página principal, la cual observamos el re direccionamiento de los botones a las diversas páginas</w:t>
+      </w:r>
+      <w:r>
+        <w:t>.</w:t>
+      </w:r>
+    </w:p>
+    <w:p>
+      <w:pPr>
+        <w:jc w:val="center"/>
+      </w:pPr>
+      <w:r>
+        <w:rPr>
+          <w:noProof/>
+          <w:lang w:eastAsia="es-ES"/>
+        </w:rPr>
+        <w:drawing>
+          <wp:inline distT="0" distB="0" distL="0" distR="0" wp14:anchorId="60B2DA18" wp14:editId="1A97783B">
+            <wp:extent cx="4257675" cy="1924050"/>
+            <wp:effectExtent l="0" t="0" r="9525" b="0"/>
+            <wp:docPr id="15" name="Imagen 15"/>
+            <wp:cNvGraphicFramePr>
+              <a:graphicFrameLocks xmlns:a="http://schemas.openxmlformats.org/drawingml/2006/main" noChangeAspect="1"/>
+            </wp:cNvGraphicFramePr>
+            <a:graphic xmlns:a="http://schemas.openxmlformats.org/drawingml/2006/main">
+              <a:graphicData uri="http://schemas.openxmlformats.org/drawingml/2006/picture">
+                <pic:pic xmlns:pic="http://schemas.openxmlformats.org/drawingml/2006/picture">
+                  <pic:nvPicPr>
+                    <pic:cNvPr id="1" name=""/>
+                    <pic:cNvPicPr/>
+                  </pic:nvPicPr>
+                  <pic:blipFill rotWithShape="1">
+                    <a:blip r:embed="rId22"/>
+                    <a:srcRect r="21155" b="36624"/>
+                    <a:stretch/>
+                  </pic:blipFill>
+                  <pic:spPr bwMode="auto">
+                    <a:xfrm>
+                      <a:off x="0" y="0"/>
+                      <a:ext cx="4257675" cy="1924050"/>
+                    </a:xfrm>
+                    <a:prstGeom prst="rect">
+                      <a:avLst/>
+                    </a:prstGeom>
+                    <a:ln>
+                      <a:noFill/>
+                    </a:ln>
+                    <a:extLst>
+                      <a:ext uri="{53640926-AAD7-44D8-BBD7-CCE9431645EC}">
+                        <a14:shadowObscured xmlns:a14="http://schemas.microsoft.com/office/drawing/2010/main"/>
+                      </a:ext>
+                    </a:extLst>
+                  </pic:spPr>
+                </pic:pic>
+              </a:graphicData>
+            </a:graphic>
+          </wp:inline>
+        </w:drawing>
+      </w:r>
+    </w:p>
+    <w:p>
+      <w:pPr>
+        <w:jc w:val="center"/>
+      </w:pPr>
+      <w:r>
+        <w:t xml:space="preserve">Y aquí estaría el </w:t>
+      </w:r>
+      <w:proofErr w:type="spellStart"/>
+      <w:r>
+        <w:t>main</w:t>
+      </w:r>
+      <w:proofErr w:type="spellEnd"/>
+      <w:r>
+        <w:t xml:space="preserve"> del programa.</w:t>
+      </w:r>
+    </w:p>
+    <w:p>
+      <w:pPr>
+        <w:jc w:val="center"/>
+      </w:pPr>
+      <w:r>
+        <w:rPr>
+          <w:noProof/>
+          <w:lang w:eastAsia="es-ES"/>
+        </w:rPr>
+        <w:drawing>
+          <wp:inline distT="0" distB="0" distL="0" distR="0" wp14:anchorId="29CDA7AF" wp14:editId="02B2E9C8">
+            <wp:extent cx="4248150" cy="1933575"/>
+            <wp:effectExtent l="0" t="0" r="0" b="9525"/>
+            <wp:docPr id="16" name="Imagen 16"/>
+            <wp:cNvGraphicFramePr>
+              <a:graphicFrameLocks xmlns:a="http://schemas.openxmlformats.org/drawingml/2006/main" noChangeAspect="1"/>
+            </wp:cNvGraphicFramePr>
+            <a:graphic xmlns:a="http://schemas.openxmlformats.org/drawingml/2006/main">
+              <a:graphicData uri="http://schemas.openxmlformats.org/drawingml/2006/picture">
+                <pic:pic xmlns:pic="http://schemas.openxmlformats.org/drawingml/2006/picture">
+                  <pic:nvPicPr>
+                    <pic:cNvPr id="1" name=""/>
+                    <pic:cNvPicPr/>
+                  </pic:nvPicPr>
+                  <pic:blipFill rotWithShape="1">
+                    <a:blip r:embed="rId23"/>
+                    <a:srcRect r="21331" b="36311"/>
+                    <a:stretch/>
+                  </pic:blipFill>
+                  <pic:spPr bwMode="auto">
+                    <a:xfrm>
+                      <a:off x="0" y="0"/>
+                      <a:ext cx="4248150" cy="1933575"/>
+                    </a:xfrm>
+                    <a:prstGeom prst="rect">
+                      <a:avLst/>
+                    </a:prstGeom>
+                    <a:ln>
+                      <a:noFill/>
+                    </a:ln>
+                    <a:extLst>
+                      <a:ext uri="{53640926-AAD7-44D8-BBD7-CCE9431645EC}">
+                        <a14:shadowObscured xmlns:a14="http://schemas.microsoft.com/office/drawing/2010/main"/>
+                      </a:ext>
+                    </a:extLst>
+                  </pic:spPr>
+                </pic:pic>
+              </a:graphicData>
+            </a:graphic>
+          </wp:inline>
+        </w:drawing>
+      </w:r>
+    </w:p>
+    <w:p>
+      <w:pPr>
+        <w:jc w:val="center"/>
+      </w:pPr>
+    </w:p>
+    <w:p>
+      <w:pPr>
         <w:pStyle w:val="Ttulo2"/>
       </w:pPr>
       <w:bookmarkStart w:id="14" w:name="_Toc448254558"/>
@@ -3343,6 +4622,43 @@
       <w:r>
         <w:t>Descripción suficiente para que una persona que no ha participado en el proyecto pueda instalar el prototipo.</w:t>
       </w:r>
+      <w:r>
+        <w:t xml:space="preserve"> </w:t>
+      </w:r>
+    </w:p>
+    <w:p>
+      <w:r>
+        <w:lastRenderedPageBreak/>
+        <w:t xml:space="preserve">Para poder ejecutar el prototipo debe tener instalado en su ordenador el entorno de desarrollo </w:t>
+      </w:r>
+      <w:proofErr w:type="spellStart"/>
+      <w:r>
+        <w:t>Netbeans</w:t>
+      </w:r>
+      <w:proofErr w:type="spellEnd"/>
+      <w:r>
+        <w:t>, abrimos el prototipo de</w:t>
+      </w:r>
+      <w:r>
+        <w:t xml:space="preserve">sde </w:t>
+      </w:r>
+      <w:proofErr w:type="spellStart"/>
+      <w:r>
+        <w:t>Netbeans</w:t>
+      </w:r>
+      <w:proofErr w:type="spellEnd"/>
+      <w:r>
+        <w:t>, una vez tenemos el p</w:t>
+      </w:r>
+      <w:r>
+        <w:t>royecto cargado, nos vamos a la</w:t>
+      </w:r>
+      <w:r>
+        <w:t xml:space="preserve"> base de datos y conectamos la base de datos y ya está listo para utilizar</w:t>
+      </w:r>
+      <w:r>
+        <w:t>.</w:t>
+      </w:r>
     </w:p>
     <w:p>
       <w:pPr>
@@ -3353,6 +4669,9 @@
         <w:t>4.5 Manual de usuario</w:t>
       </w:r>
       <w:bookmarkEnd w:id="16"/>
+      <w:r>
+        <w:t xml:space="preserve"> </w:t>
+      </w:r>
     </w:p>
     <w:p>
       <w:r>
@@ -3360,6 +4679,29 @@
       </w:r>
       <w:r>
         <w:t xml:space="preserve"> Que debe coincidir con los requisitos funcionales incluidos en el apartado 2.</w:t>
+      </w:r>
+    </w:p>
+    <w:p>
+      <w:r>
+        <w:t>La aplicación es muy sencilla cualquier podría saber utilizarla sin la necesidad de anterior explicación. Una vez abres la aplicación se inicia con una página principal la</w:t>
+      </w:r>
+      <w:r>
+        <w:t xml:space="preserve"> cual consta de dos botones, si pulsamos el </w:t>
+      </w:r>
+      <w:r>
+        <w:t xml:space="preserve">primer botón </w:t>
+      </w:r>
+      <w:r>
+        <w:t xml:space="preserve">llamado “registrar empleado” accedes a otra página en la cual encontraras un formulario que deberás rellenar con los datos del empleado que quieras registrar en la base de datos y por ultimo para que estos queden guardados debes pulsar el botón “registrar”, si el registro se realizó con éxito te apareceré un mensaje confirmándolo. Si en cambio pulsamos el segundo botón de la página principal llamado </w:t>
+      </w:r>
+      <w:r>
+        <w:t>“ver empleados</w:t>
+      </w:r>
+      <w:r>
+        <w:t>”</w:t>
+      </w:r>
+      <w:r>
+        <w:t xml:space="preserve"> accederemos a otra página en la cual observamos todos los empleados que se encuentran registrados en la base de datos.</w:t>
       </w:r>
     </w:p>
     <w:p>
@@ -3718,6 +5060,24 @@
           </w:p>
         </w:tc>
       </w:tr>
+      <w:tr>
+        <w:tc>
+          <w:tcPr>
+            <w:tcW w:w="1980" w:type="dxa"/>
+          </w:tcPr>
+          <w:p>
+            <w:r>
+              <w:t xml:space="preserve">Peso Aplicación </w:t>
+            </w:r>
+          </w:p>
+        </w:tc>
+        <w:tc>
+          <w:tcPr>
+            <w:tcW w:w="6514" w:type="dxa"/>
+          </w:tcPr>
+          <w:p/>
+        </w:tc>
+      </w:tr>
     </w:tbl>
     <w:p/>
     <w:p>
@@ -3764,9 +5124,178 @@
           <w:szCs w:val="28"/>
         </w:rPr>
       </w:pPr>
-      <w:r>
-        <w:br w:type="page"/>
-      </w:r>
+    </w:p>
+    <w:tbl>
+      <w:tblPr>
+        <w:tblStyle w:val="Tablaconcuadrcula"/>
+        <w:tblW w:w="0" w:type="auto"/>
+        <w:tblLook w:val="04A0" w:firstRow="1" w:lastRow="0" w:firstColumn="1" w:lastColumn="0" w:noHBand="0" w:noVBand="1"/>
+      </w:tblPr>
+      <w:tblGrid>
+        <w:gridCol w:w="1980"/>
+        <w:gridCol w:w="6514"/>
+      </w:tblGrid>
+      <w:tr>
+        <w:trPr>
+          <w:tblHeader/>
+        </w:trPr>
+        <w:tc>
+          <w:tcPr>
+            <w:tcW w:w="1980" w:type="dxa"/>
+          </w:tcPr>
+          <w:p>
+            <w:pPr>
+              <w:rPr>
+                <w:b/>
+              </w:rPr>
+            </w:pPr>
+            <w:r>
+              <w:rPr>
+                <w:b/>
+              </w:rPr>
+              <w:t>CRITERIO</w:t>
+            </w:r>
+          </w:p>
+        </w:tc>
+        <w:tc>
+          <w:tcPr>
+            <w:tcW w:w="6514" w:type="dxa"/>
+          </w:tcPr>
+          <w:p>
+            <w:pPr>
+              <w:rPr>
+                <w:b/>
+              </w:rPr>
+            </w:pPr>
+            <w:r>
+              <w:rPr>
+                <w:b/>
+              </w:rPr>
+              <w:t>EVALUACIÓN</w:t>
+            </w:r>
+          </w:p>
+        </w:tc>
+      </w:tr>
+      <w:tr>
+        <w:tc>
+          <w:tcPr>
+            <w:tcW w:w="1980" w:type="dxa"/>
+          </w:tcPr>
+          <w:p>
+            <w:r>
+              <w:t>Tiempo de Implementación</w:t>
+            </w:r>
+          </w:p>
+        </w:tc>
+        <w:tc>
+          <w:tcPr>
+            <w:tcW w:w="6514" w:type="dxa"/>
+          </w:tcPr>
+          <w:p/>
+        </w:tc>
+      </w:tr>
+      <w:tr>
+        <w:tc>
+          <w:tcPr>
+            <w:tcW w:w="1980" w:type="dxa"/>
+          </w:tcPr>
+          <w:p>
+            <w:r>
+              <w:t>Dificultad de aprendizaje</w:t>
+            </w:r>
+          </w:p>
+        </w:tc>
+        <w:tc>
+          <w:tcPr>
+            <w:tcW w:w="6514" w:type="dxa"/>
+          </w:tcPr>
+          <w:p/>
+        </w:tc>
+      </w:tr>
+      <w:tr>
+        <w:tc>
+          <w:tcPr>
+            <w:tcW w:w="1980" w:type="dxa"/>
+          </w:tcPr>
+          <w:p>
+            <w:r>
+              <w:t>Número de líneas</w:t>
+            </w:r>
+          </w:p>
+        </w:tc>
+        <w:tc>
+          <w:tcPr>
+            <w:tcW w:w="6514" w:type="dxa"/>
+          </w:tcPr>
+          <w:p/>
+        </w:tc>
+      </w:tr>
+      <w:tr>
+        <w:tc>
+          <w:tcPr>
+            <w:tcW w:w="1980" w:type="dxa"/>
+          </w:tcPr>
+          <w:p>
+            <w:r>
+              <w:t>Tiempo de Consulta</w:t>
+            </w:r>
+          </w:p>
+        </w:tc>
+        <w:tc>
+          <w:tcPr>
+            <w:tcW w:w="6514" w:type="dxa"/>
+          </w:tcPr>
+          <w:p/>
+        </w:tc>
+      </w:tr>
+      <w:tr>
+        <w:tc>
+          <w:tcPr>
+            <w:tcW w:w="1980" w:type="dxa"/>
+          </w:tcPr>
+          <w:p>
+            <w:r>
+              <w:t>Base de Datos</w:t>
+            </w:r>
+          </w:p>
+        </w:tc>
+        <w:tc>
+          <w:tcPr>
+            <w:tcW w:w="6514" w:type="dxa"/>
+          </w:tcPr>
+          <w:p/>
+        </w:tc>
+      </w:tr>
+      <w:tr>
+        <w:tc>
+          <w:tcPr>
+            <w:tcW w:w="1980" w:type="dxa"/>
+          </w:tcPr>
+          <w:p>
+            <w:r>
+              <w:t xml:space="preserve">Peso Aplicación </w:t>
+            </w:r>
+          </w:p>
+        </w:tc>
+        <w:tc>
+          <w:tcPr>
+            <w:tcW w:w="6514" w:type="dxa"/>
+          </w:tcPr>
+          <w:p/>
+        </w:tc>
+      </w:tr>
+    </w:tbl>
+    <w:p>
+      <w:pPr>
+        <w:jc w:val="left"/>
+        <w:rPr>
+          <w:rFonts w:eastAsiaTheme="majorEastAsia"/>
+          <w:b/>
+          <w:color w:val="000000" w:themeColor="text1"/>
+          <w:sz w:val="28"/>
+          <w:szCs w:val="28"/>
+        </w:rPr>
+      </w:pPr>
     </w:p>
     <w:p>
       <w:pPr>
@@ -3774,7 +5303,6 @@
       </w:pPr>
       <w:bookmarkStart w:id="26" w:name="_Toc448254570"/>
       <w:r>
-        <w:lastRenderedPageBreak/>
         <w:t>7</w:t>
       </w:r>
       <w:r>
@@ -3804,7 +5332,7 @@
     <w:p>
       <w:pPr>
         <w:sectPr>
-          <w:footerReference w:type="default" r:id="rId9"/>
+          <w:footerReference w:type="default" r:id="rId24"/>
           <w:pgSz w:w="11906" w:h="16838"/>
           <w:pgMar w:top="1417" w:right="1701" w:bottom="1417" w:left="1701" w:header="708" w:footer="708" w:gutter="0"/>
           <w:cols w:space="708"/>
@@ -3955,8 +5483,6 @@
             <w:r>
               <w:t>7-8</w:t>
             </w:r>
-            <w:bookmarkStart w:id="27" w:name="_GoBack"/>
-            <w:bookmarkEnd w:id="27"/>
           </w:p>
         </w:tc>
         <w:tc>
@@ -4052,6 +5578,36 @@
               <w:t>Java DB</w:t>
             </w:r>
           </w:p>
+        </w:tc>
+        <w:tc>
+          <w:tcPr>
+            <w:tcW w:w="3260" w:type="dxa"/>
+          </w:tcPr>
+          <w:p/>
+        </w:tc>
+        <w:tc>
+          <w:tcPr>
+            <w:tcW w:w="5777" w:type="dxa"/>
+          </w:tcPr>
+          <w:p/>
+        </w:tc>
+      </w:tr>
+      <w:tr>
+        <w:tc>
+          <w:tcPr>
+            <w:tcW w:w="1980" w:type="dxa"/>
+          </w:tcPr>
+          <w:p>
+            <w:r>
+              <w:t>Peso Aplicación</w:t>
+            </w:r>
+          </w:p>
+        </w:tc>
+        <w:tc>
+          <w:tcPr>
+            <w:tcW w:w="2977" w:type="dxa"/>
+          </w:tcPr>
+          <w:p/>
         </w:tc>
         <w:tc>
           <w:tcPr>
@@ -4078,6 +5634,8 @@
           <w:docGrid w:linePitch="360"/>
         </w:sectPr>
       </w:pPr>
+      <w:bookmarkStart w:id="27" w:name="_GoBack"/>
+      <w:bookmarkEnd w:id="27"/>
     </w:p>
     <w:p>
       <w:pPr>
@@ -4180,7 +5738,7 @@
           <w:rPr>
             <w:noProof/>
           </w:rPr>
-          <w:t>6</w:t>
+          <w:t>18</w:t>
         </w:r>
         <w:r>
           <w:fldChar w:fldCharType="end"/>
@@ -5619,7 +7177,7 @@
 </file>
 
 <file path=customXml/itemProps1.xml><?xml version="1.0" encoding="utf-8"?>
-<ds:datastoreItem xmlns:ds="http://schemas.openxmlformats.org/officeDocument/2006/customXml" ds:itemID="{F87738A7-DAE3-4460-820C-DEFD3F1F12EE}">
+<ds:datastoreItem xmlns:ds="http://schemas.openxmlformats.org/officeDocument/2006/customXml" ds:itemID="{E0A1673E-7634-4A2F-B48B-01F56962A94B}">
   <ds:schemaRefs>
     <ds:schemaRef ds:uri="http://schemas.openxmlformats.org/officeDocument/2006/bibliography"/>
   </ds:schemaRefs>

</xml_diff>

<commit_message>
Cambios en el punto 1 y añadida documentación
</commit_message>
<xml_diff>
--- a/TG3_JavierOblaré.docx
+++ b/TG3_JavierOblaré.docx
@@ -2034,15 +2034,16 @@
       <w:bookmarkEnd w:id="1"/>
     </w:p>
     <w:p>
-      <w:r>
-        <w:t>En este apartado se debe indicar el número de grupo y los nombres de los autores, poniendo en primer lugar al coordinador del grupo.</w:t>
-      </w:r>
-    </w:p>
+      <w:bookmarkStart w:id="2" w:name="_Toc448254546"/>
+      <w:r>
+        <w:t>Somos el grupo 3 del turno de tarde, integrado por Javier Oblaré Liébana (coordinador), Javier Díaz Frías y Alejandro Escobar Martin</w:t>
+      </w:r>
+    </w:p>
+    <w:p/>
     <w:p>
       <w:pPr>
         <w:pStyle w:val="Ttulo2"/>
       </w:pPr>
-      <w:bookmarkStart w:id="2" w:name="_Toc448254546"/>
       <w:r>
         <w:t>1.2 Planificación</w:t>
       </w:r>
@@ -2050,66 +2051,27 @@
     </w:p>
     <w:p>
       <w:r>
-        <w:t xml:space="preserve">En este apartado se debe incluir un enlace (URL) </w:t>
-      </w:r>
-      <w:r>
-        <w:t xml:space="preserve">compartido a </w:t>
-      </w:r>
-      <w:r>
-        <w:t>la planificación del trabajo utilizando una herramienta online de diagramación Gantt (</w:t>
-      </w:r>
-      <w:proofErr w:type="gramStart"/>
-      <w:r>
-        <w:t>por  ejemplo</w:t>
-      </w:r>
-      <w:proofErr w:type="gramEnd"/>
-      <w:r>
-        <w:t xml:space="preserve">, </w:t>
+        <w:t>Hemos utilizado una herramienta online de diagramas (</w:t>
       </w:r>
       <w:proofErr w:type="spellStart"/>
       <w:r>
-        <w:t>GanttPro</w:t>
+        <w:t>Gan</w:t>
+      </w:r>
+      <w:r>
+        <w:t>ttPro</w:t>
       </w:r>
       <w:proofErr w:type="spellEnd"/>
       <w:r>
-        <w:t>, versión gratuita).</w:t>
-      </w:r>
-    </w:p>
-    <w:p>
-      <w:r>
-        <w:t>Hay que tener en cuenta que cada participante del grupo debe tener asign</w:t>
-      </w:r>
-      <w:r>
-        <w:t>adas tareas que sumen al menos 4</w:t>
-      </w:r>
-      <w:r>
-        <w:t>5 horas. El peso de este trabajo en la calificación total de la asig</w:t>
-      </w:r>
-      <w:r>
-        <w:t>natura es de un 3</w:t>
-      </w:r>
-      <w:r>
-        <w:t xml:space="preserve">0%, por </w:t>
-      </w:r>
-      <w:proofErr w:type="gramStart"/>
-      <w:r>
-        <w:t>tanto</w:t>
-      </w:r>
-      <w:proofErr w:type="gramEnd"/>
-      <w:r>
-        <w:t xml:space="preserve"> requiere de una dedicación de </w:t>
-      </w:r>
-      <w:r>
-        <w:t>4</w:t>
-      </w:r>
-      <w:r>
-        <w:t>5 horas</w:t>
-      </w:r>
-      <w:r>
-        <w:t xml:space="preserve"> del </w:t>
-      </w:r>
-      <w:r>
-        <w:t>total de 150 horas de la asignatura.</w:t>
+        <w:t xml:space="preserve">, versión gratuita), para </w:t>
+      </w:r>
+      <w:r>
+        <w:t xml:space="preserve">la planificación del trabajo, repartiéndose las tareas del trabajo, con su número de horas de trabajo por cada una. </w:t>
+      </w:r>
+    </w:p>
+    <w:p/>
+    <w:p>
+      <w:r>
+        <w:t>Este enlace le llevará a dicha planificación:</w:t>
       </w:r>
     </w:p>
     <w:p/>
@@ -2139,21 +2101,20 @@
     </w:p>
     <w:p>
       <w:r>
-        <w:t xml:space="preserve">En este apartado debe incluirse un enlace (URL) a un repositorio en GitHub </w:t>
-      </w:r>
-      <w:r>
-        <w:t xml:space="preserve">o </w:t>
-      </w:r>
-      <w:r>
-        <w:t xml:space="preserve">en </w:t>
-      </w:r>
-      <w:proofErr w:type="spellStart"/>
-      <w:r>
-        <w:t>BitBucket</w:t>
-      </w:r>
-      <w:proofErr w:type="spellEnd"/>
-      <w:r>
-        <w:t xml:space="preserve"> creado para el trabajo.</w:t>
+        <w:t>Hemos ido realizando el trabajo en el repositorio GitHub, dentro del cual su URL es:</w:t>
+      </w:r>
+    </w:p>
+    <w:p>
+      <w:hyperlink r:id="rId9" w:history="1">
+        <w:r>
+          <w:rPr>
+            <w:rStyle w:val="Hipervnculo"/>
+          </w:rPr>
+          <w:t>https://github.com/JaviOblare/TG3.git</w:t>
+        </w:r>
+      </w:hyperlink>
+      <w:r>
+        <w:t xml:space="preserve"> </w:t>
       </w:r>
     </w:p>
     <w:p>
@@ -2347,15 +2308,21 @@
     </w:p>
     <w:p>
       <w:r>
-        <w:t xml:space="preserve">Se puede dar libertad a los equipos de desarrollo en cuanto al diseño, pero la funcionalidad debe ser lo más parecida posible. Por ejemplo, no es necesario que los colores utilizados en las pantallas sean exactamente los mismos en ambos prototipos, a no ser que los miembros del grupo lo hayan decidido así, en cuyo caso, esos detalles de colores deben incluirse </w:t>
+        <w:t>Se puede dar libertad a los equipos de desarrollo en cuanto al diseño, pero la funcionalidad debe ser lo más parecida posible. Por ejemplo, no es necesario que los colores utilizados en las pantallas sean exactamente los mismos en ambos prototipos, a no ser que los miembros del grupo lo hayan decidido así, en cuyo caso, esos detalle</w:t>
+      </w:r>
+      <w:r>
+        <w:t>s de colores deben incluirse en</w:t>
+      </w:r>
+      <w:r>
+        <w:t xml:space="preserve"> el catálogo de requisitos, para que ambos equipos </w:t>
       </w:r>
       <w:proofErr w:type="gramStart"/>
       <w:r>
-        <w:t>en  el</w:t>
+        <w:t>los  cumplan</w:t>
       </w:r>
       <w:proofErr w:type="gramEnd"/>
       <w:r>
-        <w:t xml:space="preserve"> catálogo de requisitos, para que ambos equipos los  cumplan.</w:t>
+        <w:t>.</w:t>
       </w:r>
     </w:p>
     <w:p>
@@ -2491,6 +2458,44 @@
           </w:tcPr>
           <w:p>
             <w:r>
+              <w:t>La conexión a la base de datos deber ser mediante el mapeo de la tecnología empleada (</w:t>
+            </w:r>
+            <w:proofErr w:type="spellStart"/>
+            <w:r>
+              <w:t>Hibernate</w:t>
+            </w:r>
+            <w:proofErr w:type="spellEnd"/>
+            <w:r>
+              <w:t>/</w:t>
+            </w:r>
+            <w:proofErr w:type="spellStart"/>
+            <w:r>
+              <w:t>Entity</w:t>
+            </w:r>
+            <w:proofErr w:type="spellEnd"/>
+            <w:r>
+              <w:t xml:space="preserve"> Framework)</w:t>
+            </w:r>
+          </w:p>
+        </w:tc>
+      </w:tr>
+      <w:tr>
+        <w:tc>
+          <w:tcPr>
+            <w:tcW w:w="846" w:type="dxa"/>
+          </w:tcPr>
+          <w:p>
+            <w:r>
+              <w:t>RF04</w:t>
+            </w:r>
+          </w:p>
+        </w:tc>
+        <w:tc>
+          <w:tcPr>
+            <w:tcW w:w="7648" w:type="dxa"/>
+          </w:tcPr>
+          <w:p>
+            <w:r>
               <w:t>Página empleados – Listado con información de los empleados de la empresa (botón empleados desde la página inicial).</w:t>
             </w:r>
           </w:p>
@@ -2506,7 +2511,7 @@
           </w:tcPr>
           <w:p>
             <w:r>
-              <w:t>RF04</w:t>
+              <w:t>RF05</w:t>
             </w:r>
           </w:p>
         </w:tc>
@@ -2580,7 +2585,6 @@
               <w:rPr>
                 <w:b/>
               </w:rPr>
-              <w:lastRenderedPageBreak/>
               <w:t>REQ.</w:t>
             </w:r>
           </w:p>
@@ -2748,52 +2752,30 @@
       <w:pPr>
         <w:pStyle w:val="Ttulo2"/>
       </w:pPr>
-      <w:bookmarkStart w:id="8" w:name="_Toc448254552"/>
-      <w:r>
-        <w:t>3.1 C</w:t>
-      </w:r>
-      <w:r>
-        <w:t xml:space="preserve">riterio 1: </w:t>
+      <w:bookmarkStart w:id="8" w:name="_Toc448254553"/>
+    </w:p>
+    <w:p>
+      <w:pPr>
+        <w:pStyle w:val="Ttulo2"/>
+      </w:pPr>
+      <w:r>
+        <w:t>3.1</w:t>
+      </w:r>
+      <w:r>
+        <w:t xml:space="preserve"> C</w:t>
+      </w:r>
+      <w:r>
+        <w:t>riterio 1</w:t>
+      </w:r>
+      <w:r>
+        <w:t xml:space="preserve">: </w:t>
       </w:r>
       <w:bookmarkEnd w:id="8"/>
       <w:r>
-        <w:t>Tiempo de implementación de la aplicación</w:t>
-      </w:r>
-    </w:p>
-    <w:p>
-      <w:r>
-        <w:t>Por cada criterio hay que indicar el nombre, una breve descripción, y el tipo de valor a asignar al criterio.</w:t>
-      </w:r>
-      <w:r>
-        <w:t xml:space="preserve"> </w:t>
-      </w:r>
-    </w:p>
-    <w:p>
-      <w:r>
-        <w:t>Por ejemplo, si</w:t>
-      </w:r>
-      <w:r>
-        <w:t xml:space="preserve"> se comparan dos herramientas CASE</w:t>
-      </w:r>
-      <w:r>
-        <w:t xml:space="preserve"> </w:t>
-      </w:r>
-      <w:r>
-        <w:t xml:space="preserve">realizar el diseño UML de </w:t>
-      </w:r>
-      <w:r>
-        <w:t>un mismo sistema</w:t>
-      </w:r>
-      <w:r>
-        <w:t xml:space="preserve">, un criterio </w:t>
-      </w:r>
-      <w:r>
-        <w:t>podría ser</w:t>
-      </w:r>
-      <w:r>
-        <w:t>:</w:t>
-      </w:r>
-    </w:p>
+        <w:t>Dificultad de aprendizaje</w:t>
+      </w:r>
+    </w:p>
+    <w:p/>
     <w:p>
       <w:pPr>
         <w:rPr>
@@ -2804,21 +2786,86 @@
         <w:rPr>
           <w:i/>
         </w:rPr>
-        <w:t xml:space="preserve">Nombre del criterio: Tiempo de </w:t>
+        <w:t>Nombre del criterio: Dificultad de aprendizaje</w:t>
       </w:r>
       <w:r>
         <w:rPr>
           <w:i/>
         </w:rPr>
-        <w:t>implementación de la aplicación</w:t>
-      </w:r>
-      <w:r>
+        <w:t>.</w:t>
+      </w:r>
+    </w:p>
+    <w:p>
+      <w:pPr>
         <w:rPr>
           <w:i/>
         </w:rPr>
+      </w:pPr>
+      <w:r>
+        <w:rPr>
+          <w:i/>
+        </w:rPr>
+        <w:t>Descripción:</w:t>
+      </w:r>
+      <w:r>
+        <w:rPr>
+          <w:i/>
+        </w:rPr>
+        <w:t xml:space="preserve"> Dificultad de aprendizaje de uso de la tecnología.</w:t>
+      </w:r>
+    </w:p>
+    <w:p>
+      <w:pPr>
+        <w:rPr>
+          <w:i/>
+        </w:rPr>
+      </w:pPr>
+      <w:r>
+        <w:rPr>
+          <w:i/>
+        </w:rPr>
+        <w:t>Tipo de valor:</w:t>
+      </w:r>
+      <w:r>
+        <w:rPr>
+          <w:i/>
+        </w:rPr>
+        <w:t xml:space="preserve"> Numérico (0-10)</w:t>
+      </w:r>
+      <w:r>
+        <w:rPr>
+          <w:i/>
+        </w:rPr>
         <w:t>.</w:t>
       </w:r>
     </w:p>
+    <w:p/>
+    <w:p>
+      <w:pPr>
+        <w:pStyle w:val="Ttulo2"/>
+      </w:pPr>
+      <w:bookmarkStart w:id="9" w:name="_Toc448254554"/>
+      <w:r>
+        <w:t>3.</w:t>
+      </w:r>
+      <w:r>
+        <w:t>2</w:t>
+      </w:r>
+      <w:r>
+        <w:t xml:space="preserve"> C</w:t>
+      </w:r>
+      <w:r>
+        <w:t>riterio 2</w:t>
+      </w:r>
+      <w:r>
+        <w:t xml:space="preserve">: </w:t>
+      </w:r>
+      <w:bookmarkEnd w:id="9"/>
+      <w:r>
+        <w:t>Número de líneas de código realizadas</w:t>
+      </w:r>
+    </w:p>
+    <w:p/>
     <w:p>
       <w:pPr>
         <w:rPr>
@@ -2829,31 +2876,134 @@
         <w:rPr>
           <w:i/>
         </w:rPr>
+        <w:t>Nombre del criterio: Número de líneas</w:t>
+      </w:r>
+      <w:r>
+        <w:rPr>
+          <w:i/>
+        </w:rPr>
+        <w:t>.</w:t>
+      </w:r>
+    </w:p>
+    <w:p>
+      <w:pPr>
+        <w:rPr>
+          <w:i/>
+        </w:rPr>
+      </w:pPr>
+      <w:r>
+        <w:rPr>
+          <w:i/>
+        </w:rPr>
         <w:t>Descripción:</w:t>
       </w:r>
       <w:r>
         <w:rPr>
           <w:i/>
         </w:rPr>
-        <w:t xml:space="preserve"> </w:t>
-      </w:r>
-      <w:r>
+        <w:t xml:space="preserve"> Número de líneas de código realizadas.</w:t>
+      </w:r>
+    </w:p>
+    <w:p>
+      <w:pPr>
         <w:rPr>
           <w:i/>
         </w:rPr>
-        <w:t>Horas invertidas en la implementación de la aplicación.</w:t>
-      </w:r>
-    </w:p>
-    <w:p>
-      <w:pPr>
+      </w:pPr>
+      <w:r>
         <w:rPr>
           <w:i/>
         </w:rPr>
-      </w:pPr>
+        <w:t>Tipo de valor:</w:t>
+      </w:r>
       <w:r>
         <w:rPr>
           <w:i/>
         </w:rPr>
+        <w:t xml:space="preserve"> Numérico</w:t>
+      </w:r>
+      <w:r>
+        <w:rPr>
+          <w:i/>
+        </w:rPr>
+        <w:t>.</w:t>
+      </w:r>
+    </w:p>
+    <w:p>
+      <w:pPr>
+        <w:rPr>
+          <w:i/>
+        </w:rPr>
+      </w:pPr>
+    </w:p>
+    <w:p>
+      <w:pPr>
+        <w:pStyle w:val="Ttulo2"/>
+      </w:pPr>
+      <w:r>
+        <w:t>3.3 Criterio 3</w:t>
+      </w:r>
+      <w:r>
+        <w:t>: Velocidad de inserción y consulta de datos</w:t>
+      </w:r>
+    </w:p>
+    <w:p/>
+    <w:p>
+      <w:pPr>
+        <w:rPr>
+          <w:i/>
+        </w:rPr>
+      </w:pPr>
+      <w:r>
+        <w:rPr>
+          <w:i/>
+        </w:rPr>
+        <w:t>Nombre del criterio: Velocidad de consulta de datos.</w:t>
+      </w:r>
+    </w:p>
+    <w:p>
+      <w:pPr>
+        <w:rPr>
+          <w:i/>
+        </w:rPr>
+      </w:pPr>
+      <w:r>
+        <w:rPr>
+          <w:i/>
+        </w:rPr>
+        <w:t>Descripción</w:t>
+      </w:r>
+      <w:r>
+        <w:rPr>
+          <w:i/>
+        </w:rPr>
+        <w:t xml:space="preserve"> Velocidad de consulta de los datos de empleados registrados en la </w:t>
+      </w:r>
+      <w:proofErr w:type="spellStart"/>
+      <w:r>
+        <w:rPr>
+          <w:i/>
+        </w:rPr>
+        <w:t>bbdd</w:t>
+      </w:r>
+      <w:proofErr w:type="spellEnd"/>
+      <w:r>
+        <w:rPr>
+          <w:i/>
+        </w:rPr>
+        <w:t>.</w:t>
+      </w:r>
+    </w:p>
+    <w:p>
+      <w:pPr>
+        <w:rPr>
+          <w:i/>
+        </w:rPr>
+      </w:pPr>
+      <w:r>
+        <w:rPr>
+          <w:i/>
+        </w:rPr>
         <w:t>Tipo de valor:</w:t>
       </w:r>
       <w:r>
@@ -2866,34 +3016,103 @@
         <w:rPr>
           <w:i/>
         </w:rPr>
-        <w:t xml:space="preserve"> (horas)</w:t>
-      </w:r>
-      <w:r>
+        <w:t>.</w:t>
+      </w:r>
+    </w:p>
+    <w:p>
+      <w:pPr>
         <w:rPr>
           <w:i/>
         </w:rPr>
+      </w:pPr>
+    </w:p>
+    <w:p/>
+    <w:p>
+      <w:pPr>
+        <w:pStyle w:val="Ttulo2"/>
+      </w:pPr>
+      <w:r>
+        <w:t>3.4 Criterio 4</w:t>
+      </w:r>
+      <w:r>
+        <w:t>: Base de datos</w:t>
+      </w:r>
+    </w:p>
+    <w:p/>
+    <w:p>
+      <w:pPr>
+        <w:rPr>
+          <w:i/>
+        </w:rPr>
+      </w:pPr>
+      <w:r>
+        <w:rPr>
+          <w:i/>
+        </w:rPr>
+        <w:t>Nombre del criterio: Base de datos.</w:t>
+      </w:r>
+    </w:p>
+    <w:p>
+      <w:pPr>
+        <w:rPr>
+          <w:i/>
+        </w:rPr>
+      </w:pPr>
+      <w:r>
+        <w:rPr>
+          <w:i/>
+        </w:rPr>
+        <w:t>Descripción:</w:t>
+      </w:r>
+      <w:r>
+        <w:rPr>
+          <w:i/>
+        </w:rPr>
+        <w:t xml:space="preserve"> Con que sistema se realiza la base de datos de la aplicación.</w:t>
+      </w:r>
+    </w:p>
+    <w:p>
+      <w:pPr>
+        <w:rPr>
+          <w:i/>
+        </w:rPr>
+      </w:pPr>
+      <w:r>
+        <w:rPr>
+          <w:i/>
+        </w:rPr>
+        <w:t>Tipo de valor:</w:t>
+      </w:r>
+      <w:r>
+        <w:rPr>
+          <w:i/>
+        </w:rPr>
+        <w:t xml:space="preserve"> texto</w:t>
+      </w:r>
+      <w:r>
+        <w:rPr>
+          <w:i/>
+        </w:rPr>
         <w:t>.</w:t>
       </w:r>
     </w:p>
     <w:p>
       <w:pPr>
+        <w:rPr>
+          <w:i/>
+        </w:rPr>
+      </w:pPr>
+    </w:p>
+    <w:p/>
+    <w:p>
+      <w:pPr>
         <w:pStyle w:val="Ttulo2"/>
       </w:pPr>
-      <w:bookmarkStart w:id="9" w:name="_Toc448254553"/>
-    </w:p>
-    <w:p>
-      <w:pPr>
-        <w:pStyle w:val="Ttulo2"/>
-      </w:pPr>
-      <w:r>
-        <w:t>3.2 C</w:t>
-      </w:r>
-      <w:r>
-        <w:t xml:space="preserve">riterio 2: </w:t>
-      </w:r>
-      <w:bookmarkEnd w:id="9"/>
-      <w:r>
-        <w:t>Dificultad de aprendizaje</w:t>
+      <w:r>
+        <w:t>3.5 Criterio 5</w:t>
+      </w:r>
+      <w:r>
+        <w:t xml:space="preserve">: Peso Aplicación </w:t>
       </w:r>
     </w:p>
     <w:p/>
@@ -2907,403 +3126,45 @@
         <w:rPr>
           <w:i/>
         </w:rPr>
-        <w:t>Nombre del criterio: Dificultad de aprendizaje</w:t>
-      </w:r>
-      <w:r>
+        <w:t>Nombre del criterio: Peso Aplicación.</w:t>
+      </w:r>
+    </w:p>
+    <w:p>
+      <w:pPr>
         <w:rPr>
           <w:i/>
         </w:rPr>
-        <w:t>.</w:t>
-      </w:r>
-    </w:p>
-    <w:p>
-      <w:pPr>
+      </w:pPr>
+      <w:r>
         <w:rPr>
           <w:i/>
         </w:rPr>
-      </w:pPr>
+        <w:t>Descripción:</w:t>
+      </w:r>
       <w:r>
         <w:rPr>
           <w:i/>
         </w:rPr>
-        <w:t>Descripción:</w:t>
-      </w:r>
-      <w:r>
+        <w:t xml:space="preserve"> Peso en bytes de la aplicación desarrollada.</w:t>
+      </w:r>
+    </w:p>
+    <w:p>
+      <w:pPr>
         <w:rPr>
           <w:i/>
         </w:rPr>
-        <w:t xml:space="preserve"> Dificultad de aprendizaje de uso de la tecnología.</w:t>
-      </w:r>
-    </w:p>
-    <w:p>
-      <w:pPr>
+      </w:pPr>
+      <w:r>
         <w:rPr>
           <w:i/>
         </w:rPr>
-      </w:pPr>
+        <w:t>Tipo de valor:</w:t>
+      </w:r>
       <w:r>
         <w:rPr>
           <w:i/>
         </w:rPr>
-        <w:t>Tipo de valor:</w:t>
-      </w:r>
-      <w:r>
-        <w:rPr>
-          <w:i/>
-        </w:rPr>
-        <w:t xml:space="preserve"> Numérico (0-10)</w:t>
-      </w:r>
-      <w:r>
-        <w:rPr>
-          <w:i/>
-        </w:rPr>
-        <w:t>.</w:t>
-      </w:r>
-    </w:p>
-    <w:p/>
-    <w:p>
-      <w:pPr>
-        <w:pStyle w:val="Ttulo2"/>
-      </w:pPr>
-      <w:bookmarkStart w:id="10" w:name="_Toc448254554"/>
-      <w:r>
-        <w:t>3.</w:t>
-      </w:r>
-      <w:r>
-        <w:t>3</w:t>
-      </w:r>
-      <w:r>
-        <w:t xml:space="preserve"> C</w:t>
-      </w:r>
-      <w:r>
-        <w:t>riterio 3</w:t>
-      </w:r>
-      <w:r>
-        <w:t xml:space="preserve">: </w:t>
-      </w:r>
-      <w:bookmarkEnd w:id="10"/>
-      <w:r>
-        <w:t>Número de líneas de código realizadas</w:t>
-      </w:r>
-    </w:p>
-    <w:p/>
-    <w:p>
-      <w:pPr>
-        <w:rPr>
-          <w:i/>
-        </w:rPr>
-      </w:pPr>
-      <w:r>
-        <w:rPr>
-          <w:i/>
-        </w:rPr>
-        <w:t>Nombre del criterio: Número de líneas</w:t>
-      </w:r>
-      <w:r>
-        <w:rPr>
-          <w:i/>
-        </w:rPr>
-        <w:t>.</w:t>
-      </w:r>
-    </w:p>
-    <w:p>
-      <w:pPr>
-        <w:rPr>
-          <w:i/>
-        </w:rPr>
-      </w:pPr>
-      <w:r>
-        <w:rPr>
-          <w:i/>
-        </w:rPr>
-        <w:t>Descripción:</w:t>
-      </w:r>
-      <w:r>
-        <w:rPr>
-          <w:i/>
-        </w:rPr>
-        <w:t xml:space="preserve"> Número de líneas de código realizadas.</w:t>
-      </w:r>
-    </w:p>
-    <w:p>
-      <w:pPr>
-        <w:rPr>
-          <w:i/>
-        </w:rPr>
-      </w:pPr>
-      <w:r>
-        <w:rPr>
-          <w:i/>
-        </w:rPr>
-        <w:t>Tipo de valor:</w:t>
-      </w:r>
-      <w:r>
-        <w:rPr>
-          <w:i/>
-        </w:rPr>
-        <w:t xml:space="preserve"> Numérico</w:t>
-      </w:r>
-      <w:r>
-        <w:rPr>
-          <w:i/>
-        </w:rPr>
-        <w:t>.</w:t>
-      </w:r>
-    </w:p>
-    <w:p>
-      <w:pPr>
-        <w:rPr>
-          <w:i/>
-        </w:rPr>
-      </w:pPr>
-    </w:p>
-    <w:p>
-      <w:pPr>
-        <w:pStyle w:val="Ttulo2"/>
-      </w:pPr>
-      <w:r>
-        <w:t>3.3 Criterio 4: Velocidad de inserción y consulta de datos</w:t>
-      </w:r>
-    </w:p>
-    <w:p/>
-    <w:p>
-      <w:pPr>
-        <w:rPr>
-          <w:i/>
-        </w:rPr>
-      </w:pPr>
-      <w:r>
-        <w:rPr>
-          <w:i/>
-        </w:rPr>
-        <w:t>Nombre del criterio: Velocidad de consulta de datos.</w:t>
-      </w:r>
-    </w:p>
-    <w:p>
-      <w:pPr>
-        <w:rPr>
-          <w:i/>
-        </w:rPr>
-      </w:pPr>
-      <w:r>
-        <w:rPr>
-          <w:i/>
-        </w:rPr>
-        <w:t>Descripción</w:t>
-      </w:r>
-      <w:r>
-        <w:rPr>
-          <w:i/>
-        </w:rPr>
-        <w:t xml:space="preserve"> Velocidad de consulta de los datos de empleados registrados en la </w:t>
-      </w:r>
-      <w:proofErr w:type="spellStart"/>
-      <w:r>
-        <w:rPr>
-          <w:i/>
-        </w:rPr>
-        <w:t>bbdd</w:t>
-      </w:r>
-      <w:proofErr w:type="spellEnd"/>
-      <w:r>
-        <w:rPr>
-          <w:i/>
-        </w:rPr>
-        <w:t>.</w:t>
-      </w:r>
-    </w:p>
-    <w:p>
-      <w:pPr>
-        <w:rPr>
-          <w:i/>
-        </w:rPr>
-      </w:pPr>
-      <w:r>
-        <w:rPr>
-          <w:i/>
-        </w:rPr>
-        <w:t>Tipo de valor:</w:t>
-      </w:r>
-      <w:r>
-        <w:rPr>
-          <w:i/>
-        </w:rPr>
-        <w:t xml:space="preserve"> Numérico</w:t>
-      </w:r>
-      <w:r>
-        <w:rPr>
-          <w:i/>
-        </w:rPr>
-        <w:t>.</w:t>
-      </w:r>
-    </w:p>
-    <w:p>
-      <w:pPr>
-        <w:rPr>
-          <w:i/>
-        </w:rPr>
-      </w:pPr>
-    </w:p>
-    <w:p/>
-    <w:p>
-      <w:pPr>
-        <w:pStyle w:val="Ttulo2"/>
-      </w:pPr>
-      <w:r>
-        <w:t>3.5 Criterio 5</w:t>
-      </w:r>
-      <w:r>
-        <w:t>: Base de datos</w:t>
-      </w:r>
-    </w:p>
-    <w:p/>
-    <w:p>
-      <w:pPr>
-        <w:rPr>
-          <w:i/>
-        </w:rPr>
-      </w:pPr>
-      <w:r>
-        <w:rPr>
-          <w:i/>
-        </w:rPr>
-        <w:t>Nombre del criterio: Base de datos.</w:t>
-      </w:r>
-    </w:p>
-    <w:p>
-      <w:pPr>
-        <w:rPr>
-          <w:i/>
-        </w:rPr>
-      </w:pPr>
-      <w:r>
-        <w:rPr>
-          <w:i/>
-        </w:rPr>
-        <w:t>Descripción:</w:t>
-      </w:r>
-      <w:r>
-        <w:rPr>
-          <w:i/>
-        </w:rPr>
-        <w:t xml:space="preserve"> Con que sistema se realiza la base de datos de la aplicación.</w:t>
-      </w:r>
-    </w:p>
-    <w:p>
-      <w:pPr>
-        <w:rPr>
-          <w:i/>
-        </w:rPr>
-      </w:pPr>
-      <w:r>
-        <w:rPr>
-          <w:i/>
-        </w:rPr>
-        <w:t>Tipo de valor:</w:t>
-      </w:r>
-      <w:r>
-        <w:rPr>
-          <w:i/>
-        </w:rPr>
-        <w:t xml:space="preserve"> texto</w:t>
-      </w:r>
-      <w:r>
-        <w:rPr>
-          <w:i/>
-        </w:rPr>
-        <w:t>.</w:t>
-      </w:r>
-    </w:p>
-    <w:p>
-      <w:pPr>
-        <w:rPr>
-          <w:i/>
-        </w:rPr>
-      </w:pPr>
-    </w:p>
-    <w:p/>
-    <w:p>
-      <w:pPr>
-        <w:pStyle w:val="Ttulo2"/>
-      </w:pPr>
-      <w:r>
-        <w:t>3.6 Criterio 6</w:t>
-      </w:r>
-      <w:r>
-        <w:t xml:space="preserve">: </w:t>
-      </w:r>
-      <w:r>
-        <w:t xml:space="preserve">Peso Aplicación </w:t>
-      </w:r>
-    </w:p>
-    <w:p/>
-    <w:p>
-      <w:pPr>
-        <w:rPr>
-          <w:i/>
-        </w:rPr>
-      </w:pPr>
-      <w:r>
-        <w:rPr>
-          <w:i/>
-        </w:rPr>
-        <w:t xml:space="preserve">Nombre del criterio: </w:t>
-      </w:r>
-      <w:r>
-        <w:rPr>
-          <w:i/>
-        </w:rPr>
-        <w:t>Peso Aplicación.</w:t>
-      </w:r>
-    </w:p>
-    <w:p>
-      <w:pPr>
-        <w:rPr>
-          <w:i/>
-        </w:rPr>
-      </w:pPr>
-      <w:r>
-        <w:rPr>
-          <w:i/>
-        </w:rPr>
-        <w:t>Descripción:</w:t>
-      </w:r>
-      <w:r>
-        <w:rPr>
-          <w:i/>
-        </w:rPr>
-        <w:t xml:space="preserve"> Peso en bytes de la aplicación desarrollada</w:t>
-      </w:r>
-      <w:r>
-        <w:rPr>
-          <w:i/>
-        </w:rPr>
-        <w:t>.</w:t>
-      </w:r>
-    </w:p>
-    <w:p>
-      <w:pPr>
-        <w:rPr>
-          <w:i/>
-        </w:rPr>
-      </w:pPr>
-      <w:r>
-        <w:rPr>
-          <w:i/>
-        </w:rPr>
-        <w:t>Tipo de valor:</w:t>
-      </w:r>
-      <w:r>
-        <w:rPr>
-          <w:i/>
-        </w:rPr>
-        <w:t xml:space="preserve"> </w:t>
-      </w:r>
-      <w:r>
-        <w:rPr>
-          <w:i/>
-        </w:rPr>
-        <w:t>numero</w:t>
+        <w:t xml:space="preserve"> numero</w:t>
       </w:r>
       <w:r>
         <w:rPr>
@@ -3333,41 +3194,30 @@
       <w:pPr>
         <w:pStyle w:val="Ttulo1"/>
       </w:pPr>
-      <w:bookmarkStart w:id="11" w:name="_Toc448254555"/>
+      <w:bookmarkStart w:id="10" w:name="_Toc448254555"/>
       <w:r>
         <w:lastRenderedPageBreak/>
-        <w:t>4. Proyecto de implementación de un prototipo del sistema utilizando la tecnología A</w:t>
+        <w:t xml:space="preserve">4. Proyecto de implementación de un prototipo del sistema utilizando </w:t>
+      </w:r>
+      <w:bookmarkEnd w:id="10"/>
+      <w:proofErr w:type="spellStart"/>
+      <w:r>
+        <w:t>Hibernate</w:t>
+      </w:r>
+      <w:proofErr w:type="spellEnd"/>
+    </w:p>
+    <w:p>
+      <w:pPr>
+        <w:pStyle w:val="Ttulo2"/>
+      </w:pPr>
+      <w:bookmarkStart w:id="11" w:name="_Toc448254556"/>
+      <w:r>
+        <w:t>4.1 Documentación de diseño</w:t>
       </w:r>
       <w:bookmarkEnd w:id="11"/>
     </w:p>
     <w:p>
       <w:r>
-        <w:t>Se trata de incluir en este apartado la documentación del desarrollo del proyecto de implementación, utilizando la tecnología A, del sistema cuyos requisitos funcionales se enumeraron en el apartado 2.</w:t>
-      </w:r>
-    </w:p>
-    <w:p>
-      <w:pPr>
-        <w:pStyle w:val="Ttulo2"/>
-      </w:pPr>
-      <w:bookmarkStart w:id="12" w:name="_Toc448254556"/>
-      <w:r>
-        <w:t>4.1 Documentación de diseño</w:t>
-      </w:r>
-      <w:bookmarkEnd w:id="12"/>
-    </w:p>
-    <w:p>
-      <w:r>
-        <w:t xml:space="preserve">Hay que incluir la descripción del diseño del prototipo, incluyendo diagramas, y </w:t>
-      </w:r>
-      <w:r>
-        <w:t xml:space="preserve">el diseño de </w:t>
-      </w:r>
-      <w:r>
-        <w:t>la interfaz de usuario.</w:t>
-      </w:r>
-    </w:p>
-    <w:p>
-      <w:r>
         <w:t xml:space="preserve">El diseño de la aplicación basada en </w:t>
       </w:r>
       <w:proofErr w:type="spellStart"/>
@@ -3382,22 +3232,13 @@
         <w:t>Dar de Alta Empleados</w:t>
       </w:r>
       <w:r>
-        <w:t xml:space="preserve">” el cuál accederá a otra página, dentro de la cuál tendremos un formulario que rellenar los datos del empleado, </w:t>
-      </w:r>
-      <w:r>
-        <w:t xml:space="preserve">el registro se confirmará con un botón llamado </w:t>
-      </w:r>
-      <w:r>
-        <w:t>“</w:t>
+        <w:t>” el cuál accederá a otra página, dentro de la cuál tendremos un formulario que rellenar los datos del empleado, el registro se confirmará con un botón llamado “</w:t>
       </w:r>
       <w:r>
         <w:t>Registrar</w:t>
       </w:r>
       <w:r>
-        <w:t>”</w:t>
-      </w:r>
-      <w:r>
-        <w:t xml:space="preserve">, con lo que los datos se guardaran en la base de datos creada anteriormente a través de </w:t>
+        <w:t xml:space="preserve">”, con lo que los datos se guardaran en la base de datos creada anteriormente a través de </w:t>
       </w:r>
       <w:proofErr w:type="spellStart"/>
       <w:r>
@@ -3448,7 +3289,7 @@
                     <pic:cNvPicPr/>
                   </pic:nvPicPr>
                   <pic:blipFill rotWithShape="1">
-                    <a:blip r:embed="rId9"/>
+                    <a:blip r:embed="rId10"/>
                     <a:srcRect l="32455" t="23532" r="32443" b="25170"/>
                     <a:stretch/>
                   </pic:blipFill>
@@ -3493,7 +3334,6 @@
           <w:noProof/>
           <w:lang w:eastAsia="es-ES"/>
         </w:rPr>
-        <w:lastRenderedPageBreak/>
         <w:drawing>
           <wp:inline distT="0" distB="0" distL="0" distR="0" wp14:anchorId="6A507554" wp14:editId="5549FD6D">
             <wp:extent cx="3743325" cy="3074874"/>
@@ -3510,7 +3350,7 @@
                     <pic:cNvPicPr/>
                   </pic:nvPicPr>
                   <pic:blipFill rotWithShape="1">
-                    <a:blip r:embed="rId10"/>
+                    <a:blip r:embed="rId11"/>
                     <a:srcRect l="35101" t="27923" r="35266" b="28781"/>
                     <a:stretch/>
                   </pic:blipFill>
@@ -3543,6 +3383,7 @@
         <w:jc w:val="center"/>
       </w:pPr>
       <w:r>
+        <w:lastRenderedPageBreak/>
         <w:t>Página Dar Alta Empleados</w:t>
       </w:r>
     </w:p>
@@ -3571,7 +3412,7 @@
                     <pic:cNvPicPr/>
                   </pic:nvPicPr>
                   <pic:blipFill rotWithShape="1">
-                    <a:blip r:embed="rId11"/>
+                    <a:blip r:embed="rId12"/>
                     <a:srcRect l="27340" t="27923" r="27857" b="28781"/>
                     <a:stretch/>
                   </pic:blipFill>
@@ -3611,11 +3452,11 @@
       <w:pPr>
         <w:pStyle w:val="Ttulo2"/>
       </w:pPr>
-      <w:bookmarkStart w:id="13" w:name="_Toc448254557"/>
+      <w:bookmarkStart w:id="12" w:name="_Toc448254557"/>
       <w:r>
         <w:t>4.2 Documentación de construcción</w:t>
       </w:r>
-      <w:bookmarkEnd w:id="13"/>
+      <w:bookmarkEnd w:id="12"/>
     </w:p>
     <w:p>
       <w:r>
@@ -3652,7 +3493,6 @@
         <w:jc w:val="left"/>
       </w:pPr>
       <w:r>
-        <w:lastRenderedPageBreak/>
         <w:t xml:space="preserve">Primero creamos una base de datos, utilizamos la base de datos local de java para dicha realización. Su nombre es </w:t>
       </w:r>
       <w:proofErr w:type="spellStart"/>
@@ -3673,6 +3513,7 @@
           <w:noProof/>
           <w:lang w:eastAsia="es-ES"/>
         </w:rPr>
+        <w:lastRenderedPageBreak/>
         <w:drawing>
           <wp:inline distT="0" distB="0" distL="0" distR="0" wp14:anchorId="561C1F74" wp14:editId="737BD971">
             <wp:extent cx="3057525" cy="2810950"/>
@@ -3689,7 +3530,7 @@
                     <pic:cNvPicPr/>
                   </pic:nvPicPr>
                   <pic:blipFill rotWithShape="1">
-                    <a:blip r:embed="rId12"/>
+                    <a:blip r:embed="rId13"/>
                     <a:srcRect r="67192" b="46350"/>
                     <a:stretch/>
                   </pic:blipFill>
@@ -3824,7 +3665,7 @@
                     <pic:cNvPicPr/>
                   </pic:nvPicPr>
                   <pic:blipFill rotWithShape="1">
-                    <a:blip r:embed="rId13"/>
+                    <a:blip r:embed="rId14"/>
                     <a:srcRect r="65957" b="35997"/>
                     <a:stretch/>
                   </pic:blipFill>
@@ -3872,7 +3713,7 @@
                     <pic:cNvPicPr/>
                   </pic:nvPicPr>
                   <pic:blipFill rotWithShape="1">
-                    <a:blip r:embed="rId14"/>
+                    <a:blip r:embed="rId15"/>
                     <a:srcRect r="65781" b="23133"/>
                     <a:stretch/>
                   </pic:blipFill>
@@ -3927,7 +3768,6 @@
           <w:noProof/>
           <w:lang w:eastAsia="es-ES"/>
         </w:rPr>
-        <w:lastRenderedPageBreak/>
         <w:t>Comenzamos con la aplicación y lo primero que hacemos es configurar hibernate para la conexión con la base de datos, la cual tras unos pasos obtenemos dicho archivo: hibernate.cfg.xml.</w:t>
       </w:r>
     </w:p>
@@ -3940,6 +3780,7 @@
           <w:noProof/>
           <w:lang w:eastAsia="es-ES"/>
         </w:rPr>
+        <w:lastRenderedPageBreak/>
         <w:drawing>
           <wp:inline distT="0" distB="0" distL="0" distR="0" wp14:anchorId="4868C026" wp14:editId="672DDC12">
             <wp:extent cx="4295775" cy="2028825"/>
@@ -3956,7 +3797,7 @@
                     <pic:cNvPicPr/>
                   </pic:nvPicPr>
                   <pic:blipFill rotWithShape="1">
-                    <a:blip r:embed="rId15"/>
+                    <a:blip r:embed="rId16"/>
                     <a:srcRect r="20449" b="33173"/>
                     <a:stretch/>
                   </pic:blipFill>
@@ -4025,7 +3866,7 @@
                     <pic:cNvPicPr/>
                   </pic:nvPicPr>
                   <pic:blipFill rotWithShape="1">
-                    <a:blip r:embed="rId16"/>
+                    <a:blip r:embed="rId17"/>
                     <a:srcRect r="20273" b="35683"/>
                     <a:stretch/>
                   </pic:blipFill>
@@ -4126,7 +3967,7 @@
                     <pic:cNvPicPr/>
                   </pic:nvPicPr>
                   <pic:blipFill rotWithShape="1">
-                    <a:blip r:embed="rId17"/>
+                    <a:blip r:embed="rId18"/>
                     <a:srcRect r="20979" b="33487"/>
                     <a:stretch/>
                   </pic:blipFill>
@@ -4174,7 +4015,6 @@
         <w:jc w:val="left"/>
       </w:pPr>
       <w:r>
-        <w:lastRenderedPageBreak/>
         <w:t xml:space="preserve">Su configuración en </w:t>
       </w:r>
       <w:proofErr w:type="spellStart"/>
@@ -4195,6 +4035,7 @@
           <w:noProof/>
           <w:lang w:eastAsia="es-ES"/>
         </w:rPr>
+        <w:lastRenderedPageBreak/>
         <w:drawing>
           <wp:inline distT="0" distB="0" distL="0" distR="0" wp14:anchorId="2CC9D4FE" wp14:editId="59A09A59">
             <wp:extent cx="4257675" cy="1943100"/>
@@ -4211,7 +4052,7 @@
                     <pic:cNvPicPr/>
                   </pic:nvPicPr>
                   <pic:blipFill rotWithShape="1">
-                    <a:blip r:embed="rId18"/>
+                    <a:blip r:embed="rId19"/>
                     <a:srcRect r="21155" b="35997"/>
                     <a:stretch/>
                   </pic:blipFill>
@@ -4277,7 +4118,7 @@
                     <pic:cNvPicPr/>
                   </pic:nvPicPr>
                   <pic:blipFill rotWithShape="1">
-                    <a:blip r:embed="rId19"/>
+                    <a:blip r:embed="rId20"/>
                     <a:srcRect r="21155" b="36624"/>
                     <a:stretch/>
                   </pic:blipFill>
@@ -4338,7 +4179,7 @@
                     <pic:cNvPicPr/>
                   </pic:nvPicPr>
                   <pic:blipFill rotWithShape="1">
-                    <a:blip r:embed="rId20"/>
+                    <a:blip r:embed="rId21"/>
                     <a:srcRect r="20979" b="36311"/>
                     <a:stretch/>
                   </pic:blipFill>
@@ -4386,7 +4227,6 @@
         <w:jc w:val="left"/>
       </w:pPr>
       <w:r>
-        <w:lastRenderedPageBreak/>
         <w:t>En esta vista mostraremos los datos de los empleados registrados anteriormente.</w:t>
       </w:r>
     </w:p>
@@ -4399,6 +4239,7 @@
           <w:noProof/>
           <w:lang w:eastAsia="es-ES"/>
         </w:rPr>
+        <w:lastRenderedPageBreak/>
         <w:drawing>
           <wp:inline distT="0" distB="0" distL="0" distR="0" wp14:anchorId="06E47321" wp14:editId="7B8CC5B8">
             <wp:extent cx="4238625" cy="1943100"/>
@@ -4415,7 +4256,7 @@
                     <pic:cNvPicPr/>
                   </pic:nvPicPr>
                   <pic:blipFill rotWithShape="1">
-                    <a:blip r:embed="rId21"/>
+                    <a:blip r:embed="rId22"/>
                     <a:srcRect r="21507" b="35997"/>
                     <a:stretch/>
                   </pic:blipFill>
@@ -4485,7 +4326,7 @@
                     <pic:cNvPicPr/>
                   </pic:nvPicPr>
                   <pic:blipFill rotWithShape="1">
-                    <a:blip r:embed="rId22"/>
+                    <a:blip r:embed="rId23"/>
                     <a:srcRect r="21155" b="36624"/>
                     <a:stretch/>
                   </pic:blipFill>
@@ -4515,7 +4356,7 @@
     </w:p>
     <w:p>
       <w:pPr>
-        <w:jc w:val="center"/>
+        <w:jc w:val="left"/>
       </w:pPr>
       <w:r>
         <w:t xml:space="preserve">Y aquí estaría el </w:t>
@@ -4554,7 +4395,7 @@
                     <pic:cNvPicPr/>
                   </pic:nvPicPr>
                   <pic:blipFill rotWithShape="1">
-                    <a:blip r:embed="rId23"/>
+                    <a:blip r:embed="rId24"/>
                     <a:srcRect r="21331" b="36311"/>
                     <a:stretch/>
                   </pic:blipFill>
@@ -4591,94 +4432,57 @@
       <w:pPr>
         <w:pStyle w:val="Ttulo2"/>
       </w:pPr>
-      <w:bookmarkStart w:id="14" w:name="_Toc448254558"/>
+      <w:bookmarkStart w:id="13" w:name="_Toc448254558"/>
       <w:r>
         <w:t>4.3 Documentación de pruebas</w:t>
       </w:r>
+      <w:bookmarkEnd w:id="13"/>
+    </w:p>
+    <w:p>
+      <w:r>
+        <w:t>Casos de prueba establecidos y resultados de las pruebas y acciones de corrección. No es creíble que no hayan aparecido errores en los caso</w:t>
+      </w:r>
+      <w:r>
+        <w:t>s</w:t>
+      </w:r>
+      <w:r>
+        <w:t xml:space="preserve"> de prueba.</w:t>
+      </w:r>
+    </w:p>
+    <w:p>
+      <w:pPr>
+        <w:pStyle w:val="Ttulo2"/>
+      </w:pPr>
+      <w:bookmarkStart w:id="14" w:name="_Toc448254559"/>
+    </w:p>
+    <w:p>
+      <w:pPr>
+        <w:pStyle w:val="Ttulo2"/>
+      </w:pPr>
+      <w:r>
+        <w:t>4.4 Documentación de instalación</w:t>
+      </w:r>
       <w:bookmarkEnd w:id="14"/>
     </w:p>
     <w:p>
       <w:r>
-        <w:t>Casos de prueba establecidos y resultados de las pruebas y acciones de corrección. No es creíble que no hayan aparecido errores en los caso</w:t>
-      </w:r>
-      <w:r>
-        <w:t>s</w:t>
-      </w:r>
-      <w:r>
-        <w:t xml:space="preserve"> de prueba.</w:t>
+        <w:t xml:space="preserve">Para poder ejecutar el prototipo debe </w:t>
+      </w:r>
+      <w:r>
+        <w:t>pulsar en el ejecutable que ha sido creado, el cual se abrirá y podrá acceder a la aplicación la cual funcionará una vez esté conectada la base de datos.</w:t>
       </w:r>
     </w:p>
     <w:p>
       <w:pPr>
         <w:pStyle w:val="Ttulo2"/>
       </w:pPr>
-      <w:bookmarkStart w:id="15" w:name="_Toc448254559"/>
-      <w:r>
-        <w:t>4.4 Documentación de instalación</w:t>
+      <w:bookmarkStart w:id="15" w:name="_Toc448254560"/>
+      <w:r>
+        <w:t>4.5 Manual de usuario</w:t>
       </w:r>
       <w:bookmarkEnd w:id="15"/>
-    </w:p>
-    <w:p>
-      <w:r>
-        <w:t>Descripción suficiente para que una persona que no ha participado en el proyecto pueda instalar el prototipo.</w:t>
-      </w:r>
       <w:r>
         <w:t xml:space="preserve"> </w:t>
-      </w:r>
-    </w:p>
-    <w:p>
-      <w:r>
-        <w:lastRenderedPageBreak/>
-        <w:t xml:space="preserve">Para poder ejecutar el prototipo debe tener instalado en su ordenador el entorno de desarrollo </w:t>
-      </w:r>
-      <w:proofErr w:type="spellStart"/>
-      <w:r>
-        <w:t>Netbeans</w:t>
-      </w:r>
-      <w:proofErr w:type="spellEnd"/>
-      <w:r>
-        <w:t>, abrimos el prototipo de</w:t>
-      </w:r>
-      <w:r>
-        <w:t xml:space="preserve">sde </w:t>
-      </w:r>
-      <w:proofErr w:type="spellStart"/>
-      <w:r>
-        <w:t>Netbeans</w:t>
-      </w:r>
-      <w:proofErr w:type="spellEnd"/>
-      <w:r>
-        <w:t>, una vez tenemos el p</w:t>
-      </w:r>
-      <w:r>
-        <w:t>royecto cargado, nos vamos a la</w:t>
-      </w:r>
-      <w:r>
-        <w:t xml:space="preserve"> base de datos y conectamos la base de datos y ya está listo para utilizar</w:t>
-      </w:r>
-      <w:r>
-        <w:t>.</w:t>
-      </w:r>
-    </w:p>
-    <w:p>
-      <w:pPr>
-        <w:pStyle w:val="Ttulo2"/>
-      </w:pPr>
-      <w:bookmarkStart w:id="16" w:name="_Toc448254560"/>
-      <w:r>
-        <w:t>4.5 Manual de usuario</w:t>
-      </w:r>
-      <w:bookmarkEnd w:id="16"/>
-      <w:r>
-        <w:t xml:space="preserve"> </w:t>
-      </w:r>
-    </w:p>
-    <w:p>
-      <w:r>
-        <w:t>Descripción suficiente para que una persona que no ha participado en el proyecto pueda utilizar toda la funcionalidad que ofrece el prototipo.</w:t>
-      </w:r>
-      <w:r>
-        <w:t xml:space="preserve"> Que debe coincidir con los requisitos funcionales incluidos en el apartado 2.</w:t>
       </w:r>
     </w:p>
     <w:p>
@@ -4723,108 +4527,113 @@
       <w:pPr>
         <w:pStyle w:val="Ttulo1"/>
       </w:pPr>
-      <w:bookmarkStart w:id="17" w:name="_Toc448254561"/>
+      <w:bookmarkStart w:id="16" w:name="_Toc448254561"/>
       <w:r>
         <w:lastRenderedPageBreak/>
-        <w:t xml:space="preserve">5. Proyecto de implementación de un prototipo del sistema utilizando la tecnología </w:t>
-      </w:r>
-      <w:r>
-        <w:t>B</w:t>
+        <w:t xml:space="preserve">5. Proyecto de implementación de un prototipo del sistema utilizando </w:t>
+      </w:r>
+      <w:bookmarkEnd w:id="16"/>
+      <w:proofErr w:type="spellStart"/>
+      <w:r>
+        <w:t>Entity</w:t>
+      </w:r>
+      <w:proofErr w:type="spellEnd"/>
+      <w:r>
+        <w:t xml:space="preserve"> Framework</w:t>
+      </w:r>
+    </w:p>
+    <w:p>
+      <w:r>
+        <w:t>Se trata de incluir en este apartado la documentación del desarrollo del proyecto de implementa</w:t>
+      </w:r>
+      <w:r>
+        <w:t>ción, utilizando la tecnología B</w:t>
+      </w:r>
+      <w:r>
+        <w:t>, del sistema cuyos requisitos funcionales se enumeraron en el apartado 2.</w:t>
+      </w:r>
+    </w:p>
+    <w:p>
+      <w:pPr>
+        <w:pStyle w:val="Ttulo2"/>
+      </w:pPr>
+      <w:bookmarkStart w:id="17" w:name="_Toc448254562"/>
+      <w:r>
+        <w:t>5.1 Documentación de diseño</w:t>
       </w:r>
       <w:bookmarkEnd w:id="17"/>
     </w:p>
     <w:p>
       <w:r>
-        <w:t>Se trata de incluir en este apartado la documentación del desarrollo del proyecto de implementa</w:t>
-      </w:r>
-      <w:r>
-        <w:t>ción, utilizando la tecnología B</w:t>
-      </w:r>
-      <w:r>
-        <w:t>, del sistema cuyos requisitos funcionales se enumeraron en el apartado 2.</w:t>
+        <w:t>Hay que incluir la descripción del diseño del prototipo, incluyen</w:t>
+      </w:r>
+      <w:r>
+        <w:t xml:space="preserve">do diagramas, y el diseño </w:t>
+      </w:r>
+      <w:r>
+        <w:t>de la interfaz de usuario.</w:t>
       </w:r>
     </w:p>
     <w:p>
       <w:pPr>
         <w:pStyle w:val="Ttulo2"/>
       </w:pPr>
-      <w:bookmarkStart w:id="18" w:name="_Toc448254562"/>
-      <w:r>
-        <w:t>5.1 Documentación de diseño</w:t>
+      <w:bookmarkStart w:id="18" w:name="_Toc448254563"/>
+      <w:r>
+        <w:t>5.2 Documentación de construcción</w:t>
       </w:r>
       <w:bookmarkEnd w:id="18"/>
     </w:p>
     <w:p>
       <w:r>
-        <w:t>Hay que incluir la descripción del diseño del prototipo, incluyen</w:t>
-      </w:r>
-      <w:r>
-        <w:t xml:space="preserve">do diagramas, y el diseño </w:t>
-      </w:r>
-      <w:r>
-        <w:t>de la interfaz de usuario.</w:t>
+        <w:t>Hay que incluir una descripción de la construcción del prototipo, incluyendo algún extracto de código fuente. No es necesario todo el código. Sólo algún extracto para ver cómo se ha comentado.</w:t>
       </w:r>
     </w:p>
     <w:p>
       <w:pPr>
         <w:pStyle w:val="Ttulo2"/>
       </w:pPr>
-      <w:bookmarkStart w:id="19" w:name="_Toc448254563"/>
-      <w:r>
-        <w:t>5.2 Documentación de construcción</w:t>
+      <w:bookmarkStart w:id="19" w:name="_Toc448254564"/>
+      <w:r>
+        <w:t>5.3 Documentación de pruebas</w:t>
       </w:r>
       <w:bookmarkEnd w:id="19"/>
     </w:p>
     <w:p>
       <w:r>
-        <w:t>Hay que incluir una descripción de la construcción del prototipo, incluyendo algún extracto de código fuente. No es necesario todo el código. Sólo algún extracto para ver cómo se ha comentado.</w:t>
+        <w:t>Casos de prueba establecidos y resultados de las pruebas y acciones de corrección. No es creíble que no hayan aparecido errores en los caso</w:t>
+      </w:r>
+      <w:r>
+        <w:t>s</w:t>
+      </w:r>
+      <w:r>
+        <w:t xml:space="preserve"> de prueba.</w:t>
       </w:r>
     </w:p>
     <w:p>
       <w:pPr>
         <w:pStyle w:val="Ttulo2"/>
       </w:pPr>
-      <w:bookmarkStart w:id="20" w:name="_Toc448254564"/>
-      <w:r>
-        <w:t>5.3 Documentación de pruebas</w:t>
+      <w:bookmarkStart w:id="20" w:name="_Toc448254565"/>
+      <w:r>
+        <w:t>5.4 Documentación de instalación</w:t>
       </w:r>
       <w:bookmarkEnd w:id="20"/>
     </w:p>
     <w:p>
       <w:r>
-        <w:t>Casos de prueba establecidos y resultados de las pruebas y acciones de corrección. No es creíble que no hayan aparecido errores en los caso</w:t>
-      </w:r>
-      <w:r>
-        <w:t>s</w:t>
-      </w:r>
-      <w:r>
-        <w:t xml:space="preserve"> de prueba.</w:t>
+        <w:t>Descripción suficiente para que una persona que no ha participado en el proyecto pueda instalar el prototipo.</w:t>
       </w:r>
     </w:p>
     <w:p>
       <w:pPr>
         <w:pStyle w:val="Ttulo2"/>
       </w:pPr>
-      <w:bookmarkStart w:id="21" w:name="_Toc448254565"/>
-      <w:r>
-        <w:t>5.4 Documentación de instalación</w:t>
+      <w:bookmarkStart w:id="21" w:name="_Toc448254566"/>
+      <w:r>
+        <w:t>5.5 Manual de usuario</w:t>
       </w:r>
       <w:bookmarkEnd w:id="21"/>
-    </w:p>
-    <w:p>
-      <w:r>
-        <w:t>Descripción suficiente para que una persona que no ha participado en el proyecto pueda instalar el prototipo.</w:t>
-      </w:r>
-    </w:p>
-    <w:p>
-      <w:pPr>
-        <w:pStyle w:val="Ttulo2"/>
-      </w:pPr>
-      <w:bookmarkStart w:id="22" w:name="_Toc448254566"/>
-      <w:r>
-        <w:t>5.5 Manual de usuario</w:t>
-      </w:r>
-      <w:bookmarkEnd w:id="22"/>
     </w:p>
     <w:p>
       <w:r>
@@ -4850,7 +4659,7 @@
       <w:pPr>
         <w:pStyle w:val="Ttulo1"/>
       </w:pPr>
-      <w:bookmarkStart w:id="23" w:name="_Toc448254567"/>
+      <w:bookmarkStart w:id="22" w:name="_Toc448254567"/>
       <w:r>
         <w:lastRenderedPageBreak/>
         <w:t>6</w:t>
@@ -4867,40 +4676,42 @@
       <w:r>
         <w:t>s dos implementaciones</w:t>
       </w:r>
+      <w:bookmarkEnd w:id="22"/>
+    </w:p>
+    <w:p>
+      <w:r>
+        <w:t>Se trata de dar valores a los criterios de comparación</w:t>
+      </w:r>
+      <w:r>
+        <w:t xml:space="preserve"> definidos en el apartado 3 sobre la implementación de cada uno de los prototipos.</w:t>
+      </w:r>
+    </w:p>
+    <w:p>
+      <w:pPr>
+        <w:pStyle w:val="Ttulo2"/>
+      </w:pPr>
+      <w:bookmarkStart w:id="23" w:name="_Toc448254568"/>
+      <w:r>
+        <w:t>6</w:t>
+      </w:r>
+      <w:r>
+        <w:t xml:space="preserve">.1 </w:t>
+      </w:r>
+      <w:r>
+        <w:t xml:space="preserve">Evaluación de los criterios </w:t>
+      </w:r>
+      <w:r>
+        <w:t xml:space="preserve">en la implementación usando </w:t>
+      </w:r>
+      <w:r>
+        <w:t xml:space="preserve">la tecnología </w:t>
+      </w:r>
       <w:bookmarkEnd w:id="23"/>
-    </w:p>
-    <w:p>
-      <w:r>
-        <w:t>Se trata de dar valores a los criterios de comparación</w:t>
-      </w:r>
-      <w:r>
-        <w:t xml:space="preserve"> definidos en el apartado 3 sobre la implementación de cada uno de los prototipos.</w:t>
-      </w:r>
-    </w:p>
-    <w:p>
-      <w:pPr>
-        <w:pStyle w:val="Ttulo2"/>
-      </w:pPr>
-      <w:bookmarkStart w:id="24" w:name="_Toc448254568"/>
-      <w:r>
-        <w:t>6</w:t>
-      </w:r>
-      <w:r>
-        <w:t xml:space="preserve">.1 </w:t>
-      </w:r>
-      <w:r>
-        <w:t xml:space="preserve">Evaluación de los criterios </w:t>
-      </w:r>
-      <w:r>
-        <w:t xml:space="preserve">en la implementación usando </w:t>
-      </w:r>
-      <w:r>
-        <w:t xml:space="preserve">la tecnología </w:t>
-      </w:r>
-      <w:r>
-        <w:t>A</w:t>
-      </w:r>
-      <w:bookmarkEnd w:id="24"/>
+      <w:proofErr w:type="spellStart"/>
+      <w:r>
+        <w:t>Hibernate</w:t>
+      </w:r>
+      <w:proofErr w:type="spellEnd"/>
     </w:p>
     <w:p>
       <w:r>
@@ -4965,7 +4776,7 @@
           </w:tcPr>
           <w:p>
             <w:r>
-              <w:t>Tiempo de Implementación</w:t>
+              <w:t>Dificultad de aprendizaje</w:t>
             </w:r>
           </w:p>
         </w:tc>
@@ -4975,7 +4786,7 @@
           </w:tcPr>
           <w:p>
             <w:r>
-              <w:t>24</w:t>
+              <w:t>7-8</w:t>
             </w:r>
           </w:p>
         </w:tc>
@@ -4987,7 +4798,7 @@
           </w:tcPr>
           <w:p>
             <w:r>
-              <w:t>Dificultad de aprendizaje</w:t>
+              <w:t>Número de líneas</w:t>
             </w:r>
           </w:p>
         </w:tc>
@@ -4997,7 +4808,7 @@
           </w:tcPr>
           <w:p>
             <w:r>
-              <w:t>7-8</w:t>
+              <w:t>627</w:t>
             </w:r>
           </w:p>
         </w:tc>
@@ -5009,7 +4820,7 @@
           </w:tcPr>
           <w:p>
             <w:r>
-              <w:t>Número de líneas</w:t>
+              <w:t>Tiempo de Consulta</w:t>
             </w:r>
           </w:p>
         </w:tc>
@@ -5027,7 +4838,7 @@
           </w:tcPr>
           <w:p>
             <w:r>
-              <w:t>Tiempo de Consulta</w:t>
+              <w:t>Base de Datos</w:t>
             </w:r>
           </w:p>
         </w:tc>
@@ -5035,7 +4846,11 @@
           <w:tcPr>
             <w:tcW w:w="6514" w:type="dxa"/>
           </w:tcPr>
-          <w:p/>
+          <w:p>
+            <w:r>
+              <w:t>Se ha utilizado la base de datos local de Java.</w:t>
+            </w:r>
+          </w:p>
         </w:tc>
       </w:tr>
       <w:tr>
@@ -5045,7 +4860,7 @@
           </w:tcPr>
           <w:p>
             <w:r>
-              <w:t>Base de Datos</w:t>
+              <w:t xml:space="preserve">Peso Aplicación </w:t>
             </w:r>
           </w:p>
         </w:tc>
@@ -5055,8 +4870,18 @@
           </w:tcPr>
           <w:p>
             <w:r>
-              <w:t>Se ha utilizado la base de datos local de Java.</w:t>
-            </w:r>
+              <w:t xml:space="preserve">44.5Mb Comprimido en </w:t>
+            </w:r>
+            <w:proofErr w:type="spellStart"/>
+            <w:r>
+              <w:t>zip</w:t>
+            </w:r>
+            <w:proofErr w:type="spellEnd"/>
+            <w:r>
+              <w:t xml:space="preserve"> y 50.1 sin comprimir</w:t>
+            </w:r>
+            <w:bookmarkStart w:id="24" w:name="_GoBack"/>
+            <w:bookmarkEnd w:id="24"/>
           </w:p>
         </w:tc>
       </w:tr>
@@ -5065,11 +4890,7 @@
           <w:tcPr>
             <w:tcW w:w="1980" w:type="dxa"/>
           </w:tcPr>
-          <w:p>
-            <w:r>
-              <w:t xml:space="preserve">Peso Aplicación </w:t>
-            </w:r>
-          </w:p>
+          <w:p/>
         </w:tc>
         <w:tc>
           <w:tcPr>
@@ -5107,9 +4928,17 @@
         <w:t xml:space="preserve">erios en la implementación </w:t>
       </w:r>
       <w:r>
-        <w:t>usando la tecnología B</w:t>
+        <w:t xml:space="preserve">usando la tecnología </w:t>
       </w:r>
       <w:bookmarkEnd w:id="25"/>
+      <w:proofErr w:type="spellStart"/>
+      <w:r>
+        <w:t>Entity</w:t>
+      </w:r>
+      <w:proofErr w:type="spellEnd"/>
+      <w:r>
+        <w:t xml:space="preserve"> Framework</w:t>
+      </w:r>
     </w:p>
     <w:p/>
     <w:p/>
@@ -5183,7 +5012,7 @@
           </w:tcPr>
           <w:p>
             <w:r>
-              <w:t>Tiempo de Implementación</w:t>
+              <w:t>Dificultad de aprendizaje</w:t>
             </w:r>
           </w:p>
         </w:tc>
@@ -5201,7 +5030,7 @@
           </w:tcPr>
           <w:p>
             <w:r>
-              <w:t>Dificultad de aprendizaje</w:t>
+              <w:t>Número de líneas</w:t>
             </w:r>
           </w:p>
         </w:tc>
@@ -5219,7 +5048,7 @@
           </w:tcPr>
           <w:p>
             <w:r>
-              <w:t>Número de líneas</w:t>
+              <w:t>Tiempo de Consulta</w:t>
             </w:r>
           </w:p>
         </w:tc>
@@ -5237,7 +5066,7 @@
           </w:tcPr>
           <w:p>
             <w:r>
-              <w:t>Tiempo de Consulta</w:t>
+              <w:t>Base de Datos</w:t>
             </w:r>
           </w:p>
         </w:tc>
@@ -5255,7 +5084,7 @@
           </w:tcPr>
           <w:p>
             <w:r>
-              <w:t>Base de Datos</w:t>
+              <w:t xml:space="preserve">Peso Aplicación </w:t>
             </w:r>
           </w:p>
         </w:tc>
@@ -5271,11 +5100,7 @@
           <w:tcPr>
             <w:tcW w:w="1980" w:type="dxa"/>
           </w:tcPr>
-          <w:p>
-            <w:r>
-              <w:t xml:space="preserve">Peso Aplicación </w:t>
-            </w:r>
-          </w:p>
+          <w:p/>
         </w:tc>
         <w:tc>
           <w:tcPr>
@@ -5332,7 +5157,7 @@
     <w:p>
       <w:pPr>
         <w:sectPr>
-          <w:footerReference w:type="default" r:id="rId24"/>
+          <w:footerReference w:type="default" r:id="rId25"/>
           <w:pgSz w:w="11906" w:h="16838"/>
           <w:pgMar w:top="1417" w:right="1701" w:bottom="1417" w:left="1701" w:header="708" w:footer="708" w:gutter="0"/>
           <w:cols w:space="708"/>
@@ -5437,7 +5262,7 @@
           </w:tcPr>
           <w:p>
             <w:r>
-              <w:t>Tiempo de Implementación</w:t>
+              <w:t>Dificultad de aprendizaje</w:t>
             </w:r>
           </w:p>
         </w:tc>
@@ -5447,7 +5272,7 @@
           </w:tcPr>
           <w:p>
             <w:r>
-              <w:t>24</w:t>
+              <w:t>7-8</w:t>
             </w:r>
           </w:p>
         </w:tc>
@@ -5471,7 +5296,7 @@
           </w:tcPr>
           <w:p>
             <w:r>
-              <w:t>Dificultad de aprendizaje</w:t>
+              <w:t xml:space="preserve">Número de líneas </w:t>
             </w:r>
           </w:p>
         </w:tc>
@@ -5479,11 +5304,7 @@
           <w:tcPr>
             <w:tcW w:w="2977" w:type="dxa"/>
           </w:tcPr>
-          <w:p>
-            <w:r>
-              <w:t>7-8</w:t>
-            </w:r>
-          </w:p>
+          <w:p/>
         </w:tc>
         <w:tc>
           <w:tcPr>
@@ -5505,7 +5326,7 @@
           </w:tcPr>
           <w:p>
             <w:r>
-              <w:t xml:space="preserve">Número de líneas </w:t>
+              <w:t>Tiempo de consulta</w:t>
             </w:r>
           </w:p>
         </w:tc>
@@ -5535,7 +5356,7 @@
           </w:tcPr>
           <w:p>
             <w:r>
-              <w:t>Tiempo de consulta</w:t>
+              <w:t>Base de datos</w:t>
             </w:r>
           </w:p>
         </w:tc>
@@ -5543,7 +5364,11 @@
           <w:tcPr>
             <w:tcW w:w="2977" w:type="dxa"/>
           </w:tcPr>
-          <w:p/>
+          <w:p>
+            <w:r>
+              <w:t>Java DB</w:t>
+            </w:r>
+          </w:p>
         </w:tc>
         <w:tc>
           <w:tcPr>
@@ -5565,7 +5390,7 @@
           </w:tcPr>
           <w:p>
             <w:r>
-              <w:t>Base de datos</w:t>
+              <w:t>Peso Aplicación</w:t>
             </w:r>
           </w:p>
         </w:tc>
@@ -5573,11 +5398,7 @@
           <w:tcPr>
             <w:tcW w:w="2977" w:type="dxa"/>
           </w:tcPr>
-          <w:p>
-            <w:r>
-              <w:t>Java DB</w:t>
-            </w:r>
-          </w:p>
+          <w:p/>
         </w:tc>
         <w:tc>
           <w:tcPr>
@@ -5597,11 +5418,7 @@
           <w:tcPr>
             <w:tcW w:w="1980" w:type="dxa"/>
           </w:tcPr>
-          <w:p>
-            <w:r>
-              <w:t>Peso Aplicación</w:t>
-            </w:r>
-          </w:p>
+          <w:p/>
         </w:tc>
         <w:tc>
           <w:tcPr>
@@ -5634,14 +5451,12 @@
           <w:docGrid w:linePitch="360"/>
         </w:sectPr>
       </w:pPr>
-      <w:bookmarkStart w:id="27" w:name="_GoBack"/>
-      <w:bookmarkEnd w:id="27"/>
     </w:p>
     <w:p>
       <w:pPr>
         <w:pStyle w:val="Ttulo1"/>
       </w:pPr>
-      <w:bookmarkStart w:id="28" w:name="_Toc448254571"/>
+      <w:bookmarkStart w:id="27" w:name="_Toc448254571"/>
       <w:r>
         <w:lastRenderedPageBreak/>
         <w:t>8</w:t>
@@ -5652,7 +5467,7 @@
       <w:r>
         <w:t>Conclusiones</w:t>
       </w:r>
-      <w:bookmarkEnd w:id="28"/>
+      <w:bookmarkEnd w:id="27"/>
     </w:p>
     <w:p>
       <w:r>
@@ -5738,7 +5553,7 @@
           <w:rPr>
             <w:noProof/>
           </w:rPr>
-          <w:t>18</w:t>
+          <w:t>15</w:t>
         </w:r>
         <w:r>
           <w:fldChar w:fldCharType="end"/>
@@ -7177,7 +6992,7 @@
 </file>
 
 <file path=customXml/itemProps1.xml><?xml version="1.0" encoding="utf-8"?>
-<ds:datastoreItem xmlns:ds="http://schemas.openxmlformats.org/officeDocument/2006/customXml" ds:itemID="{E0A1673E-7634-4A2F-B48B-01F56962A94B}">
+<ds:datastoreItem xmlns:ds="http://schemas.openxmlformats.org/officeDocument/2006/customXml" ds:itemID="{2B613307-D724-4436-BD30-39A523DDC6F0}">
   <ds:schemaRefs>
     <ds:schemaRef ds:uri="http://schemas.openxmlformats.org/officeDocument/2006/bibliography"/>
   </ds:schemaRefs>

</xml_diff>